<commit_message>
Notes from call with Nils added to results section for future use
</commit_message>
<xml_diff>
--- a/Write up/Results.docx
+++ b/Write up/Results.docx
@@ -22,6 +22,54 @@
       </w:r>
     </w:p>
     <w:p/>
+    <w:p>
+      <w:r>
+        <w:t>Use point estimates / point predictions – use predict on low x value and high x value</w:t>
+      </w:r>
+      <w:r>
+        <w:t xml:space="preserve"> to get the resulting y value</w:t>
+      </w:r>
+      <w:r>
+        <w:t>. Pick</w:t>
+      </w:r>
+      <w:r>
+        <w:t xml:space="preserve"> x</w:t>
+      </w:r>
+      <w:r>
+        <w:t xml:space="preserve"> values that are of interest, or current, or relevant for some reason. Can come back to these values in the discussion. </w:t>
+      </w:r>
+    </w:p>
+    <w:p>
+      <w:r>
+        <w:t xml:space="preserve">Could plot </w:t>
+      </w:r>
+      <w:r>
+        <w:t>results</w:t>
+      </w:r>
+      <w:r>
+        <w:t xml:space="preserve"> on log scale – back transforming doesn’t reflect the modelling you’ve done.</w:t>
+      </w:r>
+      <w:r>
+        <w:t xml:space="preserve"> As I’ve got plenty of space in the results section, I can plot on the log scale and on the response scale. This might be worth checking for the socioeconomic model. Do the predictions look better on the log scale? </w:t>
+      </w:r>
+      <w:r>
+        <w:t xml:space="preserve"> </w:t>
+      </w:r>
+    </w:p>
+    <w:p/>
+    <w:p>
+      <w:r>
+        <w:t xml:space="preserve">Don’t forget to talk about the macroecon models with forest change as the response. Explain that there were no significant results and to see the SI. </w:t>
+      </w:r>
+    </w:p>
+    <w:p>
+      <w:r>
+        <w:t>Need to add a column to the results tables called “Rate ratios” which are the exp(coeff)</w:t>
+      </w:r>
+      <w:r>
+        <w:t>. These are the multiplicative terms used to calculate the change in y when x increases by 1 unit.</w:t>
+      </w:r>
+    </w:p>
     <w:p/>
     <w:p>
       <w:pPr>
@@ -4424,6 +4472,7 @@
                 <w:szCs w:val="20"/>
                 <w:lang w:eastAsia="en-GB"/>
               </w:rPr>
+              <w:lastRenderedPageBreak/>
               <w:t>Total production from forestry</w:t>
             </w:r>
           </w:p>
@@ -6773,23 +6822,7 @@
           <w:sz w:val="18"/>
           <w:szCs w:val="18"/>
         </w:rPr>
-        <w:t xml:space="preserve">* Coefficients derived from full averaging of models within </w:t>
-      </w:r>
-      <w:proofErr w:type="spellStart"/>
-      <w:r>
-        <w:rPr>
-          <w:sz w:val="18"/>
-          <w:szCs w:val="18"/>
-        </w:rPr>
-        <w:t>dAIC</w:t>
-      </w:r>
-      <w:proofErr w:type="spellEnd"/>
-      <w:r>
-        <w:rPr>
-          <w:sz w:val="18"/>
-          <w:szCs w:val="18"/>
-        </w:rPr>
-        <w:t xml:space="preserve"> &lt; 6. </w:t>
+        <w:t xml:space="preserve">* Coefficients derived from full averaging of models within dAIC &lt; 6. </w:t>
       </w:r>
     </w:p>
     <w:p/>
@@ -6799,7 +6832,6 @@
         <w:rPr>
           <w:noProof/>
         </w:rPr>
-        <w:lastRenderedPageBreak/>
         <w:drawing>
           <wp:inline distT="0" distB="0" distL="0" distR="0" wp14:anchorId="41922E5E" wp14:editId="049E9705">
             <wp:extent cx="5731510" cy="3820160"/>
@@ -6927,7 +6959,6 @@
         <w:rPr>
           <w:noProof/>
         </w:rPr>
-        <w:lastRenderedPageBreak/>
         <w:drawing>
           <wp:inline distT="0" distB="0" distL="0" distR="0" wp14:anchorId="48F01629" wp14:editId="3A163E93">
             <wp:extent cx="5731510" cy="5731510"/>
@@ -7018,7 +7049,6 @@
         <w:rPr>
           <w:noProof/>
         </w:rPr>
-        <w:lastRenderedPageBreak/>
         <w:drawing>
           <wp:inline distT="0" distB="0" distL="0" distR="0" wp14:anchorId="5FDCD7F1" wp14:editId="7D6CCE45">
             <wp:extent cx="5731510" cy="3820160"/>
@@ -7118,17 +7148,7 @@
           <w:sz w:val="20"/>
           <w:szCs w:val="20"/>
         </w:rPr>
-        <w:lastRenderedPageBreak/>
-        <w:t xml:space="preserve">Table 4. </w:t>
-      </w:r>
-      <w:r>
-        <w:rPr>
-          <w:b/>
-          <w:bCs/>
-          <w:sz w:val="20"/>
-          <w:szCs w:val="20"/>
-        </w:rPr>
-        <w:t xml:space="preserve">Model outputs from the top models </w:t>
+        <w:t xml:space="preserve">Table 4. Model outputs from the top models </w:t>
       </w:r>
       <w:r>
         <w:rPr>
@@ -7275,7 +7295,6 @@
                 <w:lang w:eastAsia="en-GB"/>
               </w:rPr>
             </w:pPr>
-            <w:proofErr w:type="spellStart"/>
             <w:r>
               <w:rPr>
                 <w:rFonts w:ascii="Calibri" w:eastAsia="Times New Roman" w:hAnsi="Calibri" w:cs="Calibri"/>
@@ -7288,7 +7307,6 @@
               </w:rPr>
               <w:t>Std.Dev</w:t>
             </w:r>
-            <w:proofErr w:type="spellEnd"/>
           </w:p>
         </w:tc>
         <w:tc>
@@ -9150,29 +9168,7 @@
                 <w:szCs w:val="20"/>
                 <w:lang w:eastAsia="en-GB"/>
               </w:rPr>
-              <w:t xml:space="preserve">Distance to </w:t>
-            </w:r>
-            <w:proofErr w:type="spellStart"/>
-            <w:r>
-              <w:rPr>
-                <w:rFonts w:ascii="Calibri" w:eastAsia="Times New Roman" w:hAnsi="Calibri" w:cs="Calibri"/>
-                <w:color w:val="000000"/>
-                <w:sz w:val="20"/>
-                <w:szCs w:val="20"/>
-                <w:lang w:eastAsia="en-GB"/>
-              </w:rPr>
-              <w:t>In'tl</w:t>
-            </w:r>
-            <w:proofErr w:type="spellEnd"/>
-            <w:r>
-              <w:rPr>
-                <w:rFonts w:ascii="Calibri" w:eastAsia="Times New Roman" w:hAnsi="Calibri" w:cs="Calibri"/>
-                <w:color w:val="000000"/>
-                <w:sz w:val="20"/>
-                <w:szCs w:val="20"/>
-                <w:lang w:eastAsia="en-GB"/>
-              </w:rPr>
-              <w:t xml:space="preserve"> border</w:t>
+              <w:t>Distance to In'tl border</w:t>
             </w:r>
           </w:p>
         </w:tc>
@@ -9760,17 +9756,7 @@
                 <w:szCs w:val="20"/>
                 <w:lang w:eastAsia="en-GB"/>
               </w:rPr>
-              <w:t> </w:t>
-            </w:r>
-            <w:r>
-              <w:rPr>
-                <w:rFonts w:ascii="Calibri" w:eastAsia="Times New Roman" w:hAnsi="Calibri" w:cs="Calibri"/>
-                <w:color w:val="000000"/>
-                <w:sz w:val="20"/>
-                <w:szCs w:val="20"/>
-                <w:lang w:eastAsia="en-GB"/>
-              </w:rPr>
-              <w:t>-</w:t>
+              <w:t> -</w:t>
             </w:r>
           </w:p>
         </w:tc>
@@ -9806,17 +9792,7 @@
                 <w:szCs w:val="20"/>
                 <w:lang w:eastAsia="en-GB"/>
               </w:rPr>
-              <w:t> </w:t>
-            </w:r>
-            <w:r>
-              <w:rPr>
-                <w:rFonts w:ascii="Calibri" w:eastAsia="Times New Roman" w:hAnsi="Calibri" w:cs="Calibri"/>
-                <w:color w:val="000000"/>
-                <w:sz w:val="20"/>
-                <w:szCs w:val="20"/>
-                <w:lang w:eastAsia="en-GB"/>
-              </w:rPr>
-              <w:t>-</w:t>
+              <w:t> -</w:t>
             </w:r>
           </w:p>
         </w:tc>
@@ -11689,29 +11665,7 @@
                 <w:szCs w:val="20"/>
                 <w:lang w:eastAsia="en-GB"/>
               </w:rPr>
-              <w:t xml:space="preserve">Distance to </w:t>
-            </w:r>
-            <w:proofErr w:type="spellStart"/>
-            <w:r>
-              <w:rPr>
-                <w:rFonts w:ascii="Calibri" w:eastAsia="Times New Roman" w:hAnsi="Calibri" w:cs="Calibri"/>
-                <w:color w:val="000000"/>
-                <w:sz w:val="20"/>
-                <w:szCs w:val="20"/>
-                <w:lang w:eastAsia="en-GB"/>
-              </w:rPr>
-              <w:t>Prov</w:t>
-            </w:r>
-            <w:proofErr w:type="spellEnd"/>
-            <w:r>
-              <w:rPr>
-                <w:rFonts w:ascii="Calibri" w:eastAsia="Times New Roman" w:hAnsi="Calibri" w:cs="Calibri"/>
-                <w:color w:val="000000"/>
-                <w:sz w:val="20"/>
-                <w:szCs w:val="20"/>
-                <w:lang w:eastAsia="en-GB"/>
-              </w:rPr>
-              <w:t xml:space="preserve"> capital (low)</w:t>
+              <w:t>Distance to Prov capital (low)</w:t>
             </w:r>
           </w:p>
         </w:tc>
@@ -12243,7 +12197,6 @@
         <w:rPr>
           <w:noProof/>
         </w:rPr>
-        <w:lastRenderedPageBreak/>
         <w:drawing>
           <wp:inline distT="0" distB="0" distL="0" distR="0" wp14:anchorId="18828228" wp14:editId="737A0CE6">
             <wp:extent cx="5731510" cy="4460240"/>
@@ -12644,27 +12597,7 @@
           <w:sz w:val="20"/>
           <w:szCs w:val="20"/>
         </w:rPr>
-        <w:t xml:space="preserve">distances to the </w:t>
-      </w:r>
-      <w:proofErr w:type="spellStart"/>
-      <w:r>
-        <w:rPr>
-          <w:b/>
-          <w:bCs/>
-          <w:sz w:val="20"/>
-          <w:szCs w:val="20"/>
-        </w:rPr>
-        <w:t>nearst</w:t>
-      </w:r>
-      <w:proofErr w:type="spellEnd"/>
-      <w:r>
-        <w:rPr>
-          <w:b/>
-          <w:bCs/>
-          <w:sz w:val="20"/>
-          <w:szCs w:val="20"/>
-        </w:rPr>
-        <w:t xml:space="preserve"> school </w:t>
+        <w:t xml:space="preserve">distances to the nearst school </w:t>
       </w:r>
       <w:r>
         <w:rPr>
@@ -12697,13 +12630,8 @@
     <w:p/>
     <w:p/>
     <w:p>
-      <w:proofErr w:type="spellStart"/>
       <w:r>
-        <w:t>Socioecon</w:t>
-      </w:r>
-      <w:proofErr w:type="spellEnd"/>
-      <w:r>
-        <w:t xml:space="preserve"> models – report marginal and conditional R2</w:t>
+        <w:t>Socioecon models – report marginal and conditional R2</w:t>
       </w:r>
     </w:p>
     <w:sectPr>

</xml_diff>

<commit_message>
Changed table values for Comm no lag
</commit_message>
<xml_diff>
--- a/Write up/Results.docx
+++ b/Write up/Results.docx
@@ -24,16 +24,35 @@
     <w:p>
       <w:pPr>
         <w:rPr>
+          <w:b/>
+          <w:bCs/>
           <w:i/>
           <w:iCs/>
         </w:rPr>
       </w:pPr>
       <w:r>
         <w:rPr>
+          <w:b/>
+          <w:bCs/>
           <w:i/>
           <w:iCs/>
         </w:rPr>
         <w:t>Macroeconomic analysis</w:t>
+      </w:r>
+    </w:p>
+    <w:p>
+      <w:pPr>
+        <w:rPr>
+          <w:i/>
+          <w:iCs/>
+        </w:rPr>
+      </w:pPr>
+      <w:r>
+        <w:rPr>
+          <w:i/>
+          <w:iCs/>
+        </w:rPr>
+        <w:t>Rate of forest loss response</w:t>
       </w:r>
     </w:p>
     <w:p>
@@ -224,6 +243,21 @@
       </w:r>
     </w:p>
     <w:p>
+      <w:pPr>
+        <w:rPr>
+          <w:i/>
+          <w:iCs/>
+        </w:rPr>
+      </w:pPr>
+      <w:r>
+        <w:rPr>
+          <w:i/>
+          <w:iCs/>
+        </w:rPr>
+        <w:t>New economic land concession response</w:t>
+      </w:r>
+    </w:p>
+    <w:p>
       <w:r>
         <w:t xml:space="preserve">A greater number of effects were revealed in the macroeconomic analysis with new economic land concession allocation as the response. </w:t>
       </w:r>
@@ -245,11 +279,19 @@
       <w:r>
         <w:t xml:space="preserve">), indicating that new ELCs do not get allocated in areas of high human population density. </w:t>
       </w:r>
+      <w:commentRangeStart w:id="0"/>
       <w:r>
         <w:t xml:space="preserve">The largest overall effect excluding control variables was for changes in agricultural proportion of GDP with no time lag and a one-year time lag </w:t>
       </w:r>
       <w:r>
         <w:t>(no time lag rate ratio = 1.310, and one-year time lag rate ratio = 1.284</w:t>
+      </w:r>
+      <w:commentRangeEnd w:id="0"/>
+      <w:r>
+        <w:rPr>
+          <w:rStyle w:val="CommentReference"/>
+        </w:rPr>
+        <w:commentReference w:id="0"/>
       </w:r>
       <w:r>
         <w:t xml:space="preserve">, </w:t>
@@ -288,7 +330,7 @@
         <w:t xml:space="preserve">). </w:t>
       </w:r>
       <w:r>
-        <w:t>These effects suggest strong ties between both the development of new industrial-scale concessions and the growth of the agricultural sector, and the injection of</w:t>
+        <w:t>These effects suggest ties between both the development of new industrial-scale concessions and the growth of the agricultural sector, and the injection of</w:t>
       </w:r>
       <w:r>
         <w:t xml:space="preserve"> foreign wealth into the sector via the purchasing of concessions by international companies.</w:t>
@@ -297,13 +339,45 @@
         <w:t xml:space="preserve"> </w:t>
       </w:r>
       <w:r>
+        <w:t xml:space="preserve">For example, when the agricultural sector’s proportion of national GDP decreases by 3% in a given year relative to the previous year, the number of new ELCs allocated </w:t>
+      </w:r>
+      <w:r>
+        <w:t xml:space="preserve">that year </w:t>
+      </w:r>
+      <w:r>
+        <w:t xml:space="preserve">is predicted to be approximately 2, whereas when the sector’s proportion of national GDP increases in a given year by 1% relative to the previous year, the number of new ELCs is predicted to be 6. When the amount of foreign investment decreases by approximately $10 million relative to the previous year, the number of new ELCs one year later is predicted to be 3. Conversely, when foreign investment in a given year increases by approximately $300 million relative to the previous year, then one year later the number of new ELCs is predicted to be 10. </w:t>
+      </w:r>
+      <w:r>
         <w:t xml:space="preserve">The one-year time lag of the effect of foreign investment suggests that it takes approximately one year from the time of investment for a company to see the creation of their land concession. </w:t>
       </w:r>
       <w:r>
-        <w:t xml:space="preserve">There were negative relationships between new ELC allocation </w:t>
+        <w:t xml:space="preserve">There </w:t>
       </w:r>
       <w:r>
-        <w:t xml:space="preserve">and increases in development flows to the environment sector (no time lag rate ratio = 1.031) and increases in per capita GDP (one-year time lag rate ratio = 0.985 and two-year time lag rate ratio = 0.974, </w:t>
+        <w:t>w</w:t>
+      </w:r>
+      <w:r>
+        <w:t>as also a</w:t>
+      </w:r>
+      <w:r>
+        <w:t xml:space="preserve"> negative relationship between new ELC allocation and increases in development flows to the environment sector (no time lag rate ratio = 1.031)</w:t>
+      </w:r>
+      <w:r>
+        <w:t xml:space="preserve">. This suggests that in the short-term, investments into the environment sector via development funding (predominantly from international donors) does not reduce the number of new ELC allocations. </w:t>
+      </w:r>
+    </w:p>
+    <w:p>
+      <w:r>
+        <w:t>There</w:t>
+      </w:r>
+      <w:r>
+        <w:t xml:space="preserve"> was a negative relationship between new ELC allocation</w:t>
+      </w:r>
+      <w:r>
+        <w:t xml:space="preserve"> </w:t>
+      </w:r>
+      <w:r>
+        <w:t xml:space="preserve">and increases in per capita GDP (one-year time lag rate ratio = 0.985 and two-year time lag rate ratio = 0.974, </w:t>
       </w:r>
       <w:r>
         <w:rPr>
@@ -315,16 +389,44 @@
         <w:t xml:space="preserve">). </w:t>
       </w:r>
       <w:r>
-        <w:t>The effect of development flows to the environment sector suggests that when the environment sector receives investment, predominantly via development funding as grants, and which are often channelled through development partners such as environmental NGOs, then the allocation of new ELCs is reduced.</w:t>
+        <w:t xml:space="preserve">The reduction in ELC allocation as GDP increases, over a period of one and two years, potentially suggests that there is a positive economic effect of ELCs. New concessions inject money into the </w:t>
       </w:r>
       <w:r>
-        <w:t xml:space="preserve"> The reduction in ELC allocation as GDP increases, over a period of one and two years, potentially suggests that there is a positive economic effect of ELCs. New concessions inject money into the national economy at various scales, from national-level government via taxes, to the local level via employment opportunities and infrastructure development. Thus</w:t>
+        <w:lastRenderedPageBreak/>
+        <w:t xml:space="preserve">national economy at various scales, </w:t>
+      </w:r>
+      <w:r>
+        <w:t>for example at the</w:t>
+      </w:r>
+      <w:r>
+        <w:t xml:space="preserve"> </w:t>
+      </w:r>
+      <w:r>
+        <w:t>national level</w:t>
+      </w:r>
+      <w:r>
+        <w:t xml:space="preserve"> via taxes</w:t>
+      </w:r>
+      <w:r>
+        <w:t xml:space="preserve"> to the government</w:t>
+      </w:r>
+      <w:r>
+        <w:t>,</w:t>
+      </w:r>
+      <w:r>
+        <w:t xml:space="preserve"> and</w:t>
+      </w:r>
+      <w:r>
+        <w:t xml:space="preserve"> to the local level via employment opportunities and infrastructure development. Thus</w:t>
       </w:r>
       <w:r>
         <w:t>,</w:t>
       </w:r>
       <w:r>
         <w:t xml:space="preserve"> as the economy grows, the need for new ELCs diminishes. </w:t>
+      </w:r>
+      <w:r>
+        <w:t xml:space="preserve">For example, when GDP per capita in a given year falls by approximately $6 relative to the previous year, the number of new ELCs is predicted to be 8, whereas when the GDP per capita rises in a given year by approximately $60 relative to the previous year, the number of new ELCs predicted is only 3.  </w:t>
       </w:r>
     </w:p>
     <w:p/>
@@ -348,14 +450,8 @@
     </w:p>
     <w:p/>
     <w:p>
-      <w:proofErr w:type="gramStart"/>
       <w:r>
-        <w:lastRenderedPageBreak/>
-        <w:t>Don’t</w:t>
-      </w:r>
-      <w:proofErr w:type="gramEnd"/>
-      <w:r>
-        <w:t xml:space="preserve"> forget to talk about the </w:t>
+        <w:t xml:space="preserve">Don’t forget to talk about the </w:t>
       </w:r>
       <w:proofErr w:type="spellStart"/>
       <w:r>
@@ -789,7 +885,6 @@
                 <w:lang w:eastAsia="en-GB"/>
               </w:rPr>
             </w:pPr>
-            <w:proofErr w:type="gramStart"/>
             <w:r>
               <w:rPr>
                 <w:rFonts w:ascii="Calibri" w:eastAsia="Times New Roman" w:hAnsi="Calibri" w:cs="Calibri"/>
@@ -802,22 +897,7 @@
                 <w:szCs w:val="20"/>
                 <w:lang w:eastAsia="en-GB"/>
               </w:rPr>
-              <w:t>2 year</w:t>
-            </w:r>
-            <w:proofErr w:type="gramEnd"/>
-            <w:r>
-              <w:rPr>
-                <w:rFonts w:ascii="Calibri" w:eastAsia="Times New Roman" w:hAnsi="Calibri" w:cs="Calibri"/>
-                <w:b/>
-                <w:bCs/>
-                <w:i/>
-                <w:iCs/>
-                <w:color w:val="000000"/>
-                <w:sz w:val="20"/>
-                <w:szCs w:val="20"/>
-                <w:lang w:eastAsia="en-GB"/>
-              </w:rPr>
-              <w:t xml:space="preserve"> time lag</w:t>
+              <w:t>2 year time lag</w:t>
             </w:r>
           </w:p>
         </w:tc>
@@ -4176,24 +4256,17 @@
           </w:tcPr>
           <w:p>
             <w:pPr>
-              <w:spacing w:after="0" w:line="240" w:lineRule="auto"/>
-              <w:rPr>
-                <w:rFonts w:ascii="Calibri" w:eastAsia="Times New Roman" w:hAnsi="Calibri" w:cs="Calibri"/>
-                <w:color w:val="000000"/>
-                <w:sz w:val="20"/>
-                <w:szCs w:val="20"/>
-                <w:lang w:eastAsia="en-GB"/>
-              </w:rPr>
-            </w:pPr>
-            <w:r>
-              <w:rPr>
-                <w:rFonts w:ascii="Calibri" w:eastAsia="Times New Roman" w:hAnsi="Calibri" w:cs="Calibri"/>
-                <w:color w:val="000000"/>
-                <w:sz w:val="20"/>
-                <w:szCs w:val="20"/>
-                <w:lang w:eastAsia="en-GB"/>
-              </w:rPr>
-              <w:t>0.02600</w:t>
+              <w:rPr>
+                <w:rFonts w:ascii="Calibri" w:hAnsi="Calibri" w:cs="Calibri"/>
+                <w:color w:val="000000"/>
+              </w:rPr>
+            </w:pPr>
+            <w:r>
+              <w:rPr>
+                <w:rFonts w:ascii="Calibri" w:hAnsi="Calibri" w:cs="Calibri"/>
+                <w:color w:val="000000"/>
+              </w:rPr>
+              <w:t>-0.00330</w:t>
             </w:r>
           </w:p>
         </w:tc>
@@ -4223,7 +4296,7 @@
                 <w:szCs w:val="20"/>
                 <w:lang w:eastAsia="en-GB"/>
               </w:rPr>
-              <w:t>0.00620</w:t>
+              <w:t>0.005697</w:t>
             </w:r>
           </w:p>
         </w:tc>
@@ -4250,7 +4323,7 @@
                 <w:szCs w:val="20"/>
                 <w:lang w:eastAsia="en-GB"/>
               </w:rPr>
-              <w:t>1.026</w:t>
+              <w:t>0.997</w:t>
             </w:r>
           </w:p>
         </w:tc>
@@ -4542,7 +4615,7 @@
                 <w:szCs w:val="20"/>
                 <w:lang w:eastAsia="en-GB"/>
               </w:rPr>
-              <w:t>-0.00700</w:t>
+              <w:t>0.009324</w:t>
             </w:r>
           </w:p>
         </w:tc>
@@ -4572,7 +4645,7 @@
                 <w:szCs w:val="20"/>
                 <w:lang w:eastAsia="en-GB"/>
               </w:rPr>
-              <w:t>0.00280</w:t>
+              <w:t>0.00198</w:t>
             </w:r>
           </w:p>
         </w:tc>
@@ -4599,7 +4672,7 @@
                 <w:szCs w:val="20"/>
                 <w:lang w:eastAsia="en-GB"/>
               </w:rPr>
-              <w:t>0.993</w:t>
+              <w:t>1.009</w:t>
             </w:r>
           </w:p>
         </w:tc>
@@ -4891,7 +4964,7 @@
                 <w:szCs w:val="20"/>
                 <w:lang w:eastAsia="en-GB"/>
               </w:rPr>
-              <w:t>-0.00090</w:t>
+              <w:t>0.001247</w:t>
             </w:r>
           </w:p>
         </w:tc>
@@ -4921,7 +4994,17 @@
                 <w:szCs w:val="20"/>
                 <w:lang w:eastAsia="en-GB"/>
               </w:rPr>
-              <w:t>0.00031</w:t>
+              <w:t>0.0002</w:t>
+            </w:r>
+            <w:r>
+              <w:rPr>
+                <w:rFonts w:ascii="Calibri" w:eastAsia="Times New Roman" w:hAnsi="Calibri" w:cs="Calibri"/>
+                <w:color w:val="000000"/>
+                <w:sz w:val="20"/>
+                <w:szCs w:val="20"/>
+                <w:lang w:eastAsia="en-GB"/>
+              </w:rPr>
+              <w:t>4</w:t>
             </w:r>
           </w:p>
         </w:tc>
@@ -4948,7 +5031,7 @@
                 <w:szCs w:val="20"/>
                 <w:lang w:eastAsia="en-GB"/>
               </w:rPr>
-              <w:t>0.999</w:t>
+              <w:t>1.001</w:t>
             </w:r>
           </w:p>
         </w:tc>
@@ -5240,7 +5323,7 @@
                 <w:szCs w:val="20"/>
                 <w:lang w:eastAsia="en-GB"/>
               </w:rPr>
-              <w:t>0.01336</w:t>
+              <w:t>-0.00005</w:t>
             </w:r>
           </w:p>
         </w:tc>
@@ -5270,7 +5353,7 @@
                 <w:szCs w:val="20"/>
                 <w:lang w:eastAsia="en-GB"/>
               </w:rPr>
-              <w:t>0.00150</w:t>
+              <w:t>0.001931</w:t>
             </w:r>
           </w:p>
         </w:tc>
@@ -5297,7 +5380,17 @@
                 <w:szCs w:val="20"/>
                 <w:lang w:eastAsia="en-GB"/>
               </w:rPr>
-              <w:t>1.013</w:t>
+              <w:t>1.0</w:t>
+            </w:r>
+            <w:r>
+              <w:rPr>
+                <w:rFonts w:ascii="Calibri" w:eastAsia="Times New Roman" w:hAnsi="Calibri" w:cs="Calibri"/>
+                <w:color w:val="000000"/>
+                <w:sz w:val="20"/>
+                <w:szCs w:val="20"/>
+                <w:lang w:eastAsia="en-GB"/>
+              </w:rPr>
+              <w:t>0</w:t>
             </w:r>
           </w:p>
         </w:tc>
@@ -5589,7 +5682,7 @@
                 <w:szCs w:val="20"/>
                 <w:lang w:eastAsia="en-GB"/>
               </w:rPr>
-              <w:t>0.00659</w:t>
+              <w:t>-0.00995</w:t>
             </w:r>
           </w:p>
         </w:tc>
@@ -5619,7 +5712,7 @@
                 <w:szCs w:val="20"/>
                 <w:lang w:eastAsia="en-GB"/>
               </w:rPr>
-              <w:t>0.00295</w:t>
+              <w:t>0.00175</w:t>
             </w:r>
           </w:p>
         </w:tc>
@@ -5646,7 +5739,7 @@
                 <w:szCs w:val="20"/>
                 <w:lang w:eastAsia="en-GB"/>
               </w:rPr>
-              <w:t>1.007</w:t>
+              <w:t>0.990</w:t>
             </w:r>
           </w:p>
         </w:tc>
@@ -6635,7 +6728,7 @@
                 <w:szCs w:val="20"/>
                 <w:lang w:eastAsia="en-GB"/>
               </w:rPr>
-              <w:t>-0.00017</w:t>
+              <w:t>-0.00014</w:t>
             </w:r>
           </w:p>
         </w:tc>
@@ -6665,7 +6758,7 @@
                 <w:szCs w:val="20"/>
                 <w:lang w:eastAsia="en-GB"/>
               </w:rPr>
-              <w:t>0.00004</w:t>
+              <w:t>0.00002</w:t>
             </w:r>
           </w:p>
         </w:tc>
@@ -9373,7 +9466,7 @@
                     </pic:cNvPicPr>
                   </pic:nvPicPr>
                   <pic:blipFill>
-                    <a:blip r:embed="rId5" cstate="print">
+                    <a:blip r:embed="rId9" cstate="print">
                       <a:extLst>
                         <a:ext uri="{28A0092B-C50C-407E-A947-70E740481C1C}">
                           <a14:useLocalDpi xmlns:a14="http://schemas.microsoft.com/office/drawing/2010/main" val="0"/>
@@ -9768,7 +9861,7 @@
                     </pic:cNvPicPr>
                   </pic:nvPicPr>
                   <pic:blipFill>
-                    <a:blip r:embed="rId6" cstate="print">
+                    <a:blip r:embed="rId10" cstate="print">
                       <a:extLst>
                         <a:ext uri="{28A0092B-C50C-407E-A947-70E740481C1C}">
                           <a14:useLocalDpi xmlns:a14="http://schemas.microsoft.com/office/drawing/2010/main" val="0"/>
@@ -10091,7 +10184,7 @@
                     </pic:cNvPicPr>
                   </pic:nvPicPr>
                   <pic:blipFill>
-                    <a:blip r:embed="rId7" cstate="print">
+                    <a:blip r:embed="rId11" cstate="print">
                       <a:extLst>
                         <a:ext uri="{28A0092B-C50C-407E-A947-70E740481C1C}">
                           <a14:useLocalDpi xmlns:a14="http://schemas.microsoft.com/office/drawing/2010/main" val="0"/>
@@ -15473,7 +15566,7 @@
                     </pic:cNvPicPr>
                   </pic:nvPicPr>
                   <pic:blipFill>
-                    <a:blip r:embed="rId8" cstate="print">
+                    <a:blip r:embed="rId12" cstate="print">
                       <a:extLst>
                         <a:ext uri="{28A0092B-C50C-407E-A947-70E740481C1C}">
                           <a14:useLocalDpi xmlns:a14="http://schemas.microsoft.com/office/drawing/2010/main" val="0"/>
@@ -15576,7 +15669,7 @@
                     </pic:cNvPicPr>
                   </pic:nvPicPr>
                   <pic:blipFill>
-                    <a:blip r:embed="rId9" cstate="print">
+                    <a:blip r:embed="rId13" cstate="print">
                       <a:extLst>
                         <a:ext uri="{28A0092B-C50C-407E-A947-70E740481C1C}">
                           <a14:useLocalDpi xmlns:a14="http://schemas.microsoft.com/office/drawing/2010/main" val="0"/>
@@ -15687,7 +15780,7 @@
                     </pic:cNvPicPr>
                   </pic:nvPicPr>
                   <pic:blipFill>
-                    <a:blip r:embed="rId10" cstate="print">
+                    <a:blip r:embed="rId14" cstate="print">
                       <a:extLst>
                         <a:ext uri="{28A0092B-C50C-407E-A947-70E740481C1C}">
                           <a14:useLocalDpi xmlns:a14="http://schemas.microsoft.com/office/drawing/2010/main" val="0"/>
@@ -15780,7 +15873,7 @@
                     </pic:cNvPicPr>
                   </pic:nvPicPr>
                   <pic:blipFill>
-                    <a:blip r:embed="rId11" cstate="print">
+                    <a:blip r:embed="rId15" cstate="print">
                       <a:extLst>
                         <a:ext uri="{28A0092B-C50C-407E-A947-70E740481C1C}">
                           <a14:useLocalDpi xmlns:a14="http://schemas.microsoft.com/office/drawing/2010/main" val="0"/>
@@ -15925,6 +16018,45 @@
     </w:sectPr>
   </w:body>
 </w:document>
+</file>
+
+<file path=word/comments.xml><?xml version="1.0" encoding="utf-8"?>
+<w:comments xmlns:wpc="http://schemas.microsoft.com/office/word/2010/wordprocessingCanvas" xmlns:cx="http://schemas.microsoft.com/office/drawing/2014/chartex" xmlns:cx1="http://schemas.microsoft.com/office/drawing/2015/9/8/chartex" xmlns:cx2="http://schemas.microsoft.com/office/drawing/2015/10/21/chartex" xmlns:cx3="http://schemas.microsoft.com/office/drawing/2016/5/9/chartex" xmlns:cx4="http://schemas.microsoft.com/office/drawing/2016/5/10/chartex" xmlns:cx5="http://schemas.microsoft.com/office/drawing/2016/5/11/chartex" xmlns:cx6="http://schemas.microsoft.com/office/drawing/2016/5/12/chartex" xmlns:cx7="http://schemas.microsoft.com/office/drawing/2016/5/13/chartex" xmlns:cx8="http://schemas.microsoft.com/office/drawing/2016/5/14/chartex" xmlns:mc="http://schemas.openxmlformats.org/markup-compatibility/2006" xmlns:aink="http://schemas.microsoft.com/office/drawing/2016/ink" xmlns:am3d="http://schemas.microsoft.com/office/drawing/2017/model3d" xmlns:o="urn:schemas-microsoft-com:office:office" xmlns:r="http://schemas.openxmlformats.org/officeDocument/2006/relationships" xmlns:m="http://schemas.openxmlformats.org/officeDocument/2006/math" xmlns:v="urn:schemas-microsoft-com:vml" xmlns:wp14="http://schemas.microsoft.com/office/word/2010/wordprocessingDrawing" xmlns:wp="http://schemas.openxmlformats.org/drawingml/2006/wordprocessingDrawing" xmlns:w10="urn:schemas-microsoft-com:office:word" xmlns:w="http://schemas.openxmlformats.org/wordprocessingml/2006/main" xmlns:w14="http://schemas.microsoft.com/office/word/2010/wordml" xmlns:w15="http://schemas.microsoft.com/office/word/2012/wordml" xmlns:w16cex="http://schemas.microsoft.com/office/word/2018/wordml/cex" xmlns:w16cid="http://schemas.microsoft.com/office/word/2016/wordml/cid" xmlns:w16="http://schemas.microsoft.com/office/word/2018/wordml" xmlns:w16sdtdh="http://schemas.microsoft.com/office/word/2020/wordml/sdtdatahash" xmlns:w16se="http://schemas.microsoft.com/office/word/2015/wordml/symex" xmlns:wpg="http://schemas.microsoft.com/office/word/2010/wordprocessingGroup" xmlns:wpi="http://schemas.microsoft.com/office/word/2010/wordprocessingInk" xmlns:wne="http://schemas.microsoft.com/office/word/2006/wordml" xmlns:wps="http://schemas.microsoft.com/office/word/2010/wordprocessingShape" mc:Ignorable="w14 w15 w16se w16cid w16 w16cex w16sdtdh wp14">
+  <w:comment w:id="0" w:author="Matthew Nuttall" w:date="2021-07-08T17:11:00Z" w:initials="MN">
+    <w:p>
+      <w:pPr>
+        <w:pStyle w:val="CommentText"/>
+      </w:pPr>
+      <w:r>
+        <w:rPr>
+          <w:rStyle w:val="CommentReference"/>
+        </w:rPr>
+        <w:annotationRef/>
+      </w:r>
+      <w:r>
+        <w:t>These are the largest effects based on the rate ratios which are the exp(coefficient). These are supposed to be what you would multiply the response by to get the new response after a 1 unit increase in the predictor. But the plots below (Fig 1) make it look like the foreign direct investment at 1 year lag is a steeper slope. I’m a bit confused….</w:t>
+      </w:r>
+    </w:p>
+  </w:comment>
+</w:comments>
+</file>
+
+<file path=word/commentsExtended.xml><?xml version="1.0" encoding="utf-8"?>
+<w15:commentsEx xmlns:wpc="http://schemas.microsoft.com/office/word/2010/wordprocessingCanvas" xmlns:cx="http://schemas.microsoft.com/office/drawing/2014/chartex" xmlns:cx1="http://schemas.microsoft.com/office/drawing/2015/9/8/chartex" xmlns:cx2="http://schemas.microsoft.com/office/drawing/2015/10/21/chartex" xmlns:cx3="http://schemas.microsoft.com/office/drawing/2016/5/9/chartex" xmlns:cx4="http://schemas.microsoft.com/office/drawing/2016/5/10/chartex" xmlns:cx5="http://schemas.microsoft.com/office/drawing/2016/5/11/chartex" xmlns:cx6="http://schemas.microsoft.com/office/drawing/2016/5/12/chartex" xmlns:cx7="http://schemas.microsoft.com/office/drawing/2016/5/13/chartex" xmlns:cx8="http://schemas.microsoft.com/office/drawing/2016/5/14/chartex" xmlns:mc="http://schemas.openxmlformats.org/markup-compatibility/2006" xmlns:aink="http://schemas.microsoft.com/office/drawing/2016/ink" xmlns:am3d="http://schemas.microsoft.com/office/drawing/2017/model3d" xmlns:o="urn:schemas-microsoft-com:office:office" xmlns:r="http://schemas.openxmlformats.org/officeDocument/2006/relationships" xmlns:m="http://schemas.openxmlformats.org/officeDocument/2006/math" xmlns:v="urn:schemas-microsoft-com:vml" xmlns:wp14="http://schemas.microsoft.com/office/word/2010/wordprocessingDrawing" xmlns:wp="http://schemas.openxmlformats.org/drawingml/2006/wordprocessingDrawing" xmlns:w10="urn:schemas-microsoft-com:office:word" xmlns:w="http://schemas.openxmlformats.org/wordprocessingml/2006/main" xmlns:w14="http://schemas.microsoft.com/office/word/2010/wordml" xmlns:w15="http://schemas.microsoft.com/office/word/2012/wordml" xmlns:w16cex="http://schemas.microsoft.com/office/word/2018/wordml/cex" xmlns:w16cid="http://schemas.microsoft.com/office/word/2016/wordml/cid" xmlns:w16="http://schemas.microsoft.com/office/word/2018/wordml" xmlns:w16sdtdh="http://schemas.microsoft.com/office/word/2020/wordml/sdtdatahash" xmlns:w16se="http://schemas.microsoft.com/office/word/2015/wordml/symex" xmlns:wpg="http://schemas.microsoft.com/office/word/2010/wordprocessingGroup" xmlns:wpi="http://schemas.microsoft.com/office/word/2010/wordprocessingInk" xmlns:wne="http://schemas.microsoft.com/office/word/2006/wordml" xmlns:wps="http://schemas.microsoft.com/office/word/2010/wordprocessingShape" mc:Ignorable="w14 w15 w16se w16cid w16 w16cex w16sdtdh wp14">
+  <w15:commentEx w15:paraId="52AAF58C" w15:done="0"/>
+</w15:commentsEx>
+</file>
+
+<file path=word/commentsExtensible.xml><?xml version="1.0" encoding="utf-8"?>
+<w16cex:commentsExtensible xmlns:wpc="http://schemas.microsoft.com/office/word/2010/wordprocessingCanvas" xmlns:cx="http://schemas.microsoft.com/office/drawing/2014/chartex" xmlns:cx1="http://schemas.microsoft.com/office/drawing/2015/9/8/chartex" xmlns:cx2="http://schemas.microsoft.com/office/drawing/2015/10/21/chartex" xmlns:cx3="http://schemas.microsoft.com/office/drawing/2016/5/9/chartex" xmlns:cx4="http://schemas.microsoft.com/office/drawing/2016/5/10/chartex" xmlns:cx5="http://schemas.microsoft.com/office/drawing/2016/5/11/chartex" xmlns:cx6="http://schemas.microsoft.com/office/drawing/2016/5/12/chartex" xmlns:cx7="http://schemas.microsoft.com/office/drawing/2016/5/13/chartex" xmlns:cx8="http://schemas.microsoft.com/office/drawing/2016/5/14/chartex" xmlns:mc="http://schemas.openxmlformats.org/markup-compatibility/2006" xmlns:aink="http://schemas.microsoft.com/office/drawing/2016/ink" xmlns:am3d="http://schemas.microsoft.com/office/drawing/2017/model3d" xmlns:o="urn:schemas-microsoft-com:office:office" xmlns:r="http://schemas.openxmlformats.org/officeDocument/2006/relationships" xmlns:m="http://schemas.openxmlformats.org/officeDocument/2006/math" xmlns:v="urn:schemas-microsoft-com:vml" xmlns:wp14="http://schemas.microsoft.com/office/word/2010/wordprocessingDrawing" xmlns:wp="http://schemas.openxmlformats.org/drawingml/2006/wordprocessingDrawing" xmlns:w10="urn:schemas-microsoft-com:office:word" xmlns:w="http://schemas.openxmlformats.org/wordprocessingml/2006/main" xmlns:w14="http://schemas.microsoft.com/office/word/2010/wordml" xmlns:w15="http://schemas.microsoft.com/office/word/2012/wordml" xmlns:w16cex="http://schemas.microsoft.com/office/word/2018/wordml/cex" xmlns:w16cid="http://schemas.microsoft.com/office/word/2016/wordml/cid" xmlns:w16="http://schemas.microsoft.com/office/word/2018/wordml" xmlns:w16sdtdh="http://schemas.microsoft.com/office/word/2020/wordml/sdtdatahash" xmlns:w16se="http://schemas.microsoft.com/office/word/2015/wordml/symex" xmlns:wpg="http://schemas.microsoft.com/office/word/2010/wordprocessingGroup" xmlns:wpi="http://schemas.microsoft.com/office/word/2010/wordprocessingInk" xmlns:wne="http://schemas.microsoft.com/office/word/2006/wordml" xmlns:wps="http://schemas.microsoft.com/office/word/2010/wordprocessingShape" mc:Ignorable="w14 w15 w16se w16cid w16 w16cex w16sdtdh wp14">
+  <w16cex:commentExtensible w16cex:durableId="2491B056" w16cex:dateUtc="2021-07-08T16:11:00Z"/>
+</w16cex:commentsExtensible>
+</file>
+
+<file path=word/commentsIds.xml><?xml version="1.0" encoding="utf-8"?>
+<w16cid:commentsIds xmlns:wpc="http://schemas.microsoft.com/office/word/2010/wordprocessingCanvas" xmlns:cx="http://schemas.microsoft.com/office/drawing/2014/chartex" xmlns:cx1="http://schemas.microsoft.com/office/drawing/2015/9/8/chartex" xmlns:cx2="http://schemas.microsoft.com/office/drawing/2015/10/21/chartex" xmlns:cx3="http://schemas.microsoft.com/office/drawing/2016/5/9/chartex" xmlns:cx4="http://schemas.microsoft.com/office/drawing/2016/5/10/chartex" xmlns:cx5="http://schemas.microsoft.com/office/drawing/2016/5/11/chartex" xmlns:cx6="http://schemas.microsoft.com/office/drawing/2016/5/12/chartex" xmlns:cx7="http://schemas.microsoft.com/office/drawing/2016/5/13/chartex" xmlns:cx8="http://schemas.microsoft.com/office/drawing/2016/5/14/chartex" xmlns:mc="http://schemas.openxmlformats.org/markup-compatibility/2006" xmlns:aink="http://schemas.microsoft.com/office/drawing/2016/ink" xmlns:am3d="http://schemas.microsoft.com/office/drawing/2017/model3d" xmlns:o="urn:schemas-microsoft-com:office:office" xmlns:r="http://schemas.openxmlformats.org/officeDocument/2006/relationships" xmlns:m="http://schemas.openxmlformats.org/officeDocument/2006/math" xmlns:v="urn:schemas-microsoft-com:vml" xmlns:wp14="http://schemas.microsoft.com/office/word/2010/wordprocessingDrawing" xmlns:wp="http://schemas.openxmlformats.org/drawingml/2006/wordprocessingDrawing" xmlns:w10="urn:schemas-microsoft-com:office:word" xmlns:w="http://schemas.openxmlformats.org/wordprocessingml/2006/main" xmlns:w14="http://schemas.microsoft.com/office/word/2010/wordml" xmlns:w15="http://schemas.microsoft.com/office/word/2012/wordml" xmlns:w16cex="http://schemas.microsoft.com/office/word/2018/wordml/cex" xmlns:w16cid="http://schemas.microsoft.com/office/word/2016/wordml/cid" xmlns:w16="http://schemas.microsoft.com/office/word/2018/wordml" xmlns:w16sdtdh="http://schemas.microsoft.com/office/word/2020/wordml/sdtdatahash" xmlns:w16se="http://schemas.microsoft.com/office/word/2015/wordml/symex" xmlns:wpg="http://schemas.microsoft.com/office/word/2010/wordprocessingGroup" xmlns:wpi="http://schemas.microsoft.com/office/word/2010/wordprocessingInk" xmlns:wne="http://schemas.microsoft.com/office/word/2006/wordml" xmlns:wps="http://schemas.microsoft.com/office/word/2010/wordprocessingShape" mc:Ignorable="w14 w15 w16se w16cid w16 w16cex w16sdtdh wp14">
+  <w16cid:commentId w16cid:paraId="52AAF58C" w16cid:durableId="2491B056"/>
+</w16cid:commentsIds>
 </file>
 
 <file path=word/numbering.xml><?xml version="1.0" encoding="utf-8"?>
@@ -16045,6 +16177,14 @@
     <w:abstractNumId w:val="0"/>
   </w:num>
 </w:numbering>
+</file>
+
+<file path=word/people.xml><?xml version="1.0" encoding="utf-8"?>
+<w15:people xmlns:wpc="http://schemas.microsoft.com/office/word/2010/wordprocessingCanvas" xmlns:cx="http://schemas.microsoft.com/office/drawing/2014/chartex" xmlns:cx1="http://schemas.microsoft.com/office/drawing/2015/9/8/chartex" xmlns:cx2="http://schemas.microsoft.com/office/drawing/2015/10/21/chartex" xmlns:cx3="http://schemas.microsoft.com/office/drawing/2016/5/9/chartex" xmlns:cx4="http://schemas.microsoft.com/office/drawing/2016/5/10/chartex" xmlns:cx5="http://schemas.microsoft.com/office/drawing/2016/5/11/chartex" xmlns:cx6="http://schemas.microsoft.com/office/drawing/2016/5/12/chartex" xmlns:cx7="http://schemas.microsoft.com/office/drawing/2016/5/13/chartex" xmlns:cx8="http://schemas.microsoft.com/office/drawing/2016/5/14/chartex" xmlns:mc="http://schemas.openxmlformats.org/markup-compatibility/2006" xmlns:aink="http://schemas.microsoft.com/office/drawing/2016/ink" xmlns:am3d="http://schemas.microsoft.com/office/drawing/2017/model3d" xmlns:o="urn:schemas-microsoft-com:office:office" xmlns:r="http://schemas.openxmlformats.org/officeDocument/2006/relationships" xmlns:m="http://schemas.openxmlformats.org/officeDocument/2006/math" xmlns:v="urn:schemas-microsoft-com:vml" xmlns:wp14="http://schemas.microsoft.com/office/word/2010/wordprocessingDrawing" xmlns:wp="http://schemas.openxmlformats.org/drawingml/2006/wordprocessingDrawing" xmlns:w10="urn:schemas-microsoft-com:office:word" xmlns:w="http://schemas.openxmlformats.org/wordprocessingml/2006/main" xmlns:w14="http://schemas.microsoft.com/office/word/2010/wordml" xmlns:w15="http://schemas.microsoft.com/office/word/2012/wordml" xmlns:w16cex="http://schemas.microsoft.com/office/word/2018/wordml/cex" xmlns:w16cid="http://schemas.microsoft.com/office/word/2016/wordml/cid" xmlns:w16="http://schemas.microsoft.com/office/word/2018/wordml" xmlns:w16sdtdh="http://schemas.microsoft.com/office/word/2020/wordml/sdtdatahash" xmlns:w16se="http://schemas.microsoft.com/office/word/2015/wordml/symex" xmlns:wpg="http://schemas.microsoft.com/office/word/2010/wordprocessingGroup" xmlns:wpi="http://schemas.microsoft.com/office/word/2010/wordprocessingInk" xmlns:wne="http://schemas.microsoft.com/office/word/2006/wordml" xmlns:wps="http://schemas.microsoft.com/office/word/2010/wordprocessingShape" mc:Ignorable="w14 w15 w16se w16cid w16 w16cex w16sdtdh wp14">
+  <w15:person w15:author="Matthew Nuttall">
+    <w15:presenceInfo w15:providerId="AD" w15:userId="S::mnn1@stir.ac.uk::52bda326-1982-4d2e-bfc2-66e5e0894b6c"/>
+  </w15:person>
+</w15:people>
 </file>
 
 <file path=word/styles.xml><?xml version="1.0" encoding="utf-8"?>
@@ -16483,6 +16623,74 @@
       <w:contextualSpacing/>
     </w:pPr>
   </w:style>
+  <w:style w:type="character" w:styleId="CommentReference">
+    <w:name w:val="annotation reference"/>
+    <w:basedOn w:val="DefaultParagraphFont"/>
+    <w:uiPriority w:val="99"/>
+    <w:semiHidden/>
+    <w:unhideWhenUsed/>
+    <w:rsid w:val="00D20D94"/>
+    <w:rPr>
+      <w:sz w:val="16"/>
+      <w:szCs w:val="16"/>
+    </w:rPr>
+  </w:style>
+  <w:style w:type="paragraph" w:styleId="CommentText">
+    <w:name w:val="annotation text"/>
+    <w:basedOn w:val="Normal"/>
+    <w:link w:val="CommentTextChar"/>
+    <w:uiPriority w:val="99"/>
+    <w:semiHidden/>
+    <w:unhideWhenUsed/>
+    <w:rsid w:val="00D20D94"/>
+    <w:pPr>
+      <w:spacing w:line="240" w:lineRule="auto"/>
+    </w:pPr>
+    <w:rPr>
+      <w:sz w:val="20"/>
+      <w:szCs w:val="20"/>
+    </w:rPr>
+  </w:style>
+  <w:style w:type="character" w:customStyle="1" w:styleId="CommentTextChar">
+    <w:name w:val="Comment Text Char"/>
+    <w:basedOn w:val="DefaultParagraphFont"/>
+    <w:link w:val="CommentText"/>
+    <w:uiPriority w:val="99"/>
+    <w:semiHidden/>
+    <w:rsid w:val="00D20D94"/>
+    <w:rPr>
+      <w:sz w:val="20"/>
+      <w:szCs w:val="20"/>
+    </w:rPr>
+  </w:style>
+  <w:style w:type="paragraph" w:styleId="CommentSubject">
+    <w:name w:val="annotation subject"/>
+    <w:basedOn w:val="CommentText"/>
+    <w:next w:val="CommentText"/>
+    <w:link w:val="CommentSubjectChar"/>
+    <w:uiPriority w:val="99"/>
+    <w:semiHidden/>
+    <w:unhideWhenUsed/>
+    <w:rsid w:val="00D20D94"/>
+    <w:rPr>
+      <w:b/>
+      <w:bCs/>
+    </w:rPr>
+  </w:style>
+  <w:style w:type="character" w:customStyle="1" w:styleId="CommentSubjectChar">
+    <w:name w:val="Comment Subject Char"/>
+    <w:basedOn w:val="CommentTextChar"/>
+    <w:link w:val="CommentSubject"/>
+    <w:uiPriority w:val="99"/>
+    <w:semiHidden/>
+    <w:rsid w:val="00D20D94"/>
+    <w:rPr>
+      <w:b/>
+      <w:bCs/>
+      <w:sz w:val="20"/>
+      <w:szCs w:val="20"/>
+    </w:rPr>
+  </w:style>
 </w:styles>
 </file>
 

</xml_diff>

<commit_message>
Updated results and SI
</commit_message>
<xml_diff>
--- a/Write up/Results.docx
+++ b/Write up/Results.docx
@@ -69,169 +69,95 @@
         <w:rPr>
           <w:highlight w:val="yellow"/>
         </w:rPr>
-        <w:t xml:space="preserve">Figures </w:t>
-      </w:r>
-      <w:proofErr w:type="spellStart"/>
+        <w:t>Figures Sx – Sx</w:t>
+      </w:r>
+      <w:r>
+        <w:t xml:space="preserve">). For each predictor set there were between 5 and 28 models in the top model set and final coefficients were calculated using full averages </w:t>
+      </w:r>
+      <w:r>
+        <w:fldChar w:fldCharType="begin"/>
+      </w:r>
+      <w:r>
+        <w:instrText xml:space="preserve"> ADDIN ZOTERO_ITEM CSL_CITATION {"citationID":"0VP53lay","properties":{"formattedCitation":"(Burnham and Anderson, 2007)","plainCitation":"(Burnham and Anderson, 2007)","noteIndex":0},"citationItems":[{"id":2667,"uris":["http://zotero.org/users/2170232/items/XAWFRFE5"],"uri":["http://zotero.org/users/2170232/items/XAWFRFE5"],"itemData":{"id":2667,"type":"book","abstract":"We wrote this book to introduce graduate students and research workers in various scienti?c disciplines to the use of information-theoretic approaches in the analysis of empirical data. These methods allow the data-based selection of a “best” model and a ranking and weighting of the remaining models in a pre-de?ned set. Traditional statistical inference can then be based on this selected best model. However, we now emphasize that information-theoretic approaches allow formal inference to be based on more than one model (m- timodel inference). Such procedures lead to more robust inferences in many cases, and we advocate these approaches throughout the book. The second edition was prepared with three goals in mind. First, we have tried to improve the presentation of the material. Boxes now highlight ess- tial expressions and points. Some reorganization has been done to improve the ?ow of concepts, and a new chapter has been added. Chapters 2 and 4 have been streamlined in view of the detailed theory provided in Chapter 7. S- ond, concepts related to making formal inferences from more than one model (multimodel inference) have been emphasized throughout the book, but p- ticularly in Chapters 4, 5, and 6. Third, new technical material has been added to Chapters 5 and 6. Well over 100 new references to the technical literature are given. These changes result primarily from our experiences while giving several seminars, workshops, and graduate courses on material in the ?rst e- tion.","ISBN":"978-0-387-22456-5","language":"en","note":"Google-Books-ID: IWUKBwAAQBAJ","number-of-pages":"512","publisher":"Springer Science &amp; Business Media","source":"Google Books","title":"Model Selection and Multimodel Inference: A Practical Information-Theoretic Approach","title-short":"Model Selection and Multimodel Inference","author":[{"family":"Burnham","given":"Kenneth P."},{"family":"Anderson","given":"David R."}],"issued":{"date-parts":[["2007",5,28]]}}}],"schema":"https://github.com/citation-style-language/schema/raw/master/csl-citation.json"} </w:instrText>
+      </w:r>
+      <w:r>
+        <w:fldChar w:fldCharType="separate"/>
+      </w:r>
+      <w:r>
+        <w:rPr>
+          <w:rFonts w:ascii="Calibri" w:hAnsi="Calibri" w:cs="Calibri"/>
+        </w:rPr>
+        <w:t>(</w:t>
+      </w:r>
       <w:r>
         <w:rPr>
           <w:highlight w:val="yellow"/>
         </w:rPr>
-        <w:t>Sx</w:t>
-      </w:r>
-      <w:proofErr w:type="spellEnd"/>
+        <w:t xml:space="preserve"> </w:t>
+      </w:r>
       <w:r>
         <w:rPr>
           <w:highlight w:val="yellow"/>
         </w:rPr>
-        <w:t xml:space="preserve"> – </w:t>
-      </w:r>
-      <w:proofErr w:type="spellStart"/>
+        <w:t>Tables Sx – Sx</w:t>
+      </w:r>
+      <w:r>
+        <w:rPr>
+          <w:rFonts w:ascii="Calibri" w:hAnsi="Calibri" w:cs="Calibri"/>
+        </w:rPr>
+        <w:t xml:space="preserve"> </w:t>
+      </w:r>
+      <w:r>
+        <w:rPr>
+          <w:rFonts w:ascii="Calibri" w:hAnsi="Calibri" w:cs="Calibri"/>
+        </w:rPr>
+        <w:t xml:space="preserve">, </w:t>
+      </w:r>
+      <w:r>
+        <w:rPr>
+          <w:rFonts w:ascii="Calibri" w:hAnsi="Calibri" w:cs="Calibri"/>
+        </w:rPr>
+        <w:t>Burnham and Anderson, 2007)</w:t>
+      </w:r>
+      <w:r>
+        <w:fldChar w:fldCharType="end"/>
+      </w:r>
+      <w:r>
+        <w:t>.</w:t>
+      </w:r>
+      <w:r>
+        <w:t xml:space="preserve"> The largest effects were from two of the control variables (population density, time). The largest</w:t>
+      </w:r>
+      <w:r>
+        <w:t xml:space="preserve"> effect overall was for population density with a one-year time lag (full averaged coefficient = -632.9</w:t>
+      </w:r>
+      <w:r>
+        <w:t xml:space="preserve">, SE = 64.8, </w:t>
+      </w:r>
       <w:r>
         <w:rPr>
           <w:highlight w:val="yellow"/>
         </w:rPr>
-        <w:t>Sx</w:t>
-      </w:r>
-      <w:proofErr w:type="spellEnd"/>
-      <w:r>
-        <w:t xml:space="preserve">). For each predictor set there were between 5 and 28 models in the top model set and final coefficients were calculated using full averages </w:t>
-      </w:r>
-      <w:r>
-        <w:fldChar w:fldCharType="begin"/>
-      </w:r>
-      <w:r>
-        <w:instrText xml:space="preserve"> ADDIN ZOTERO_ITEM CSL_CITATION {"citationID":"0VP53lay","properties":{"formattedCitation":"(Burnham and Anderson, 2007)","plainCitation":"(Burnham and Anderson, 2007)","noteIndex":0},"citationItems":[{"id":2667,"uris":["http://zotero.org/users/2170232/items/XAWFRFE5"],"uri":["http://zotero.org/users/2170232/items/XAWFRFE5"],"itemData":{"id":2667,"type":"book","abstract":"We wrote this book to introduce graduate students and research workers in various scienti?c disciplines to the use of information-theoretic approaches in the analysis of empirical data. These methods allow the data-based selection of a “best” model and a ranking and weighting of the remaining models in a pre-de?ned set. Traditional statistical inference can then be based on this selected best model. However, we now emphasize that information-theoretic approaches allow formal inference to be based on more than one model (m- timodel inference). Such procedures lead to more robust inferences in many cases, and we advocate these approaches throughout the book. The second edition was prepared with three goals in mind. First, we have tried to improve the presentation of the material. Boxes now highlight ess- tial expressions and points. Some reorganization has been done to improve the ?ow of concepts, and a new chapter has been added. Chapters 2 and 4 have been streamlined in view of the detailed theory provided in Chapter 7. S- ond, concepts related to making formal inferences from more than one model (multimodel inference) have been emphasized throughout the book, but p- ticularly in Chapters 4, 5, and 6. Third, new technical material has been added to Chapters 5 and 6. Well over 100 new references to the technical literature are given. These changes result primarily from our experiences while giving several seminars, workshops, and graduate courses on material in the ?rst e- tion.","ISBN":"978-0-387-22456-5","language":"en","note":"Google-Books-ID: IWUKBwAAQBAJ","number-of-pages":"512","publisher":"Springer Science &amp; Business Media","source":"Google Books","title":"Model Selection and Multimodel Inference: A Practical Information-Theoretic Approach","title-short":"Model Selection and Multimodel Inference","author":[{"family":"Burnham","given":"Kenneth P."},{"family":"Anderson","given":"David R."}],"issued":{"date-parts":[["2007",5,28]]}}}],"schema":"https://github.com/citation-style-language/schema/raw/master/csl-citation.json"} </w:instrText>
-      </w:r>
-      <w:r>
-        <w:fldChar w:fldCharType="separate"/>
-      </w:r>
-      <w:r>
-        <w:rPr>
-          <w:rFonts w:ascii="Calibri" w:hAnsi="Calibri" w:cs="Calibri"/>
-        </w:rPr>
-        <w:t>(</w:t>
+        <w:t>Table Sx</w:t>
+      </w:r>
+      <w:r>
+        <w:t>).</w:t>
+      </w:r>
+      <w:r>
+        <w:t xml:space="preserve"> </w:t>
+      </w:r>
+      <w:r>
+        <w:t>The largest effect excluding control variables was for agricultural proportion of GDP</w:t>
+      </w:r>
+      <w:r>
+        <w:t xml:space="preserve"> (full averaged coefficient = -14.9, SE = 7.9) suggesting that there is a small reduction in the rate of forest loss as the contribution of agriculture to national GDP increases, although this effect is very weak (</w:t>
       </w:r>
       <w:r>
         <w:rPr>
           <w:highlight w:val="yellow"/>
         </w:rPr>
-        <w:t xml:space="preserve"> </w:t>
-      </w:r>
-      <w:r>
-        <w:rPr>
-          <w:highlight w:val="yellow"/>
-        </w:rPr>
-        <w:t xml:space="preserve">Tables </w:t>
-      </w:r>
-      <w:proofErr w:type="spellStart"/>
-      <w:r>
-        <w:rPr>
-          <w:highlight w:val="yellow"/>
-        </w:rPr>
-        <w:t>Sx</w:t>
-      </w:r>
-      <w:proofErr w:type="spellEnd"/>
-      <w:r>
-        <w:rPr>
-          <w:highlight w:val="yellow"/>
-        </w:rPr>
-        <w:t xml:space="preserve"> – </w:t>
-      </w:r>
-      <w:proofErr w:type="spellStart"/>
-      <w:r>
-        <w:rPr>
-          <w:highlight w:val="yellow"/>
-        </w:rPr>
-        <w:t>Sx</w:t>
-      </w:r>
-      <w:proofErr w:type="spellEnd"/>
-      <w:r>
-        <w:rPr>
-          <w:rFonts w:ascii="Calibri" w:hAnsi="Calibri" w:cs="Calibri"/>
-        </w:rPr>
-        <w:t xml:space="preserve"> </w:t>
-      </w:r>
-      <w:r>
-        <w:rPr>
-          <w:rFonts w:ascii="Calibri" w:hAnsi="Calibri" w:cs="Calibri"/>
-        </w:rPr>
-        <w:t xml:space="preserve">, </w:t>
-      </w:r>
-      <w:r>
-        <w:rPr>
-          <w:rFonts w:ascii="Calibri" w:hAnsi="Calibri" w:cs="Calibri"/>
-        </w:rPr>
-        <w:t>Burnham and Anderson, 2007)</w:t>
-      </w:r>
-      <w:r>
-        <w:fldChar w:fldCharType="end"/>
-      </w:r>
-      <w:r>
-        <w:t>.</w:t>
-      </w:r>
-      <w:r>
-        <w:t xml:space="preserve"> The largest effects were from two of the control variables (population density, time). The largest</w:t>
-      </w:r>
-      <w:r>
-        <w:t xml:space="preserve"> effect overall was for population density with a one-year time lag (full averaged coefficient = -632.9</w:t>
-      </w:r>
-      <w:r>
-        <w:t xml:space="preserve">, SE = 64.8, </w:t>
-      </w:r>
-      <w:r>
-        <w:rPr>
-          <w:highlight w:val="yellow"/>
-        </w:rPr>
-        <w:t xml:space="preserve">Table </w:t>
-      </w:r>
-      <w:proofErr w:type="spellStart"/>
-      <w:r>
-        <w:rPr>
-          <w:highlight w:val="yellow"/>
-        </w:rPr>
-        <w:t>Sx</w:t>
-      </w:r>
-      <w:proofErr w:type="spellEnd"/>
-      <w:r>
-        <w:t>).</w:t>
-      </w:r>
-      <w:r>
-        <w:t xml:space="preserve"> </w:t>
-      </w:r>
-      <w:r>
-        <w:t>The largest effect excluding control variables was for agricultural proportion of GDP</w:t>
-      </w:r>
-      <w:r>
-        <w:t xml:space="preserve"> (full averaged coefficient = -14.9, SE = 7.9) suggesting that there is a small reduction in the rate of forest loss as the contribution of agriculture to national GDP increases, although this effect is very weak (</w:t>
-      </w:r>
-      <w:r>
-        <w:rPr>
-          <w:highlight w:val="yellow"/>
-        </w:rPr>
-        <w:t xml:space="preserve">Figure </w:t>
-      </w:r>
-      <w:proofErr w:type="spellStart"/>
-      <w:r>
-        <w:rPr>
-          <w:highlight w:val="yellow"/>
-        </w:rPr>
-        <w:t>Sx</w:t>
-      </w:r>
-      <w:proofErr w:type="spellEnd"/>
-      <w:r>
-        <w:rPr>
-          <w:highlight w:val="yellow"/>
-        </w:rPr>
-        <w:t xml:space="preserve">, Table </w:t>
-      </w:r>
-      <w:proofErr w:type="spellStart"/>
-      <w:r>
-        <w:rPr>
-          <w:highlight w:val="yellow"/>
-        </w:rPr>
-        <w:t>Sx</w:t>
-      </w:r>
-      <w:proofErr w:type="spellEnd"/>
+        <w:t>Figure Sx, Table Sx</w:t>
+      </w:r>
       <w:r>
         <w:t>)</w:t>
       </w:r>
@@ -360,7 +286,13 @@
         <w:t>as also a</w:t>
       </w:r>
       <w:r>
-        <w:t xml:space="preserve"> negative relationship between new ELC allocation and increases in development flows to the environment sector (no time lag rate ratio = 1.031)</w:t>
+        <w:t xml:space="preserve"> </w:t>
+      </w:r>
+      <w:r>
+        <w:t>positive</w:t>
+      </w:r>
+      <w:r>
+        <w:t xml:space="preserve"> relationship between new ELC allocation and increases in development flows to the environment sector (no time lag rate ratio = 1.031)</w:t>
       </w:r>
       <w:r>
         <w:t xml:space="preserve">. This suggests that in the short-term, investments into the environment sector via development funding (predominantly from international donors) does not reduce the number of new ELC allocations. </w:t>
@@ -429,50 +361,160 @@
         <w:t xml:space="preserve">For example, when GDP per capita in a given year falls by approximately $6 relative to the previous year, the number of new ELCs is predicted to be 8, whereas when the GDP per capita rises in a given year by approximately $60 relative to the previous year, the number of new ELCs predicted is only 3.  </w:t>
       </w:r>
     </w:p>
-    <w:p/>
-    <w:p/>
     <w:p>
       <w:r>
-        <w:t>Use point estimates / point predictions – use predict on low x value and high x value</w:t>
-      </w:r>
-      <w:r>
-        <w:t xml:space="preserve"> to get the resulting y value</w:t>
-      </w:r>
-      <w:r>
-        <w:t>. Pick</w:t>
-      </w:r>
-      <w:r>
-        <w:t xml:space="preserve"> x</w:t>
-      </w:r>
-      <w:r>
-        <w:t xml:space="preserve"> values that are of interest, or current, or relevant for some reason. Can come back to these values in the discussion. </w:t>
+        <w:t>The largest effect within the commodity set was for the change in market price of rice in the same year as the response (no time lag) with a rate ratio of 1.009 (</w:t>
+      </w:r>
+      <w:r>
+        <w:rPr>
+          <w:highlight w:val="yellow"/>
+        </w:rPr>
+        <w:t>Table X</w:t>
+      </w:r>
+      <w:r>
+        <w:t xml:space="preserve">). There were further strong positive relationships between the changes in the market price of rubber (no time lag rate ratio = 1.001), the changes in the non-food production index (one-year time lag rate ratio = 1.007), and changes in the market price of sugar (two-year time lag rate ratio = 1.009). Economic land concessions in Cambodia are predominantly agro-industrial concessions, and therefore the positive </w:t>
+      </w:r>
+      <w:r>
+        <w:t>relationships</w:t>
+      </w:r>
+      <w:r>
+        <w:t xml:space="preserve"> between the market price of agricultural commodities</w:t>
+      </w:r>
+      <w:r>
+        <w:t xml:space="preserve"> and new ELC allocations is not surprising. Rubber</w:t>
+      </w:r>
+      <w:r>
+        <w:t xml:space="preserve"> and rice</w:t>
+      </w:r>
+      <w:r>
+        <w:t xml:space="preserve"> </w:t>
+      </w:r>
+      <w:r>
+        <w:t>are</w:t>
+      </w:r>
+      <w:r>
+        <w:t xml:space="preserve"> the most valuable market commodit</w:t>
+      </w:r>
+      <w:r>
+        <w:t>ies</w:t>
+      </w:r>
+      <w:r>
+        <w:t xml:space="preserve"> within the variable set, and we can see this reflected in the model;</w:t>
+      </w:r>
+      <w:r>
+        <w:t xml:space="preserve"> if rubber market prices do not change between years </w:t>
+      </w:r>
+      <w:r>
+        <w:rPr>
+          <w:i/>
+          <w:iCs/>
+        </w:rPr>
+        <w:t>t</w:t>
+      </w:r>
+      <w:r>
+        <w:t xml:space="preserve"> and </w:t>
+      </w:r>
+      <w:r>
+        <w:rPr>
+          <w:i/>
+          <w:iCs/>
+        </w:rPr>
+        <w:t>t+1</w:t>
+      </w:r>
+      <w:r>
+        <w:t xml:space="preserve"> then approximately four new ELCs are predicted in year </w:t>
+      </w:r>
+      <w:r>
+        <w:rPr>
+          <w:i/>
+          <w:iCs/>
+        </w:rPr>
+        <w:t>t+1</w:t>
+      </w:r>
+      <w:r>
+        <w:t>, whereas if the price of rubber changes by $1500/ton</w:t>
+      </w:r>
+      <w:r>
+        <w:t xml:space="preserve"> </w:t>
+      </w:r>
+      <w:r>
+        <w:t xml:space="preserve">in year </w:t>
+      </w:r>
+      <w:r>
+        <w:rPr>
+          <w:i/>
+          <w:iCs/>
+        </w:rPr>
+        <w:t>t</w:t>
+      </w:r>
+      <w:r>
+        <w:t xml:space="preserve">, then approximately 29 new ELCs are predicted in year </w:t>
+      </w:r>
+      <w:r>
+        <w:rPr>
+          <w:i/>
+          <w:iCs/>
+        </w:rPr>
+        <w:t>t+1</w:t>
+      </w:r>
+      <w:r>
+        <w:t xml:space="preserve">. Similarly, if there is no change in the market price of rice between two given years, then approximately five new ELCs are predicted. If the market value increases by $300/ton then in year </w:t>
+      </w:r>
+      <w:r>
+        <w:rPr>
+          <w:i/>
+          <w:iCs/>
+        </w:rPr>
+        <w:t>t+1</w:t>
+      </w:r>
+      <w:r>
+        <w:t xml:space="preserve"> then approximately 80 new ELCs are predicted. Interestingly the effect of changes in sugar price were weak when there was no time lag (</w:t>
+      </w:r>
+      <w:r>
+        <w:rPr>
+          <w:highlight w:val="yellow"/>
+        </w:rPr>
+        <w:t>Figure X</w:t>
+      </w:r>
+      <w:r>
+        <w:t>), but the effect was stronger</w:t>
+      </w:r>
+      <w:r>
+        <w:t xml:space="preserve"> when both a one-year and two-year time lag were introduced. </w:t>
+      </w:r>
+    </w:p>
+    <w:p>
+      <w:r>
+        <w:t>Negative relationships.</w:t>
       </w:r>
     </w:p>
     <w:p/>
     <w:p>
       <w:r>
-        <w:t xml:space="preserve">Don’t forget to talk about the </w:t>
-      </w:r>
-      <w:proofErr w:type="spellStart"/>
-      <w:r>
-        <w:t>macroecon</w:t>
-      </w:r>
-      <w:proofErr w:type="spellEnd"/>
-      <w:r>
-        <w:t xml:space="preserve"> models with forest change as the response. Explain that there were no significant results and to see the SI. </w:t>
+        <w:t>Use point estimates / point predictions – use predict on low x value and high x value</w:t>
+      </w:r>
+      <w:r>
+        <w:t xml:space="preserve"> to get the resulting y value</w:t>
+      </w:r>
+      <w:r>
+        <w:t>. Pick</w:t>
+      </w:r>
+      <w:r>
+        <w:t xml:space="preserve"> x</w:t>
+      </w:r>
+      <w:r>
+        <w:t xml:space="preserve"> values that are of interest, or current, or relevant for some reason. Can come back to these values in the discussion. </w:t>
+      </w:r>
+    </w:p>
+    <w:p/>
+    <w:p>
+      <w:r>
+        <w:t xml:space="preserve">Don’t forget to talk about the macroecon models with forest change as the response. Explain that there were no significant results and to see the SI. </w:t>
       </w:r>
     </w:p>
     <w:p>
       <w:r>
-        <w:t>Need to add a column to the results tables called “Rate ratios” which are the exp(</w:t>
-      </w:r>
-      <w:proofErr w:type="spellStart"/>
-      <w:r>
-        <w:t>coeff</w:t>
-      </w:r>
-      <w:proofErr w:type="spellEnd"/>
-      <w:r>
-        <w:t>)</w:t>
+        <w:t>Need to add a column to the results tables called “Rate ratios” which are the exp(coeff)</w:t>
       </w:r>
       <w:r>
         <w:t>. These are the multiplicative terms used to calculate the change in y when x increases by 1 unit.</w:t>
@@ -1035,9 +1077,8 @@
                 <w:szCs w:val="20"/>
                 <w:lang w:eastAsia="en-GB"/>
               </w:rPr>
-              <w:t xml:space="preserve">Rate </w:t>
-            </w:r>
-            <w:proofErr w:type="spellStart"/>
+              <w:t>Rate ratio</w:t>
+            </w:r>
             <w:r>
               <w:rPr>
                 <w:rFonts w:ascii="Calibri" w:eastAsia="Times New Roman" w:hAnsi="Calibri" w:cs="Calibri"/>
@@ -1046,11 +1087,20 @@
                 <w:color w:val="000000"/>
                 <w:sz w:val="20"/>
                 <w:szCs w:val="20"/>
-                <w:lang w:eastAsia="en-GB"/>
-              </w:rPr>
-              <w:t>ratio</w:t>
-            </w:r>
-            <w:r>
+                <w:vertAlign w:val="superscript"/>
+                <w:lang w:eastAsia="en-GB"/>
+              </w:rPr>
+              <w:t>a</w:t>
+            </w:r>
+          </w:p>
+        </w:tc>
+        <w:tc>
+          <w:tcPr>
+            <w:tcW w:w="283" w:type="dxa"/>
+          </w:tcPr>
+          <w:p>
+            <w:pPr>
+              <w:spacing w:after="0" w:line="240" w:lineRule="auto"/>
               <w:rPr>
                 <w:rFonts w:ascii="Calibri" w:eastAsia="Times New Roman" w:hAnsi="Calibri" w:cs="Calibri"/>
                 <w:b/>
@@ -1058,17 +1108,17 @@
                 <w:color w:val="000000"/>
                 <w:sz w:val="20"/>
                 <w:szCs w:val="20"/>
-                <w:vertAlign w:val="superscript"/>
-                <w:lang w:eastAsia="en-GB"/>
-              </w:rPr>
-              <w:t>a</w:t>
-            </w:r>
-            <w:proofErr w:type="spellEnd"/>
-          </w:p>
-        </w:tc>
-        <w:tc>
-          <w:tcPr>
-            <w:tcW w:w="283" w:type="dxa"/>
+                <w:lang w:eastAsia="en-GB"/>
+              </w:rPr>
+            </w:pPr>
+          </w:p>
+        </w:tc>
+        <w:tc>
+          <w:tcPr>
+            <w:tcW w:w="1134" w:type="dxa"/>
+            <w:shd w:val="clear" w:color="auto" w:fill="auto"/>
+            <w:noWrap/>
+            <w:hideMark/>
           </w:tcPr>
           <w:p>
             <w:pPr>
@@ -1083,18 +1133,7 @@
                 <w:lang w:eastAsia="en-GB"/>
               </w:rPr>
             </w:pPr>
-          </w:p>
-        </w:tc>
-        <w:tc>
-          <w:tcPr>
-            <w:tcW w:w="1134" w:type="dxa"/>
-            <w:shd w:val="clear" w:color="auto" w:fill="auto"/>
-            <w:noWrap/>
-            <w:hideMark/>
-          </w:tcPr>
-          <w:p>
-            <w:pPr>
-              <w:spacing w:after="0" w:line="240" w:lineRule="auto"/>
+            <w:r>
               <w:rPr>
                 <w:rFonts w:ascii="Calibri" w:eastAsia="Times New Roman" w:hAnsi="Calibri" w:cs="Calibri"/>
                 <w:b/>
@@ -1104,8 +1143,20 @@
                 <w:szCs w:val="20"/>
                 <w:lang w:eastAsia="en-GB"/>
               </w:rPr>
-            </w:pPr>
-            <w:r>
+              <w:t>Coefficient</w:t>
+            </w:r>
+          </w:p>
+        </w:tc>
+        <w:tc>
+          <w:tcPr>
+            <w:tcW w:w="993" w:type="dxa"/>
+            <w:shd w:val="clear" w:color="auto" w:fill="auto"/>
+            <w:noWrap/>
+            <w:hideMark/>
+          </w:tcPr>
+          <w:p>
+            <w:pPr>
+              <w:spacing w:after="0" w:line="240" w:lineRule="auto"/>
               <w:rPr>
                 <w:rFonts w:ascii="Calibri" w:eastAsia="Times New Roman" w:hAnsi="Calibri" w:cs="Calibri"/>
                 <w:b/>
@@ -1115,20 +1166,8 @@
                 <w:szCs w:val="20"/>
                 <w:lang w:eastAsia="en-GB"/>
               </w:rPr>
-              <w:t>Coefficient</w:t>
-            </w:r>
-          </w:p>
-        </w:tc>
-        <w:tc>
-          <w:tcPr>
-            <w:tcW w:w="993" w:type="dxa"/>
-            <w:shd w:val="clear" w:color="auto" w:fill="auto"/>
-            <w:noWrap/>
-            <w:hideMark/>
-          </w:tcPr>
-          <w:p>
-            <w:pPr>
-              <w:spacing w:after="0" w:line="240" w:lineRule="auto"/>
+            </w:pPr>
+            <w:r>
               <w:rPr>
                 <w:rFonts w:ascii="Calibri" w:eastAsia="Times New Roman" w:hAnsi="Calibri" w:cs="Calibri"/>
                 <w:b/>
@@ -1138,8 +1177,17 @@
                 <w:szCs w:val="20"/>
                 <w:lang w:eastAsia="en-GB"/>
               </w:rPr>
-            </w:pPr>
-            <w:r>
+              <w:t>SE</w:t>
+            </w:r>
+          </w:p>
+        </w:tc>
+        <w:tc>
+          <w:tcPr>
+            <w:tcW w:w="1134" w:type="dxa"/>
+          </w:tcPr>
+          <w:p>
+            <w:pPr>
+              <w:spacing w:after="0" w:line="240" w:lineRule="auto"/>
               <w:rPr>
                 <w:rFonts w:ascii="Calibri" w:eastAsia="Times New Roman" w:hAnsi="Calibri" w:cs="Calibri"/>
                 <w:b/>
@@ -1149,17 +1197,8 @@
                 <w:szCs w:val="20"/>
                 <w:lang w:eastAsia="en-GB"/>
               </w:rPr>
-              <w:t>SE</w:t>
-            </w:r>
-          </w:p>
-        </w:tc>
-        <w:tc>
-          <w:tcPr>
-            <w:tcW w:w="1134" w:type="dxa"/>
-          </w:tcPr>
-          <w:p>
-            <w:pPr>
-              <w:spacing w:after="0" w:line="240" w:lineRule="auto"/>
+            </w:pPr>
+            <w:r>
               <w:rPr>
                 <w:rFonts w:ascii="Calibri" w:eastAsia="Times New Roman" w:hAnsi="Calibri" w:cs="Calibri"/>
                 <w:b/>
@@ -1169,7 +1208,8 @@
                 <w:szCs w:val="20"/>
                 <w:lang w:eastAsia="en-GB"/>
               </w:rPr>
-            </w:pPr>
+              <w:t>Rate ratio</w:t>
+            </w:r>
             <w:r>
               <w:rPr>
                 <w:rFonts w:ascii="Calibri" w:eastAsia="Times New Roman" w:hAnsi="Calibri" w:cs="Calibri"/>
@@ -1178,12 +1218,20 @@
                 <w:color w:val="000000"/>
                 <w:sz w:val="20"/>
                 <w:szCs w:val="20"/>
-                <w:lang w:eastAsia="en-GB"/>
-              </w:rPr>
-              <w:t xml:space="preserve">Rate </w:t>
-            </w:r>
-            <w:proofErr w:type="spellStart"/>
-            <w:r>
+                <w:vertAlign w:val="superscript"/>
+                <w:lang w:eastAsia="en-GB"/>
+              </w:rPr>
+              <w:t>a</w:t>
+            </w:r>
+          </w:p>
+        </w:tc>
+        <w:tc>
+          <w:tcPr>
+            <w:tcW w:w="283" w:type="dxa"/>
+          </w:tcPr>
+          <w:p>
+            <w:pPr>
+              <w:spacing w:after="0" w:line="240" w:lineRule="auto"/>
               <w:rPr>
                 <w:rFonts w:ascii="Calibri" w:eastAsia="Times New Roman" w:hAnsi="Calibri" w:cs="Calibri"/>
                 <w:b/>
@@ -1193,9 +1241,19 @@
                 <w:szCs w:val="20"/>
                 <w:lang w:eastAsia="en-GB"/>
               </w:rPr>
-              <w:t>ratio</w:t>
-            </w:r>
-            <w:r>
+            </w:pPr>
+          </w:p>
+        </w:tc>
+        <w:tc>
+          <w:tcPr>
+            <w:tcW w:w="1559" w:type="dxa"/>
+            <w:shd w:val="clear" w:color="auto" w:fill="auto"/>
+            <w:noWrap/>
+            <w:hideMark/>
+          </w:tcPr>
+          <w:p>
+            <w:pPr>
+              <w:spacing w:after="0" w:line="240" w:lineRule="auto"/>
               <w:rPr>
                 <w:rFonts w:ascii="Calibri" w:eastAsia="Times New Roman" w:hAnsi="Calibri" w:cs="Calibri"/>
                 <w:b/>
@@ -1203,21 +1261,10 @@
                 <w:color w:val="000000"/>
                 <w:sz w:val="20"/>
                 <w:szCs w:val="20"/>
-                <w:vertAlign w:val="superscript"/>
-                <w:lang w:eastAsia="en-GB"/>
-              </w:rPr>
-              <w:t>a</w:t>
-            </w:r>
-            <w:proofErr w:type="spellEnd"/>
-          </w:p>
-        </w:tc>
-        <w:tc>
-          <w:tcPr>
-            <w:tcW w:w="283" w:type="dxa"/>
-          </w:tcPr>
-          <w:p>
-            <w:pPr>
-              <w:spacing w:after="0" w:line="240" w:lineRule="auto"/>
+                <w:lang w:eastAsia="en-GB"/>
+              </w:rPr>
+            </w:pPr>
+            <w:r>
               <w:rPr>
                 <w:rFonts w:ascii="Calibri" w:eastAsia="Times New Roman" w:hAnsi="Calibri" w:cs="Calibri"/>
                 <w:b/>
@@ -1227,12 +1274,13 @@
                 <w:szCs w:val="20"/>
                 <w:lang w:eastAsia="en-GB"/>
               </w:rPr>
-            </w:pPr>
-          </w:p>
-        </w:tc>
-        <w:tc>
-          <w:tcPr>
-            <w:tcW w:w="1559" w:type="dxa"/>
+              <w:t>Coefficient</w:t>
+            </w:r>
+          </w:p>
+        </w:tc>
+        <w:tc>
+          <w:tcPr>
+            <w:tcW w:w="1134" w:type="dxa"/>
             <w:shd w:val="clear" w:color="auto" w:fill="auto"/>
             <w:noWrap/>
             <w:hideMark/>
@@ -1260,16 +1308,13 @@
                 <w:szCs w:val="20"/>
                 <w:lang w:eastAsia="en-GB"/>
               </w:rPr>
-              <w:t>Coefficient</w:t>
-            </w:r>
-          </w:p>
-        </w:tc>
-        <w:tc>
-          <w:tcPr>
-            <w:tcW w:w="1134" w:type="dxa"/>
-            <w:shd w:val="clear" w:color="auto" w:fill="auto"/>
-            <w:noWrap/>
-            <w:hideMark/>
+              <w:t>SE</w:t>
+            </w:r>
+          </w:p>
+        </w:tc>
+        <w:tc>
+          <w:tcPr>
+            <w:tcW w:w="1276" w:type="dxa"/>
           </w:tcPr>
           <w:p>
             <w:pPr>
@@ -1294,17 +1339,9 @@
                 <w:szCs w:val="20"/>
                 <w:lang w:eastAsia="en-GB"/>
               </w:rPr>
-              <w:t>SE</w:t>
-            </w:r>
-          </w:p>
-        </w:tc>
-        <w:tc>
-          <w:tcPr>
-            <w:tcW w:w="1276" w:type="dxa"/>
-          </w:tcPr>
-          <w:p>
-            <w:pPr>
-              <w:spacing w:after="0" w:line="240" w:lineRule="auto"/>
+              <w:t>Rate ratio</w:t>
+            </w:r>
+            <w:r>
               <w:rPr>
                 <w:rFonts w:ascii="Calibri" w:eastAsia="Times New Roman" w:hAnsi="Calibri" w:cs="Calibri"/>
                 <w:b/>
@@ -1312,48 +1349,11 @@
                 <w:color w:val="000000"/>
                 <w:sz w:val="20"/>
                 <w:szCs w:val="20"/>
-                <w:lang w:eastAsia="en-GB"/>
-              </w:rPr>
-            </w:pPr>
-            <w:r>
-              <w:rPr>
-                <w:rFonts w:ascii="Calibri" w:eastAsia="Times New Roman" w:hAnsi="Calibri" w:cs="Calibri"/>
-                <w:b/>
-                <w:bCs/>
-                <w:color w:val="000000"/>
-                <w:sz w:val="20"/>
-                <w:szCs w:val="20"/>
-                <w:lang w:eastAsia="en-GB"/>
-              </w:rPr>
-              <w:t xml:space="preserve">Rate </w:t>
-            </w:r>
-            <w:proofErr w:type="spellStart"/>
-            <w:r>
-              <w:rPr>
-                <w:rFonts w:ascii="Calibri" w:eastAsia="Times New Roman" w:hAnsi="Calibri" w:cs="Calibri"/>
-                <w:b/>
-                <w:bCs/>
-                <w:color w:val="000000"/>
-                <w:sz w:val="20"/>
-                <w:szCs w:val="20"/>
-                <w:lang w:eastAsia="en-GB"/>
-              </w:rPr>
-              <w:t>ratio</w:t>
-            </w:r>
-            <w:r>
-              <w:rPr>
-                <w:rFonts w:ascii="Calibri" w:eastAsia="Times New Roman" w:hAnsi="Calibri" w:cs="Calibri"/>
-                <w:b/>
-                <w:bCs/>
-                <w:color w:val="000000"/>
-                <w:sz w:val="20"/>
-                <w:szCs w:val="20"/>
                 <w:vertAlign w:val="superscript"/>
                 <w:lang w:eastAsia="en-GB"/>
               </w:rPr>
               <w:t>a</w:t>
             </w:r>
-            <w:proofErr w:type="spellEnd"/>
           </w:p>
         </w:tc>
       </w:tr>
@@ -9368,23 +9368,7 @@
           <w:sz w:val="18"/>
           <w:szCs w:val="18"/>
         </w:rPr>
-        <w:t xml:space="preserve">* Coefficients derived from full averaging of models within </w:t>
-      </w:r>
-      <w:proofErr w:type="spellStart"/>
-      <w:r>
-        <w:rPr>
-          <w:sz w:val="18"/>
-          <w:szCs w:val="18"/>
-        </w:rPr>
-        <w:t>dAIC</w:t>
-      </w:r>
-      <w:proofErr w:type="spellEnd"/>
-      <w:r>
-        <w:rPr>
-          <w:sz w:val="18"/>
-          <w:szCs w:val="18"/>
-        </w:rPr>
-        <w:t xml:space="preserve"> &lt; 6. </w:t>
+        <w:t xml:space="preserve">* Coefficients derived from full averaging of models within dAIC &lt; 6. </w:t>
       </w:r>
     </w:p>
     <w:p>
@@ -9785,9 +9769,10 @@
           <w:sz w:val="20"/>
           <w:szCs w:val="20"/>
         </w:rPr>
-        <w:t xml:space="preserve"> in Cambodia between 1993 – 2015 using the top model (top and bottom row) and model averaged (middle row) parameters. Top row: no time lag between predictor and response; middle row: 1-year time lag between predictor and response; bottom row: 2-year time lag between predictor and response.</w:t>
+        <w:t xml:space="preserve"> in Cambodia between 1993 – 2015. Top row: no time lag between predictor and response; middle row: 1-year time lag between predictor and response; bottom row: 2-year time lag between predictor and response.</w:t>
       </w:r>
     </w:p>
+    <w:p/>
     <w:p/>
     <w:p/>
     <w:p/>
@@ -9821,33 +9806,24 @@
           <w:szCs w:val="20"/>
         </w:rPr>
       </w:pPr>
-    </w:p>
-    <w:p>
-      <w:pPr>
-        <w:rPr>
-          <w:b/>
-          <w:bCs/>
-          <w:sz w:val="20"/>
-          <w:szCs w:val="20"/>
-        </w:rPr>
-      </w:pPr>
       <w:r>
         <w:rPr>
           <w:noProof/>
         </w:rPr>
+        <w:lastRenderedPageBreak/>
         <w:drawing>
-          <wp:anchor distT="0" distB="0" distL="114300" distR="114300" simplePos="0" relativeHeight="251659264" behindDoc="1" locked="0" layoutInCell="1" allowOverlap="1" wp14:anchorId="7230F38B" wp14:editId="7F246700">
+          <wp:anchor distT="0" distB="0" distL="114300" distR="114300" simplePos="0" relativeHeight="251663360" behindDoc="1" locked="0" layoutInCell="1" allowOverlap="1" wp14:anchorId="432F961E" wp14:editId="28E3920F">
             <wp:simplePos x="0" y="0"/>
             <wp:positionH relativeFrom="column">
-              <wp:posOffset>-213360</wp:posOffset>
+              <wp:posOffset>-279401</wp:posOffset>
             </wp:positionH>
             <wp:positionV relativeFrom="paragraph">
-              <wp:posOffset>-365760</wp:posOffset>
+              <wp:posOffset>152399</wp:posOffset>
             </wp:positionV>
-            <wp:extent cx="6454140" cy="6454140"/>
-            <wp:effectExtent l="0" t="0" r="3810" b="3810"/>
+            <wp:extent cx="6366933" cy="6366933"/>
+            <wp:effectExtent l="0" t="0" r="0" b="0"/>
             <wp:wrapNone/>
-            <wp:docPr id="11" name="Picture 11" descr="Diagram&#10;&#10;Description automatically generated"/>
+            <wp:docPr id="15" name="Picture 15" descr="A picture containing diagram&#10;&#10;Description automatically generated"/>
             <wp:cNvGraphicFramePr>
               <a:graphicFrameLocks xmlns:a="http://schemas.openxmlformats.org/drawingml/2006/main" noChangeAspect="1"/>
             </wp:cNvGraphicFramePr>
@@ -9855,7 +9831,7 @@
               <a:graphicData uri="http://schemas.openxmlformats.org/drawingml/2006/picture">
                 <pic:pic xmlns:pic="http://schemas.openxmlformats.org/drawingml/2006/picture">
                   <pic:nvPicPr>
-                    <pic:cNvPr id="11" name="Picture 11" descr="Diagram&#10;&#10;Description automatically generated"/>
+                    <pic:cNvPr id="15" name="Picture 15" descr="A picture containing diagram&#10;&#10;Description automatically generated"/>
                     <pic:cNvPicPr>
                       <a:picLocks noChangeAspect="1" noChangeArrowheads="1"/>
                     </pic:cNvPicPr>
@@ -9876,7 +9852,7 @@
                   <pic:spPr bwMode="auto">
                     <a:xfrm>
                       <a:off x="0" y="0"/>
-                      <a:ext cx="6454140" cy="6454140"/>
+                      <a:ext cx="6368243" cy="6368243"/>
                     </a:xfrm>
                     <a:prstGeom prst="rect">
                       <a:avLst/>
@@ -10128,23 +10104,43 @@
           <w:szCs w:val="20"/>
         </w:rPr>
       </w:pPr>
-      <w:r>
+    </w:p>
+    <w:p>
+      <w:pPr>
         <w:rPr>
           <w:b/>
           <w:bCs/>
           <w:sz w:val="20"/>
           <w:szCs w:val="20"/>
         </w:rPr>
-        <w:t xml:space="preserve">Figure 2. </w:t>
-      </w:r>
-      <w:r>
+      </w:pPr>
+    </w:p>
+    <w:p>
+      <w:pPr>
         <w:rPr>
           <w:b/>
           <w:bCs/>
           <w:sz w:val="20"/>
           <w:szCs w:val="20"/>
         </w:rPr>
-        <w:t>Modelled relationships between commodity price predictors and the allocation of new economic land concessions in Cambodia between 1993 – 2015 using the top model (top two rows) and model averaged (bottom two rows) parameters. Top two rows: no time lag between predictor and response; third row: 1-year time lag between predictor and response; bottom row: 2-year time lag between predictor and response.</w:t>
+      </w:pPr>
+      <w:r>
+        <w:rPr>
+          <w:b/>
+          <w:bCs/>
+          <w:sz w:val="20"/>
+          <w:szCs w:val="20"/>
+        </w:rPr>
+        <w:t xml:space="preserve">Figure 2. </w:t>
+      </w:r>
+      <w:r>
+        <w:rPr>
+          <w:b/>
+          <w:bCs/>
+          <w:sz w:val="20"/>
+          <w:szCs w:val="20"/>
+        </w:rPr>
+        <w:t>Modelled relationships between commodity price predictors and the allocation of new economic land concessions in Cambodia between 1993 – 2015. Top two rows: no time lag between predictor and response; third row: 1-year time lag between predictor and response; bottom row: 2-year time lag between predictor and response.</w:t>
       </w:r>
     </w:p>
     <w:p/>
@@ -10420,7 +10416,25 @@
           <w:sz w:val="20"/>
           <w:szCs w:val="20"/>
         </w:rPr>
-        <w:t>Figure 3. Modelled relationships between producer price predictors and the allocation of new economic land concessions Cambodia between 1993 – 2015 using the top model (top two rows) and model averaged (bottom two rows) parameters. Top two rows: no time lag between predictor and response; third row: 1-year time lag between predictor and response; bottom row: 2-year time lag between predictor and response.</w:t>
+        <w:t xml:space="preserve">Figure 3. Modelled relationships between producer price predictors and the allocation of new economic land concessions Cambodia between 1993 – 2015. Top row: no time lag between predictor and response; </w:t>
+      </w:r>
+      <w:r>
+        <w:rPr>
+          <w:b/>
+          <w:bCs/>
+          <w:sz w:val="20"/>
+          <w:szCs w:val="20"/>
+        </w:rPr>
+        <w:t>middle</w:t>
+      </w:r>
+      <w:r>
+        <w:rPr>
+          <w:b/>
+          <w:bCs/>
+          <w:sz w:val="20"/>
+          <w:szCs w:val="20"/>
+        </w:rPr>
+        <w:t xml:space="preserve"> row: 1-year time lag between predictor and response; bottom row: 2-year time lag between predictor and response.</w:t>
       </w:r>
     </w:p>
     <w:p/>
@@ -10600,7 +10614,6 @@
                 <w:lang w:eastAsia="en-GB"/>
               </w:rPr>
             </w:pPr>
-            <w:proofErr w:type="spellStart"/>
             <w:r>
               <w:rPr>
                 <w:rFonts w:ascii="Calibri" w:eastAsia="Times New Roman" w:hAnsi="Calibri" w:cs="Calibri"/>
@@ -10613,7 +10626,6 @@
               </w:rPr>
               <w:t>Std.Dev</w:t>
             </w:r>
-            <w:proofErr w:type="spellEnd"/>
           </w:p>
         </w:tc>
         <w:tc>
@@ -12475,29 +12487,7 @@
                 <w:szCs w:val="20"/>
                 <w:lang w:eastAsia="en-GB"/>
               </w:rPr>
-              <w:t xml:space="preserve">Distance to </w:t>
-            </w:r>
-            <w:proofErr w:type="spellStart"/>
-            <w:r>
-              <w:rPr>
-                <w:rFonts w:ascii="Calibri" w:eastAsia="Times New Roman" w:hAnsi="Calibri" w:cs="Calibri"/>
-                <w:color w:val="000000"/>
-                <w:sz w:val="20"/>
-                <w:szCs w:val="20"/>
-                <w:lang w:eastAsia="en-GB"/>
-              </w:rPr>
-              <w:t>In'tl</w:t>
-            </w:r>
-            <w:proofErr w:type="spellEnd"/>
-            <w:r>
-              <w:rPr>
-                <w:rFonts w:ascii="Calibri" w:eastAsia="Times New Roman" w:hAnsi="Calibri" w:cs="Calibri"/>
-                <w:color w:val="000000"/>
-                <w:sz w:val="20"/>
-                <w:szCs w:val="20"/>
-                <w:lang w:eastAsia="en-GB"/>
-              </w:rPr>
-              <w:t xml:space="preserve"> border</w:t>
+              <w:t>Distance to In'tl border</w:t>
             </w:r>
           </w:p>
         </w:tc>
@@ -14994,29 +14984,7 @@
                 <w:szCs w:val="20"/>
                 <w:lang w:eastAsia="en-GB"/>
               </w:rPr>
-              <w:t xml:space="preserve">Distance to </w:t>
-            </w:r>
-            <w:proofErr w:type="spellStart"/>
-            <w:r>
-              <w:rPr>
-                <w:rFonts w:ascii="Calibri" w:eastAsia="Times New Roman" w:hAnsi="Calibri" w:cs="Calibri"/>
-                <w:color w:val="000000"/>
-                <w:sz w:val="20"/>
-                <w:szCs w:val="20"/>
-                <w:lang w:eastAsia="en-GB"/>
-              </w:rPr>
-              <w:t>Prov</w:t>
-            </w:r>
-            <w:proofErr w:type="spellEnd"/>
-            <w:r>
-              <w:rPr>
-                <w:rFonts w:ascii="Calibri" w:eastAsia="Times New Roman" w:hAnsi="Calibri" w:cs="Calibri"/>
-                <w:color w:val="000000"/>
-                <w:sz w:val="20"/>
-                <w:szCs w:val="20"/>
-                <w:lang w:eastAsia="en-GB"/>
-              </w:rPr>
-              <w:t xml:space="preserve"> capital (low)</w:t>
+              <w:t>Distance to Prov capital (low)</w:t>
             </w:r>
           </w:p>
         </w:tc>
@@ -15948,9 +15916,8 @@
           <w:sz w:val="20"/>
           <w:szCs w:val="20"/>
         </w:rPr>
-        <w:t xml:space="preserve">distances to the </w:t>
-      </w:r>
-      <w:proofErr w:type="spellStart"/>
+        <w:t xml:space="preserve">distances to the nearst school </w:t>
+      </w:r>
       <w:r>
         <w:rPr>
           <w:b/>
@@ -15958,9 +15925,8 @@
           <w:sz w:val="20"/>
           <w:szCs w:val="20"/>
         </w:rPr>
-        <w:t>nearst</w:t>
-      </w:r>
-      <w:proofErr w:type="spellEnd"/>
+        <w:t>from the top province-level model. All other variables in the model were set to their reference level (</w:t>
+      </w:r>
       <w:r>
         <w:rPr>
           <w:b/>
@@ -15968,7 +15934,7 @@
           <w:sz w:val="20"/>
           <w:szCs w:val="20"/>
         </w:rPr>
-        <w:t xml:space="preserve"> school </w:t>
+        <w:t>school attendance</w:t>
       </w:r>
       <w:r>
         <w:rPr>
@@ -15977,37 +15943,14 @@
           <w:sz w:val="20"/>
           <w:szCs w:val="20"/>
         </w:rPr>
-        <w:t>from the top province-level model. All other variables in the model were set to their reference level (</w:t>
-      </w:r>
-      <w:r>
-        <w:rPr>
-          <w:b/>
-          <w:bCs/>
-          <w:sz w:val="20"/>
-          <w:szCs w:val="20"/>
-        </w:rPr>
-        <w:t>school attendance</w:t>
-      </w:r>
-      <w:r>
-        <w:rPr>
-          <w:b/>
-          <w:bCs/>
-          <w:sz w:val="20"/>
-          <w:szCs w:val="20"/>
-        </w:rPr>
         <w:t xml:space="preserve"> = low, elevation = low, distance to international border = low, distance to provincial capital = low, economic land concession = yes, protected area = yes). </w:t>
       </w:r>
     </w:p>
     <w:p/>
     <w:p/>
     <w:p>
-      <w:proofErr w:type="spellStart"/>
-      <w:r>
-        <w:t>Socioecon</w:t>
-      </w:r>
-      <w:proofErr w:type="spellEnd"/>
-      <w:r>
-        <w:t xml:space="preserve"> models – report marginal and conditional R2</w:t>
+      <w:r>
+        <w:t>Socioecon models – report marginal and conditional R2</w:t>
       </w:r>
     </w:p>
     <w:sectPr>

</xml_diff>

<commit_message>
added cluster analysis figures and some text
Still need to save final map with labels and add to results (look here for how to remove labels from legend - https://ryanpeek.org/2017-11-05-mapping-with-sf-Part-2/). Then probably add table of typologies?
</commit_message>
<xml_diff>
--- a/Write up/Results.docx
+++ b/Write up/Results.docx
@@ -1415,16 +1415,16 @@
         <w:t>The UPGMA clustering had the highest cophenetic correlation (0.79) and the lowest Gower distance (254.14) and was therefore selected.</w:t>
       </w:r>
       <w:r>
-        <w:t xml:space="preserve"> The matrix correlation statistic suggested that 4 clusters were optimal, however with 4 clusters a large number (1</w:t>
-      </w:r>
-      <w:r>
-        <w:t>6</w:t>
-      </w:r>
-      <w:r>
-        <w:t>) of provinces were grouped into a single cluster</w:t>
-      </w:r>
-      <w:r>
-        <w:t xml:space="preserve">. To further </w:t>
+        <w:t xml:space="preserve"> The matrix correlation statistic suggested that</w:t>
+      </w:r>
+      <w:r>
+        <w:t xml:space="preserve"> 4 clusters was optimal, but that</w:t>
+      </w:r>
+      <w:r>
+        <w:t xml:space="preserve"> </w:t>
+      </w:r>
+      <w:r>
+        <w:t xml:space="preserve">between 3 and 7 clusters had very similar support. When divided by 4 clusters, there was a large group (16) of provinces that fell into a single cluster, and so 5 clusters were chosen to add further nuance (Figure 8).  </w:t>
       </w:r>
     </w:p>
     <w:p>
@@ -17869,14 +17869,249 @@
     </w:p>
     <w:p/>
     <w:p/>
+    <w:p/>
+    <w:p/>
+    <w:p/>
+    <w:p/>
+    <w:p/>
+    <w:p/>
     <w:p>
-      <w:proofErr w:type="spellStart"/>
-      <w:r>
-        <w:t>Socioecon</w:t>
-      </w:r>
-      <w:proofErr w:type="spellEnd"/>
-      <w:r>
-        <w:t xml:space="preserve"> models – report marginal and conditional R2</w:t>
+      <w:r>
+        <w:rPr>
+          <w:noProof/>
+        </w:rPr>
+        <w:lastRenderedPageBreak/>
+        <w:drawing>
+          <wp:anchor distT="0" distB="0" distL="114300" distR="114300" simplePos="0" relativeHeight="251664384" behindDoc="1" locked="0" layoutInCell="1" allowOverlap="1" wp14:anchorId="4BD9C200" wp14:editId="78397B8B">
+            <wp:simplePos x="0" y="0"/>
+            <wp:positionH relativeFrom="column">
+              <wp:posOffset>0</wp:posOffset>
+            </wp:positionH>
+            <wp:positionV relativeFrom="paragraph">
+              <wp:posOffset>0</wp:posOffset>
+            </wp:positionV>
+            <wp:extent cx="5731510" cy="5731510"/>
+            <wp:effectExtent l="0" t="0" r="2540" b="2540"/>
+            <wp:wrapNone/>
+            <wp:docPr id="1" name="Picture 1" descr="Chart&#10;&#10;Description automatically generated"/>
+            <wp:cNvGraphicFramePr>
+              <a:graphicFrameLocks xmlns:a="http://schemas.openxmlformats.org/drawingml/2006/main" noChangeAspect="1"/>
+            </wp:cNvGraphicFramePr>
+            <a:graphic xmlns:a="http://schemas.openxmlformats.org/drawingml/2006/main">
+              <a:graphicData uri="http://schemas.openxmlformats.org/drawingml/2006/picture">
+                <pic:pic xmlns:pic="http://schemas.openxmlformats.org/drawingml/2006/picture">
+                  <pic:nvPicPr>
+                    <pic:cNvPr id="1" name="Picture 1" descr="Chart&#10;&#10;Description automatically generated"/>
+                    <pic:cNvPicPr>
+                      <a:picLocks noChangeAspect="1" noChangeArrowheads="1"/>
+                    </pic:cNvPicPr>
+                  </pic:nvPicPr>
+                  <pic:blipFill>
+                    <a:blip r:embed="rId16">
+                      <a:extLst>
+                        <a:ext uri="{28A0092B-C50C-407E-A947-70E740481C1C}">
+                          <a14:useLocalDpi xmlns:a14="http://schemas.microsoft.com/office/drawing/2010/main" val="0"/>
+                        </a:ext>
+                      </a:extLst>
+                    </a:blip>
+                    <a:srcRect/>
+                    <a:stretch>
+                      <a:fillRect/>
+                    </a:stretch>
+                  </pic:blipFill>
+                  <pic:spPr bwMode="auto">
+                    <a:xfrm>
+                      <a:off x="0" y="0"/>
+                      <a:ext cx="5731510" cy="5731510"/>
+                    </a:xfrm>
+                    <a:prstGeom prst="rect">
+                      <a:avLst/>
+                    </a:prstGeom>
+                    <a:noFill/>
+                    <a:ln>
+                      <a:noFill/>
+                    </a:ln>
+                  </pic:spPr>
+                </pic:pic>
+              </a:graphicData>
+            </a:graphic>
+            <wp14:sizeRelH relativeFrom="page">
+              <wp14:pctWidth>0</wp14:pctWidth>
+            </wp14:sizeRelH>
+            <wp14:sizeRelV relativeFrom="page">
+              <wp14:pctHeight>0</wp14:pctHeight>
+            </wp14:sizeRelV>
+          </wp:anchor>
+        </w:drawing>
+      </w:r>
+    </w:p>
+    <w:p/>
+    <w:p/>
+    <w:p/>
+    <w:p/>
+    <w:p/>
+    <w:p/>
+    <w:p/>
+    <w:p/>
+    <w:p/>
+    <w:p/>
+    <w:p/>
+    <w:p/>
+    <w:p/>
+    <w:p/>
+    <w:p/>
+    <w:p/>
+    <w:p/>
+    <w:p/>
+    <w:p>
+      <w:pPr>
+        <w:rPr>
+          <w:b/>
+          <w:bCs/>
+          <w:sz w:val="20"/>
+          <w:szCs w:val="20"/>
+        </w:rPr>
+      </w:pPr>
+      <w:r>
+        <w:rPr>
+          <w:b/>
+          <w:bCs/>
+          <w:sz w:val="20"/>
+          <w:szCs w:val="20"/>
+        </w:rPr>
+        <w:t>Figure 8. Cambodian provinces clustered based on</w:t>
+      </w:r>
+      <w:r>
+        <w:rPr>
+          <w:b/>
+          <w:bCs/>
+          <w:sz w:val="20"/>
+          <w:szCs w:val="20"/>
+        </w:rPr>
+        <w:t xml:space="preserve"> socioeconomics. Data were averaged across the study period 2007 – 2012. Variables included were total population, </w:t>
+      </w:r>
+      <w:r>
+        <w:rPr>
+          <w:b/>
+          <w:bCs/>
+          <w:sz w:val="20"/>
+          <w:szCs w:val="20"/>
+        </w:rPr>
+        <w:t>population density</w:t>
+      </w:r>
+      <w:r>
+        <w:rPr>
+          <w:b/>
+          <w:bCs/>
+          <w:sz w:val="20"/>
+          <w:szCs w:val="20"/>
+        </w:rPr>
+        <w:t>, number of land conflict cases, number of criminal cases per capita, number of in- and out-migrants, the proportion of the population classified as indigenous, proportion of males aged 6 – 24 in school, proportion of the population employed in the primary and secondary sectors, proportion of families with no access to agricultural land, proportion of families who kept pigs, distance to the nearest school, proportion of families with access to waste collection, and distance to the commune (administrative) centre. The clustering method was unweighted pair-group using arithmetic averages (UPGMA).</w:t>
+      </w:r>
+    </w:p>
+    <w:p/>
+    <w:p/>
+    <w:p/>
+    <w:p/>
+    <w:p/>
+    <w:p/>
+    <w:p/>
+    <w:p/>
+    <w:p/>
+    <w:p/>
+    <w:p/>
+    <w:p/>
+    <w:p/>
+    <w:p/>
+    <w:p/>
+    <w:p/>
+    <w:p/>
+    <w:p/>
+    <w:p/>
+    <w:p/>
+    <w:p/>
+    <w:p/>
+    <w:p/>
+    <w:p/>
+    <w:p/>
+    <w:p/>
+    <w:p/>
+    <w:p>
+      <w:pPr>
+        <w:rPr>
+          <w:noProof/>
+        </w:rPr>
+      </w:pPr>
+      <w:r>
+        <w:rPr>
+          <w:noProof/>
+        </w:rPr>
+        <w:lastRenderedPageBreak/>
+        <w:drawing>
+          <wp:inline distT="0" distB="0" distL="0" distR="0" wp14:anchorId="0D8675B7" wp14:editId="13C7CF42">
+            <wp:extent cx="6298279" cy="4198620"/>
+            <wp:effectExtent l="0" t="0" r="7620" b="0"/>
+            <wp:docPr id="2" name="Picture 2" descr="Diagram&#10;&#10;Description automatically generated"/>
+            <wp:cNvGraphicFramePr>
+              <a:graphicFrameLocks xmlns:a="http://schemas.openxmlformats.org/drawingml/2006/main" noChangeAspect="1"/>
+            </wp:cNvGraphicFramePr>
+            <a:graphic xmlns:a="http://schemas.openxmlformats.org/drawingml/2006/main">
+              <a:graphicData uri="http://schemas.openxmlformats.org/drawingml/2006/picture">
+                <pic:pic xmlns:pic="http://schemas.openxmlformats.org/drawingml/2006/picture">
+                  <pic:nvPicPr>
+                    <pic:cNvPr id="2" name="Picture 2" descr="Diagram&#10;&#10;Description automatically generated"/>
+                    <pic:cNvPicPr>
+                      <a:picLocks noChangeAspect="1" noChangeArrowheads="1"/>
+                    </pic:cNvPicPr>
+                  </pic:nvPicPr>
+                  <pic:blipFill>
+                    <a:blip r:embed="rId17" cstate="print">
+                      <a:extLst>
+                        <a:ext uri="{28A0092B-C50C-407E-A947-70E740481C1C}">
+                          <a14:useLocalDpi xmlns:a14="http://schemas.microsoft.com/office/drawing/2010/main" val="0"/>
+                        </a:ext>
+                      </a:extLst>
+                    </a:blip>
+                    <a:srcRect/>
+                    <a:stretch>
+                      <a:fillRect/>
+                    </a:stretch>
+                  </pic:blipFill>
+                  <pic:spPr bwMode="auto">
+                    <a:xfrm>
+                      <a:off x="0" y="0"/>
+                      <a:ext cx="6302117" cy="4201179"/>
+                    </a:xfrm>
+                    <a:prstGeom prst="rect">
+                      <a:avLst/>
+                    </a:prstGeom>
+                    <a:noFill/>
+                    <a:ln>
+                      <a:noFill/>
+                    </a:ln>
+                  </pic:spPr>
+                </pic:pic>
+              </a:graphicData>
+            </a:graphic>
+          </wp:inline>
+        </w:drawing>
+      </w:r>
+    </w:p>
+    <w:p>
+      <w:pPr>
+        <w:rPr>
+          <w:noProof/>
+        </w:rPr>
+      </w:pPr>
+    </w:p>
+    <w:p>
+      <w:pPr>
+        <w:tabs>
+          <w:tab w:val="left" w:pos="936"/>
+        </w:tabs>
+      </w:pPr>
+      <w:r>
+        <w:tab/>
       </w:r>
     </w:p>
     <w:sectPr>

</xml_diff>

<commit_message>
Updated results - cluster analysis finshed
Need to read over cluster analysis section, then work on re-structing the results so that figures and tables are in the right place. Then need to read whole thing and pull out the key messages so I can structure my intro and discussion
</commit_message>
<xml_diff>
--- a/Write up/Results.docx
+++ b/Write up/Results.docx
@@ -361,29 +361,13 @@
         <w:t xml:space="preserve"> </w:t>
       </w:r>
       <w:r>
-        <w:t xml:space="preserve">For example, when the agricultural sector’s proportion of national GDP decreases by 3% </w:t>
-      </w:r>
-      <w:proofErr w:type="gramStart"/>
-      <w:r>
-        <w:t>in a given year</w:t>
-      </w:r>
-      <w:proofErr w:type="gramEnd"/>
-      <w:r>
-        <w:t xml:space="preserve"> relative to the previous year, the number of new ELCs allocated </w:t>
+        <w:t xml:space="preserve">For example, when the agricultural sector’s proportion of national GDP decreases by 3% in a given year relative to the previous year, the number of new ELCs allocated </w:t>
       </w:r>
       <w:r>
         <w:t xml:space="preserve">that year </w:t>
       </w:r>
       <w:r>
-        <w:t xml:space="preserve">is predicted to be approximately 2, whereas when the sector’s proportion of national GDP increases in a given year by 1% relative to the previous year, the number of new ELCs is predicted to be 6. When the amount of foreign investment decreases by approximately $10 million relative to the previous year, the number of new ELCs one year later is predicted to be 3. Conversely, when foreign investment </w:t>
-      </w:r>
-      <w:proofErr w:type="gramStart"/>
-      <w:r>
-        <w:t>in a given year</w:t>
-      </w:r>
-      <w:proofErr w:type="gramEnd"/>
-      <w:r>
-        <w:t xml:space="preserve"> increases by approximately $300 million relative to the previous year, then one year later the number of new ELCs is predicted to be 10. </w:t>
+        <w:t xml:space="preserve">is predicted to be approximately 2, whereas when the sector’s proportion of national GDP increases in a given year by 1% relative to the previous year, the number of new ELCs is predicted to be 6. When the amount of foreign investment decreases by approximately $10 million relative to the previous year, the number of new ELCs one year later is predicted to be 3. Conversely, when foreign investment in a given year increases by approximately $300 million relative to the previous year, then one year later the number of new ELCs is predicted to be 10. </w:t>
       </w:r>
       <w:r>
         <w:t xml:space="preserve">The one-year time lag of the effect of foreign investment suggests that it takes approximately one year from the time of investment for a company to see the creation of their land concession. </w:t>
@@ -458,15 +442,7 @@
         <w:t xml:space="preserve"> as the economy grows, the need for new ELCs diminishes. </w:t>
       </w:r>
       <w:r>
-        <w:t xml:space="preserve">For example, when GDP per capita </w:t>
-      </w:r>
-      <w:proofErr w:type="gramStart"/>
-      <w:r>
-        <w:t>in a given year</w:t>
-      </w:r>
-      <w:proofErr w:type="gramEnd"/>
-      <w:r>
-        <w:t xml:space="preserve"> falls by approximately $6 relative to the previous year, the number of new ELCs is predicted to be 8, whereas when the GDP per capita rises in a given year by approximately $60 relative to the previous year, the number of new ELCs predicted is only 3.  </w:t>
+        <w:t xml:space="preserve">For example, when GDP per capita in a given year falls by approximately $6 relative to the previous year, the number of new ELCs is predicted to be 8, whereas when the GDP per capita rises in a given year by approximately $60 relative to the previous year, the number of new ELCs predicted is only 3.  </w:t>
       </w:r>
     </w:p>
     <w:p>
@@ -849,15 +825,7 @@
         <w:t>Figure X</w:t>
       </w:r>
       <w:r>
-        <w:t xml:space="preserve">). Cassava is not a particularly valuable crop, yet it was the third </w:t>
-      </w:r>
-      <w:proofErr w:type="gramStart"/>
-      <w:r>
-        <w:t>most commonly designated</w:t>
-      </w:r>
-      <w:proofErr w:type="gramEnd"/>
-      <w:r>
-        <w:t xml:space="preserve"> crop for new ELCs during the study period (4.9% of new ELCs, </w:t>
+        <w:t xml:space="preserve">). Cassava is not a particularly valuable crop, yet it was the third most commonly designated crop for new ELCs during the study period (4.9% of new ELCs, </w:t>
       </w:r>
       <w:r>
         <w:rPr>
@@ -1061,15 +1029,7 @@
         <w:t xml:space="preserve"> (fixed and random effects) was</w:t>
       </w:r>
       <w:r>
-        <w:t xml:space="preserve"> 1, suggesting that </w:t>
-      </w:r>
-      <w:proofErr w:type="gramStart"/>
-      <w:r>
-        <w:t>the majority of</w:t>
-      </w:r>
-      <w:proofErr w:type="gramEnd"/>
-      <w:r>
-        <w:t xml:space="preserve"> the model variance was explained by the fixed effects. </w:t>
+        <w:t xml:space="preserve"> 1, suggesting that the majority of the model variance was explained by the fixed effects. </w:t>
       </w:r>
       <w:r>
         <w:t xml:space="preserve">The largest positive effect was from mean elevation (rate ratio = 2.861, </w:t>
@@ -1192,15 +1152,7 @@
         <w:t xml:space="preserve"> communes for all variables (predictors and response, Figure 4). </w:t>
       </w:r>
       <w:r>
-        <w:t xml:space="preserve">This between-group variance results in the model being unsuitable for generalised (i.e., ‘global’) predictions (Figure 4). Intercept and slope </w:t>
-      </w:r>
-      <w:proofErr w:type="gramStart"/>
-      <w:r>
-        <w:t>estimates</w:t>
-      </w:r>
-      <w:proofErr w:type="gramEnd"/>
-      <w:r>
-        <w:t xml:space="preserve"> between communes, even within the same province, varied hugely (Figure 5), and this issue </w:t>
+        <w:t xml:space="preserve">This between-group variance results in the model being unsuitable for generalised (i.e., ‘global’) predictions (Figure 4). Intercept and slope estimates between communes, even within the same province, varied hugely (Figure 5), and this issue </w:t>
       </w:r>
       <w:r>
         <w:t xml:space="preserve">was highlighted in </w:t>
@@ -1418,21 +1370,115 @@
         <w:t xml:space="preserve"> The matrix correlation statistic suggested that</w:t>
       </w:r>
       <w:r>
-        <w:t xml:space="preserve"> 4 clusters was optimal, but that</w:t>
+        <w:t xml:space="preserve"> 4 clusters w</w:t>
+      </w:r>
+      <w:r>
+        <w:t>ere</w:t>
+      </w:r>
+      <w:r>
+        <w:t xml:space="preserve"> optimal, but that</w:t>
       </w:r>
       <w:r>
         <w:t xml:space="preserve"> </w:t>
       </w:r>
       <w:r>
-        <w:t xml:space="preserve">between 3 and 7 clusters had very similar support. When divided by 4 clusters, there was a large group (16) of provinces that fell into a single cluster, and so 5 clusters were chosen to add further nuance (Figure 8).  </w:t>
+        <w:t>between 3 and 7 clusters had very similar support. When divided by 4 clusters, there was a large group (16) of provinces that fell into a single cluster, and so 5 clusters were chosen to add further nuance (Figure 8).</w:t>
+      </w:r>
+      <w:r>
+        <w:t xml:space="preserve"> The </w:t>
+      </w:r>
+      <w:r>
+        <w:t xml:space="preserve">provinces within </w:t>
+      </w:r>
+      <w:r>
+        <w:t xml:space="preserve">clusters were geographically contiguous </w:t>
+      </w:r>
+      <w:r>
+        <w:lastRenderedPageBreak/>
+        <w:t>(Figure 9), although clusters that had smaller cophenetic distances (i.e., were closer on the</w:t>
+      </w:r>
+      <w:r>
+        <w:t xml:space="preserve"> </w:t>
+      </w:r>
+      <w:proofErr w:type="spellStart"/>
+      <w:r>
+        <w:t>dendogram</w:t>
+      </w:r>
+      <w:proofErr w:type="spellEnd"/>
+      <w:r>
+        <w:t>, Figure 8) were not</w:t>
+      </w:r>
+      <w:r>
+        <w:t xml:space="preserve"> necessarily geographically contiguous</w:t>
+      </w:r>
+      <w:r>
+        <w:t xml:space="preserve">. The largest cluster (cluster 5) dominated a central strip of the country, separating the smaller, and more similar clusters (Figure 9). Only clusters 2 and 4 were contiguous with each other. These results suggest that provinces often have similar socioeconomic conditions to that of their neighbours, but that there are also distinct regions within the country that can be characterised by their socioeconomics rather than their geography. A heatmap of the socioeconomic variable values for each cluster revealed some distinguishing patterns (Figure 10). </w:t>
+      </w:r>
+      <w:r>
+        <w:t>The largest cluster (cluster 5) was distinguished by high or very high values of all variables, which</w:t>
+      </w:r>
+      <w:r>
+        <w:t xml:space="preserve"> translates to generally large provinces with </w:t>
+      </w:r>
+      <w:r>
+        <w:t>high</w:t>
+      </w:r>
+      <w:r>
+        <w:t xml:space="preserve"> population density, </w:t>
+      </w:r>
+      <w:r>
+        <w:t>high</w:t>
+      </w:r>
+      <w:r>
+        <w:t xml:space="preserve"> education levels, high proportions of primary</w:t>
+      </w:r>
+      <w:r>
+        <w:t xml:space="preserve"> and secondary</w:t>
+      </w:r>
+      <w:r>
+        <w:t xml:space="preserve"> sector workers, and </w:t>
+      </w:r>
+      <w:r>
+        <w:t>high migration</w:t>
+      </w:r>
+      <w:r>
+        <w:t xml:space="preserve"> (Table 5).</w:t>
+      </w:r>
+      <w:r>
+        <w:t xml:space="preserve"> This contrasts with cluster 2, which has predominantly low values for the socioeconomic variables which translates to very small provi</w:t>
+      </w:r>
+      <w:r>
+        <w:t xml:space="preserve">nces with low population density, low levels of education, low levels of primary sector employment (higher secondary sector employment), and low levels of migration (Table 5). </w:t>
+      </w:r>
+      <w:r>
+        <w:t>C</w:t>
+      </w:r>
+      <w:r>
+        <w:t>lusters 3 and 4 had the highest levels of migration (and interestingly the highest levels of land conflict)</w:t>
+      </w:r>
+      <w:r>
+        <w:t xml:space="preserve">, education, and population density, reflecting the presence of two of the three largest cities and significant urban development. Cluster 1 had the lowest population density, education, proportion of secondary sector workers, and migration, reflecting the clusters extremely remote geography and rural character. </w:t>
+      </w:r>
+      <w:r>
+        <w:t>Provinces within cluster 1 were also the most forested but had also lost the most forest during the study period (Figure 11).</w:t>
+      </w:r>
+      <w:r>
+        <w:t xml:space="preserve"> </w:t>
+      </w:r>
+      <w:r>
+        <w:t xml:space="preserve">Provinces within cluster 5 were generally the next most forested after cluster 1, and had also lost large areas of forest during the study period (Figure 11). Cluster 3 had the least amount of forest, which was expected due to high levels of urbanisation and development. Clusters 1 and 2 had the highest elevation, and clusters </w:t>
+      </w:r>
+      <w:r>
+        <w:t>1</w:t>
+      </w:r>
+      <w:r>
+        <w:t xml:space="preserve"> and 5 had the highest mean</w:t>
+      </w:r>
+      <w:r>
+        <w:t xml:space="preserve"> distance to the a provincial capital (Figure 11). </w:t>
       </w:r>
     </w:p>
-    <w:p>
-      <w:r>
-        <w:lastRenderedPageBreak/>
-        <w:t xml:space="preserve"> </w:t>
-      </w:r>
-    </w:p>
+    <w:p/>
     <w:p/>
     <w:p/>
     <w:p>
@@ -1841,7 +1887,6 @@
                 <w:lang w:eastAsia="en-GB"/>
               </w:rPr>
             </w:pPr>
-            <w:proofErr w:type="gramStart"/>
             <w:r>
               <w:rPr>
                 <w:rFonts w:ascii="Calibri" w:eastAsia="Times New Roman" w:hAnsi="Calibri" w:cs="Calibri"/>
@@ -1854,22 +1899,7 @@
                 <w:szCs w:val="20"/>
                 <w:lang w:eastAsia="en-GB"/>
               </w:rPr>
-              <w:t>2 year</w:t>
-            </w:r>
-            <w:proofErr w:type="gramEnd"/>
-            <w:r>
-              <w:rPr>
-                <w:rFonts w:ascii="Calibri" w:eastAsia="Times New Roman" w:hAnsi="Calibri" w:cs="Calibri"/>
-                <w:b/>
-                <w:bCs/>
-                <w:i/>
-                <w:iCs/>
-                <w:color w:val="000000"/>
-                <w:sz w:val="20"/>
-                <w:szCs w:val="20"/>
-                <w:lang w:eastAsia="en-GB"/>
-              </w:rPr>
-              <w:t xml:space="preserve"> time lag</w:t>
+              <w:t>2 year time lag</w:t>
             </w:r>
           </w:p>
         </w:tc>
@@ -17988,25 +18018,7 @@
           <w:sz w:val="20"/>
           <w:szCs w:val="20"/>
         </w:rPr>
-        <w:t xml:space="preserve"> socioeconomics. Data were averaged across the study period 2007 – 2012. Variables included were total population, </w:t>
-      </w:r>
-      <w:r>
-        <w:rPr>
-          <w:b/>
-          <w:bCs/>
-          <w:sz w:val="20"/>
-          <w:szCs w:val="20"/>
-        </w:rPr>
-        <w:t>population density</w:t>
-      </w:r>
-      <w:r>
-        <w:rPr>
-          <w:b/>
-          <w:bCs/>
-          <w:sz w:val="20"/>
-          <w:szCs w:val="20"/>
-        </w:rPr>
-        <w:t>, number of land conflict cases, number of criminal cases per capita, number of in- and out-migrants, the proportion of the population classified as indigenous, proportion of males aged 6 – 24 in school, proportion of the population employed in the primary and secondary sectors, proportion of families with no access to agricultural land, proportion of families who kept pigs, distance to the nearest school, proportion of families with access to waste collection, and distance to the commune (administrative) centre. The clustering method was unweighted pair-group using arithmetic averages (UPGMA).</w:t>
+        <w:t xml:space="preserve"> socioeconomics. Data were averaged across the study period 2007 – 2012. Variables included were total population, population density, number of land conflict cases, number of criminal cases per capita, number of in- and out-migrants, the proportion of the population classified as indigenous, proportion of males aged 6 – 24 in school, proportion of the population employed in the primary and secondary sectors, proportion of families with no access to agricultural land, proportion of families who kept pigs, distance to the nearest school, proportion of families with access to waste collection, and distance to the commune (administrative) centre. The clustering method was unweighted pair-group using arithmetic averages (UPGMA).</w:t>
       </w:r>
     </w:p>
     <w:p/>
@@ -18016,42 +18028,25 @@
     <w:p/>
     <w:p/>
     <w:p/>
-    <w:p/>
-    <w:p/>
-    <w:p/>
-    <w:p/>
-    <w:p/>
-    <w:p/>
-    <w:p/>
-    <w:p/>
-    <w:p/>
-    <w:p/>
-    <w:p/>
-    <w:p/>
-    <w:p/>
-    <w:p/>
-    <w:p/>
-    <w:p/>
-    <w:p/>
-    <w:p/>
-    <w:p/>
-    <w:p/>
     <w:p>
-      <w:pPr>
-        <w:rPr>
-          <w:noProof/>
-        </w:rPr>
-      </w:pPr>
       <w:r>
         <w:rPr>
           <w:noProof/>
         </w:rPr>
         <w:lastRenderedPageBreak/>
         <w:drawing>
-          <wp:inline distT="0" distB="0" distL="0" distR="0" wp14:anchorId="0D8675B7" wp14:editId="13C7CF42">
-            <wp:extent cx="6298279" cy="4198620"/>
-            <wp:effectExtent l="0" t="0" r="7620" b="0"/>
-            <wp:docPr id="2" name="Picture 2" descr="Diagram&#10;&#10;Description automatically generated"/>
+          <wp:anchor distT="0" distB="0" distL="114300" distR="114300" simplePos="0" relativeHeight="251665408" behindDoc="1" locked="0" layoutInCell="1" allowOverlap="1" wp14:anchorId="1F2AFAFD" wp14:editId="71A90D92">
+            <wp:simplePos x="0" y="0"/>
+            <wp:positionH relativeFrom="column">
+              <wp:posOffset>371475</wp:posOffset>
+            </wp:positionH>
+            <wp:positionV relativeFrom="paragraph">
+              <wp:posOffset>-1333500</wp:posOffset>
+            </wp:positionV>
+            <wp:extent cx="5731510" cy="5731510"/>
+            <wp:effectExtent l="0" t="0" r="2540" b="2540"/>
+            <wp:wrapNone/>
+            <wp:docPr id="8" name="Picture 8" descr="Map&#10;&#10;Description automatically generated"/>
             <wp:cNvGraphicFramePr>
               <a:graphicFrameLocks xmlns:a="http://schemas.openxmlformats.org/drawingml/2006/main" noChangeAspect="1"/>
             </wp:cNvGraphicFramePr>
@@ -18059,7 +18054,7 @@
               <a:graphicData uri="http://schemas.openxmlformats.org/drawingml/2006/picture">
                 <pic:pic xmlns:pic="http://schemas.openxmlformats.org/drawingml/2006/picture">
                   <pic:nvPicPr>
-                    <pic:cNvPr id="2" name="Picture 2" descr="Diagram&#10;&#10;Description automatically generated"/>
+                    <pic:cNvPr id="8" name="Picture 8" descr="Map&#10;&#10;Description automatically generated"/>
                     <pic:cNvPicPr>
                       <a:picLocks noChangeAspect="1" noChangeArrowheads="1"/>
                     </pic:cNvPicPr>
@@ -18080,7 +18075,119 @@
                   <pic:spPr bwMode="auto">
                     <a:xfrm>
                       <a:off x="0" y="0"/>
-                      <a:ext cx="6302117" cy="4201179"/>
+                      <a:ext cx="5731510" cy="5731510"/>
+                    </a:xfrm>
+                    <a:prstGeom prst="rect">
+                      <a:avLst/>
+                    </a:prstGeom>
+                    <a:noFill/>
+                    <a:ln>
+                      <a:noFill/>
+                    </a:ln>
+                  </pic:spPr>
+                </pic:pic>
+              </a:graphicData>
+            </a:graphic>
+            <wp14:sizeRelH relativeFrom="page">
+              <wp14:pctWidth>0</wp14:pctWidth>
+            </wp14:sizeRelH>
+            <wp14:sizeRelV relativeFrom="page">
+              <wp14:pctHeight>0</wp14:pctHeight>
+            </wp14:sizeRelV>
+          </wp:anchor>
+        </w:drawing>
+      </w:r>
+    </w:p>
+    <w:p/>
+    <w:p/>
+    <w:p/>
+    <w:p/>
+    <w:p/>
+    <w:p/>
+    <w:p/>
+    <w:p/>
+    <w:p/>
+    <w:p/>
+    <w:p/>
+    <w:p/>
+    <w:p/>
+    <w:p>
+      <w:pPr>
+        <w:rPr>
+          <w:b/>
+          <w:bCs/>
+          <w:sz w:val="20"/>
+          <w:szCs w:val="20"/>
+        </w:rPr>
+      </w:pPr>
+      <w:r>
+        <w:rPr>
+          <w:b/>
+          <w:bCs/>
+          <w:sz w:val="20"/>
+          <w:szCs w:val="20"/>
+        </w:rPr>
+        <w:t xml:space="preserve">Figure 9. Map of Cambodia showing the clusters resulting from the </w:t>
+      </w:r>
+      <w:r>
+        <w:rPr>
+          <w:b/>
+          <w:bCs/>
+          <w:sz w:val="20"/>
+          <w:szCs w:val="20"/>
+        </w:rPr>
+        <w:t>unweighted pair-group using arithmetic averages (UPGMA)</w:t>
+      </w:r>
+      <w:r>
+        <w:rPr>
+          <w:b/>
+          <w:bCs/>
+          <w:sz w:val="20"/>
+          <w:szCs w:val="20"/>
+        </w:rPr>
+        <w:t xml:space="preserve"> method. Provinces are labelled.</w:t>
+      </w:r>
+    </w:p>
+    <w:p>
+      <w:r>
+        <w:rPr>
+          <w:noProof/>
+        </w:rPr>
+        <w:lastRenderedPageBreak/>
+        <w:drawing>
+          <wp:inline distT="0" distB="0" distL="0" distR="0" wp14:anchorId="2F61E5AF" wp14:editId="4DD8FDED">
+            <wp:extent cx="4933950" cy="4933950"/>
+            <wp:effectExtent l="0" t="0" r="0" b="0"/>
+            <wp:docPr id="3" name="Picture 3" descr="Chart, bar chart&#10;&#10;Description automatically generated"/>
+            <wp:cNvGraphicFramePr>
+              <a:graphicFrameLocks xmlns:a="http://schemas.openxmlformats.org/drawingml/2006/main" noChangeAspect="1"/>
+            </wp:cNvGraphicFramePr>
+            <a:graphic xmlns:a="http://schemas.openxmlformats.org/drawingml/2006/main">
+              <a:graphicData uri="http://schemas.openxmlformats.org/drawingml/2006/picture">
+                <pic:pic xmlns:pic="http://schemas.openxmlformats.org/drawingml/2006/picture">
+                  <pic:nvPicPr>
+                    <pic:cNvPr id="3" name="Picture 3" descr="Chart, bar chart&#10;&#10;Description automatically generated"/>
+                    <pic:cNvPicPr>
+                      <a:picLocks noChangeAspect="1" noChangeArrowheads="1"/>
+                    </pic:cNvPicPr>
+                  </pic:nvPicPr>
+                  <pic:blipFill>
+                    <a:blip r:embed="rId18" cstate="print">
+                      <a:extLst>
+                        <a:ext uri="{28A0092B-C50C-407E-A947-70E740481C1C}">
+                          <a14:useLocalDpi xmlns:a14="http://schemas.microsoft.com/office/drawing/2010/main" val="0"/>
+                        </a:ext>
+                      </a:extLst>
+                    </a:blip>
+                    <a:srcRect/>
+                    <a:stretch>
+                      <a:fillRect/>
+                    </a:stretch>
+                  </pic:blipFill>
+                  <pic:spPr bwMode="auto">
+                    <a:xfrm>
+                      <a:off x="0" y="0"/>
+                      <a:ext cx="4933950" cy="4933950"/>
                     </a:xfrm>
                     <a:prstGeom prst="rect">
                       <a:avLst/>
@@ -18100,8 +18207,404 @@
     <w:p>
       <w:pPr>
         <w:rPr>
+          <w:b/>
+          <w:bCs/>
+          <w:sz w:val="20"/>
+          <w:szCs w:val="20"/>
+        </w:rPr>
+      </w:pPr>
+      <w:r>
+        <w:rPr>
+          <w:b/>
+          <w:bCs/>
+          <w:sz w:val="20"/>
+          <w:szCs w:val="20"/>
+        </w:rPr>
+        <w:t xml:space="preserve">Figure </w:t>
+      </w:r>
+      <w:r>
+        <w:rPr>
+          <w:b/>
+          <w:bCs/>
+          <w:sz w:val="20"/>
+          <w:szCs w:val="20"/>
+        </w:rPr>
+        <w:t>10</w:t>
+      </w:r>
+      <w:r>
+        <w:rPr>
+          <w:b/>
+          <w:bCs/>
+          <w:sz w:val="20"/>
+          <w:szCs w:val="20"/>
+        </w:rPr>
+        <w:t>. Heatmap showing the variable values for each cluster. Variables were categorised as “</w:t>
+      </w:r>
+      <w:proofErr w:type="spellStart"/>
+      <w:r>
+        <w:rPr>
+          <w:b/>
+          <w:bCs/>
+          <w:sz w:val="20"/>
+          <w:szCs w:val="20"/>
+        </w:rPr>
+        <w:t>v.low</w:t>
+      </w:r>
+      <w:proofErr w:type="spellEnd"/>
+      <w:r>
+        <w:rPr>
+          <w:b/>
+          <w:bCs/>
+          <w:sz w:val="20"/>
+          <w:szCs w:val="20"/>
+        </w:rPr>
+        <w:t>” if the mean</w:t>
+      </w:r>
+      <w:r>
+        <w:rPr>
+          <w:b/>
+          <w:bCs/>
+          <w:sz w:val="20"/>
+          <w:szCs w:val="20"/>
+        </w:rPr>
+        <w:t xml:space="preserve"> (across provinces within that cluster) was below the 25% quantile for that variable across the whole country, “low” if the mean was above 25 and below 50%, “high” if the mean was above 50% but below 75%, and “</w:t>
+      </w:r>
+      <w:proofErr w:type="spellStart"/>
+      <w:r>
+        <w:rPr>
+          <w:b/>
+          <w:bCs/>
+          <w:sz w:val="20"/>
+          <w:szCs w:val="20"/>
+        </w:rPr>
+        <w:t>v.high</w:t>
+      </w:r>
+      <w:proofErr w:type="spellEnd"/>
+      <w:r>
+        <w:rPr>
+          <w:b/>
+          <w:bCs/>
+          <w:sz w:val="20"/>
+          <w:szCs w:val="20"/>
+        </w:rPr>
+        <w:t xml:space="preserve">” if the mean was above the 75% quantile. </w:t>
+      </w:r>
+      <w:proofErr w:type="spellStart"/>
+      <w:r>
+        <w:rPr>
+          <w:b/>
+          <w:bCs/>
+          <w:sz w:val="20"/>
+          <w:szCs w:val="20"/>
+        </w:rPr>
+        <w:t>Pax_migt_out</w:t>
+      </w:r>
+      <w:proofErr w:type="spellEnd"/>
+      <w:r>
+        <w:rPr>
+          <w:b/>
+          <w:bCs/>
+          <w:sz w:val="20"/>
+          <w:szCs w:val="20"/>
+        </w:rPr>
+        <w:t xml:space="preserve"> = numbers of out-migrants, </w:t>
+      </w:r>
+      <w:proofErr w:type="spellStart"/>
+      <w:r>
+        <w:rPr>
+          <w:b/>
+          <w:bCs/>
+          <w:sz w:val="20"/>
+          <w:szCs w:val="20"/>
+        </w:rPr>
+        <w:t>Pax_migt_in</w:t>
+      </w:r>
+      <w:proofErr w:type="spellEnd"/>
+      <w:r>
+        <w:rPr>
+          <w:b/>
+          <w:bCs/>
+          <w:sz w:val="20"/>
+          <w:szCs w:val="20"/>
+        </w:rPr>
+        <w:t xml:space="preserve"> = numbers of in-migrants, </w:t>
+      </w:r>
+      <w:proofErr w:type="spellStart"/>
+      <w:r>
+        <w:rPr>
+          <w:b/>
+          <w:bCs/>
+          <w:sz w:val="20"/>
+          <w:szCs w:val="20"/>
+        </w:rPr>
+        <w:t>land_confl</w:t>
+      </w:r>
+      <w:proofErr w:type="spellEnd"/>
+      <w:r>
+        <w:rPr>
+          <w:b/>
+          <w:bCs/>
+          <w:sz w:val="20"/>
+          <w:szCs w:val="20"/>
+        </w:rPr>
+        <w:t xml:space="preserve"> = number of land conflicts, </w:t>
+      </w:r>
+      <w:proofErr w:type="spellStart"/>
+      <w:r>
+        <w:rPr>
+          <w:b/>
+          <w:bCs/>
+          <w:sz w:val="20"/>
+          <w:szCs w:val="20"/>
+        </w:rPr>
+        <w:t>crim_case</w:t>
+      </w:r>
+      <w:proofErr w:type="spellEnd"/>
+      <w:r>
+        <w:rPr>
+          <w:b/>
+          <w:bCs/>
+          <w:sz w:val="20"/>
+          <w:szCs w:val="20"/>
+        </w:rPr>
+        <w:t xml:space="preserve"> = criminal cases per capita, </w:t>
+      </w:r>
+      <w:proofErr w:type="spellStart"/>
+      <w:r>
+        <w:rPr>
+          <w:b/>
+          <w:bCs/>
+          <w:sz w:val="20"/>
+          <w:szCs w:val="20"/>
+        </w:rPr>
+        <w:t>KM_Comm</w:t>
+      </w:r>
+      <w:proofErr w:type="spellEnd"/>
+      <w:r>
+        <w:rPr>
+          <w:b/>
+          <w:bCs/>
+          <w:sz w:val="20"/>
+          <w:szCs w:val="20"/>
+        </w:rPr>
+        <w:t xml:space="preserve"> = distance to commune office, garbage = proportion of families with access to waste collection, </w:t>
+      </w:r>
+      <w:proofErr w:type="spellStart"/>
+      <w:r>
+        <w:rPr>
+          <w:b/>
+          <w:bCs/>
+          <w:sz w:val="20"/>
+          <w:szCs w:val="20"/>
+        </w:rPr>
+        <w:t>dist_school</w:t>
+      </w:r>
+      <w:proofErr w:type="spellEnd"/>
+      <w:r>
+        <w:rPr>
+          <w:b/>
+          <w:bCs/>
+          <w:sz w:val="20"/>
+          <w:szCs w:val="20"/>
+        </w:rPr>
+        <w:t xml:space="preserve"> = distance to nearest school, </w:t>
+      </w:r>
+      <w:proofErr w:type="spellStart"/>
+      <w:r>
+        <w:rPr>
+          <w:b/>
+          <w:bCs/>
+          <w:sz w:val="20"/>
+          <w:szCs w:val="20"/>
+        </w:rPr>
+        <w:t>pig_fam</w:t>
+      </w:r>
+      <w:proofErr w:type="spellEnd"/>
+      <w:r>
+        <w:rPr>
+          <w:b/>
+          <w:bCs/>
+          <w:sz w:val="20"/>
+          <w:szCs w:val="20"/>
+        </w:rPr>
+        <w:t xml:space="preserve"> = proportion of families who keep pigs, Les1_R_Land = proportion of families with no rice land, </w:t>
+      </w:r>
+      <w:proofErr w:type="spellStart"/>
+      <w:r>
+        <w:rPr>
+          <w:b/>
+          <w:bCs/>
+          <w:sz w:val="20"/>
+          <w:szCs w:val="20"/>
+        </w:rPr>
+        <w:t>propSecSec</w:t>
+      </w:r>
+      <w:proofErr w:type="spellEnd"/>
+      <w:r>
+        <w:rPr>
+          <w:b/>
+          <w:bCs/>
+          <w:sz w:val="20"/>
+          <w:szCs w:val="20"/>
+        </w:rPr>
+        <w:t xml:space="preserve"> = proportion of adults employed in the secondary sector, </w:t>
+      </w:r>
+      <w:proofErr w:type="spellStart"/>
+      <w:r>
+        <w:rPr>
+          <w:b/>
+          <w:bCs/>
+          <w:sz w:val="20"/>
+          <w:szCs w:val="20"/>
+        </w:rPr>
+        <w:t>propPrimSec</w:t>
+      </w:r>
+      <w:proofErr w:type="spellEnd"/>
+      <w:r>
+        <w:rPr>
+          <w:b/>
+          <w:bCs/>
+          <w:sz w:val="20"/>
+          <w:szCs w:val="20"/>
+        </w:rPr>
+        <w:t xml:space="preserve"> = proportion of adults employed in the primary sector, M6_24_sch = proportion of males aged 6-24 in education, </w:t>
+      </w:r>
+      <w:proofErr w:type="spellStart"/>
+      <w:r>
+        <w:rPr>
+          <w:b/>
+          <w:bCs/>
+          <w:sz w:val="20"/>
+          <w:szCs w:val="20"/>
+        </w:rPr>
+        <w:t>prop_ind</w:t>
+      </w:r>
+      <w:proofErr w:type="spellEnd"/>
+      <w:r>
+        <w:rPr>
+          <w:b/>
+          <w:bCs/>
+          <w:sz w:val="20"/>
+          <w:szCs w:val="20"/>
+        </w:rPr>
+        <w:t xml:space="preserve"> = </w:t>
+      </w:r>
+      <w:r>
+        <w:rPr>
+          <w:b/>
+          <w:bCs/>
+          <w:sz w:val="20"/>
+          <w:szCs w:val="20"/>
+        </w:rPr>
+        <w:t xml:space="preserve">proportion of the population that is indigenous, </w:t>
+      </w:r>
+      <w:proofErr w:type="spellStart"/>
+      <w:r>
+        <w:rPr>
+          <w:b/>
+          <w:bCs/>
+          <w:sz w:val="20"/>
+          <w:szCs w:val="20"/>
+        </w:rPr>
+        <w:t>pop_den</w:t>
+      </w:r>
+      <w:proofErr w:type="spellEnd"/>
+      <w:r>
+        <w:rPr>
+          <w:b/>
+          <w:bCs/>
+          <w:sz w:val="20"/>
+          <w:szCs w:val="20"/>
+        </w:rPr>
+        <w:t xml:space="preserve"> = population density. </w:t>
+      </w:r>
+    </w:p>
+    <w:p/>
+    <w:p/>
+    <w:p/>
+    <w:p/>
+    <w:p/>
+    <w:p/>
+    <w:p>
+      <w:pPr>
+        <w:rPr>
           <w:noProof/>
         </w:rPr>
+      </w:pPr>
+      <w:r>
+        <w:rPr>
+          <w:noProof/>
+        </w:rPr>
+        <w:lastRenderedPageBreak/>
+        <w:drawing>
+          <wp:anchor distT="0" distB="0" distL="114300" distR="114300" simplePos="0" relativeHeight="251666432" behindDoc="1" locked="0" layoutInCell="1" allowOverlap="1" wp14:anchorId="0D8675B7" wp14:editId="4E2F0BBE">
+            <wp:simplePos x="0" y="0"/>
+            <wp:positionH relativeFrom="margin">
+              <wp:align>center</wp:align>
+            </wp:positionH>
+            <wp:positionV relativeFrom="paragraph">
+              <wp:posOffset>0</wp:posOffset>
+            </wp:positionV>
+            <wp:extent cx="6298279" cy="4198620"/>
+            <wp:effectExtent l="0" t="0" r="7620" b="0"/>
+            <wp:wrapNone/>
+            <wp:docPr id="2" name="Picture 2" descr="Diagram&#10;&#10;Description automatically generated"/>
+            <wp:cNvGraphicFramePr>
+              <a:graphicFrameLocks xmlns:a="http://schemas.openxmlformats.org/drawingml/2006/main" noChangeAspect="1"/>
+            </wp:cNvGraphicFramePr>
+            <a:graphic xmlns:a="http://schemas.openxmlformats.org/drawingml/2006/main">
+              <a:graphicData uri="http://schemas.openxmlformats.org/drawingml/2006/picture">
+                <pic:pic xmlns:pic="http://schemas.openxmlformats.org/drawingml/2006/picture">
+                  <pic:nvPicPr>
+                    <pic:cNvPr id="2" name="Picture 2" descr="Diagram&#10;&#10;Description automatically generated"/>
+                    <pic:cNvPicPr>
+                      <a:picLocks noChangeAspect="1" noChangeArrowheads="1"/>
+                    </pic:cNvPicPr>
+                  </pic:nvPicPr>
+                  <pic:blipFill>
+                    <a:blip r:embed="rId19" cstate="print">
+                      <a:extLst>
+                        <a:ext uri="{28A0092B-C50C-407E-A947-70E740481C1C}">
+                          <a14:useLocalDpi xmlns:a14="http://schemas.microsoft.com/office/drawing/2010/main" val="0"/>
+                        </a:ext>
+                      </a:extLst>
+                    </a:blip>
+                    <a:srcRect/>
+                    <a:stretch>
+                      <a:fillRect/>
+                    </a:stretch>
+                  </pic:blipFill>
+                  <pic:spPr bwMode="auto">
+                    <a:xfrm>
+                      <a:off x="0" y="0"/>
+                      <a:ext cx="6298279" cy="4198620"/>
+                    </a:xfrm>
+                    <a:prstGeom prst="rect">
+                      <a:avLst/>
+                    </a:prstGeom>
+                    <a:noFill/>
+                    <a:ln>
+                      <a:noFill/>
+                    </a:ln>
+                  </pic:spPr>
+                </pic:pic>
+              </a:graphicData>
+            </a:graphic>
+            <wp14:sizeRelH relativeFrom="page">
+              <wp14:pctWidth>0</wp14:pctWidth>
+            </wp14:sizeRelH>
+            <wp14:sizeRelV relativeFrom="page">
+              <wp14:pctHeight>0</wp14:pctHeight>
+            </wp14:sizeRelV>
+          </wp:anchor>
+        </w:drawing>
+      </w:r>
+    </w:p>
+    <w:p>
+      <w:pPr>
+        <w:tabs>
+          <w:tab w:val="left" w:pos="936"/>
+        </w:tabs>
       </w:pPr>
     </w:p>
     <w:p>
@@ -18110,12 +18613,1387 @@
           <w:tab w:val="left" w:pos="936"/>
         </w:tabs>
       </w:pPr>
-      <w:r>
+    </w:p>
+    <w:p>
+      <w:pPr>
+        <w:tabs>
+          <w:tab w:val="left" w:pos="936"/>
+        </w:tabs>
+      </w:pPr>
+    </w:p>
+    <w:p>
+      <w:pPr>
+        <w:tabs>
+          <w:tab w:val="left" w:pos="936"/>
+        </w:tabs>
+      </w:pPr>
+    </w:p>
+    <w:p>
+      <w:pPr>
+        <w:tabs>
+          <w:tab w:val="left" w:pos="936"/>
+        </w:tabs>
+      </w:pPr>
+    </w:p>
+    <w:p>
+      <w:pPr>
+        <w:tabs>
+          <w:tab w:val="left" w:pos="936"/>
+        </w:tabs>
+      </w:pPr>
+    </w:p>
+    <w:p>
+      <w:pPr>
+        <w:tabs>
+          <w:tab w:val="left" w:pos="936"/>
+        </w:tabs>
+      </w:pPr>
+    </w:p>
+    <w:p>
+      <w:pPr>
+        <w:tabs>
+          <w:tab w:val="left" w:pos="936"/>
+        </w:tabs>
+      </w:pPr>
+    </w:p>
+    <w:p>
+      <w:pPr>
+        <w:tabs>
+          <w:tab w:val="left" w:pos="936"/>
+        </w:tabs>
+      </w:pPr>
+    </w:p>
+    <w:p>
+      <w:pPr>
+        <w:tabs>
+          <w:tab w:val="left" w:pos="936"/>
+        </w:tabs>
+      </w:pPr>
+    </w:p>
+    <w:p>
+      <w:pPr>
+        <w:tabs>
+          <w:tab w:val="left" w:pos="936"/>
+        </w:tabs>
+      </w:pPr>
+    </w:p>
+    <w:p>
+      <w:pPr>
+        <w:tabs>
+          <w:tab w:val="left" w:pos="936"/>
+        </w:tabs>
+      </w:pPr>
+    </w:p>
+    <w:p>
+      <w:pPr>
+        <w:tabs>
+          <w:tab w:val="left" w:pos="936"/>
+        </w:tabs>
+      </w:pPr>
+    </w:p>
+    <w:p>
+      <w:pPr>
+        <w:tabs>
+          <w:tab w:val="left" w:pos="936"/>
+        </w:tabs>
+      </w:pPr>
+    </w:p>
+    <w:p>
+      <w:pPr>
+        <w:tabs>
+          <w:tab w:val="left" w:pos="936"/>
+        </w:tabs>
+        <w:rPr>
+          <w:sz w:val="20"/>
+          <w:szCs w:val="20"/>
+        </w:rPr>
+      </w:pPr>
+      <w:r>
+        <w:rPr>
+          <w:b/>
+          <w:bCs/>
+          <w:sz w:val="20"/>
+          <w:szCs w:val="20"/>
+        </w:rPr>
+        <w:t>Figure 11. Boxplots showing the</w:t>
+      </w:r>
+      <w:r>
+        <w:rPr>
+          <w:b/>
+          <w:bCs/>
+          <w:sz w:val="20"/>
+          <w:szCs w:val="20"/>
+        </w:rPr>
+        <w:t xml:space="preserve"> distribution of environmental variables for each cluster: </w:t>
+      </w:r>
+      <w:r>
+        <w:rPr>
+          <w:b/>
+          <w:bCs/>
+          <w:i/>
+          <w:iCs/>
+          <w:sz w:val="20"/>
+          <w:szCs w:val="20"/>
+        </w:rPr>
+        <w:t>a</w:t>
+      </w:r>
+      <w:r>
+        <w:rPr>
+          <w:b/>
+          <w:bCs/>
+          <w:sz w:val="20"/>
+          <w:szCs w:val="20"/>
+        </w:rPr>
+        <w:t xml:space="preserve"> = mean forest area, </w:t>
+      </w:r>
+      <w:r>
+        <w:rPr>
+          <w:b/>
+          <w:bCs/>
+          <w:i/>
+          <w:iCs/>
+          <w:sz w:val="20"/>
+          <w:szCs w:val="20"/>
+        </w:rPr>
+        <w:t xml:space="preserve">b </w:t>
+      </w:r>
+      <w:r>
+        <w:rPr>
+          <w:b/>
+          <w:bCs/>
+          <w:sz w:val="20"/>
+          <w:szCs w:val="20"/>
+        </w:rPr>
+        <w:t>= mean area (km</w:t>
+      </w:r>
+      <w:r>
+        <w:rPr>
+          <w:b/>
+          <w:bCs/>
+          <w:sz w:val="20"/>
+          <w:szCs w:val="20"/>
+          <w:vertAlign w:val="superscript"/>
+        </w:rPr>
+        <w:t>2</w:t>
+      </w:r>
+      <w:r>
+        <w:rPr>
+          <w:b/>
+          <w:bCs/>
+          <w:sz w:val="20"/>
+          <w:szCs w:val="20"/>
+        </w:rPr>
+        <w:t>),</w:t>
+      </w:r>
+      <w:r>
+        <w:rPr>
+          <w:b/>
+          <w:bCs/>
+          <w:i/>
+          <w:iCs/>
+          <w:sz w:val="20"/>
+          <w:szCs w:val="20"/>
+        </w:rPr>
+        <w:t xml:space="preserve"> c </w:t>
+      </w:r>
+      <w:r>
+        <w:rPr>
+          <w:b/>
+          <w:bCs/>
+          <w:sz w:val="20"/>
+          <w:szCs w:val="20"/>
+        </w:rPr>
+        <w:t xml:space="preserve">= change in forest cover (between 2007-2012), </w:t>
+      </w:r>
+      <w:r>
+        <w:rPr>
+          <w:b/>
+          <w:bCs/>
+          <w:i/>
+          <w:iCs/>
+          <w:sz w:val="20"/>
+          <w:szCs w:val="20"/>
+        </w:rPr>
+        <w:t>d</w:t>
+      </w:r>
+      <w:r>
+        <w:rPr>
+          <w:b/>
+          <w:bCs/>
+          <w:sz w:val="20"/>
+          <w:szCs w:val="20"/>
+        </w:rPr>
+        <w:t xml:space="preserve"> = mean elevation (</w:t>
+      </w:r>
+      <w:proofErr w:type="spellStart"/>
+      <w:r>
+        <w:rPr>
+          <w:b/>
+          <w:bCs/>
+          <w:sz w:val="20"/>
+          <w:szCs w:val="20"/>
+        </w:rPr>
+        <w:t>masl</w:t>
+      </w:r>
+      <w:proofErr w:type="spellEnd"/>
+      <w:r>
+        <w:rPr>
+          <w:b/>
+          <w:bCs/>
+          <w:sz w:val="20"/>
+          <w:szCs w:val="20"/>
+        </w:rPr>
+        <w:t xml:space="preserve">), </w:t>
+      </w:r>
+      <w:r>
+        <w:rPr>
+          <w:b/>
+          <w:bCs/>
+          <w:i/>
+          <w:iCs/>
+          <w:sz w:val="20"/>
+          <w:szCs w:val="20"/>
+        </w:rPr>
+        <w:t>e</w:t>
+      </w:r>
+      <w:r>
+        <w:rPr>
+          <w:b/>
+          <w:bCs/>
+          <w:sz w:val="20"/>
+          <w:szCs w:val="20"/>
+        </w:rPr>
+        <w:t xml:space="preserve"> = mean distance to international border, </w:t>
+      </w:r>
+      <w:r>
+        <w:rPr>
+          <w:b/>
+          <w:bCs/>
+          <w:i/>
+          <w:iCs/>
+          <w:sz w:val="20"/>
+          <w:szCs w:val="20"/>
+        </w:rPr>
+        <w:t>f</w:t>
+      </w:r>
+      <w:r>
+        <w:rPr>
+          <w:b/>
+          <w:bCs/>
+          <w:sz w:val="20"/>
+          <w:szCs w:val="20"/>
+        </w:rPr>
+        <w:t xml:space="preserve"> = mean distance to a provincial capital. </w:t>
+      </w:r>
+      <w:r>
+        <w:rPr>
+          <w:b/>
+          <w:bCs/>
+          <w:sz w:val="20"/>
+          <w:szCs w:val="20"/>
+        </w:rPr>
+        <w:t xml:space="preserve"> </w:t>
+      </w:r>
+      <w:r>
+        <w:rPr>
+          <w:b/>
+          <w:bCs/>
+          <w:sz w:val="20"/>
+          <w:szCs w:val="20"/>
+        </w:rPr>
+        <w:t xml:space="preserve">Boxplots show the </w:t>
+      </w:r>
+      <w:r>
+        <w:rPr>
+          <w:b/>
+          <w:bCs/>
+          <w:sz w:val="20"/>
+          <w:szCs w:val="20"/>
+        </w:rPr>
+        <w:t>median (centre line within boxes), 25 and 75% percentiles (box edges), and minimum and maximum values</w:t>
+      </w:r>
+      <w:r>
+        <w:rPr>
+          <w:b/>
+          <w:bCs/>
+          <w:sz w:val="20"/>
+          <w:szCs w:val="20"/>
+        </w:rPr>
+        <w:t xml:space="preserve"> (upper and lower whiskers, not exceeding 1.5 </w:t>
+      </w:r>
+      <w:r>
+        <w:rPr>
+          <w:rFonts w:cstheme="minorHAnsi"/>
+          <w:b/>
+          <w:bCs/>
+          <w:sz w:val="20"/>
+          <w:szCs w:val="20"/>
+        </w:rPr>
+        <w:t>×</w:t>
+      </w:r>
+      <w:r>
+        <w:rPr>
+          <w:b/>
+          <w:bCs/>
+          <w:sz w:val="20"/>
+          <w:szCs w:val="20"/>
+        </w:rPr>
+        <w:t xml:space="preserve"> interquartile range). </w:t>
+      </w:r>
+      <w:r>
+        <w:rPr>
+          <w:b/>
+          <w:bCs/>
+          <w:sz w:val="20"/>
+          <w:szCs w:val="20"/>
+        </w:rPr>
+        <w:t>5 UPGMA clusters</w:t>
+      </w:r>
+      <w:r>
+        <w:rPr>
+          <w:b/>
+          <w:bCs/>
+          <w:sz w:val="20"/>
+          <w:szCs w:val="20"/>
+        </w:rPr>
+        <w:t>.</w:t>
+      </w:r>
+      <w:r>
+        <w:rPr>
+          <w:sz w:val="20"/>
+          <w:szCs w:val="20"/>
+        </w:rPr>
         <w:tab/>
       </w:r>
+    </w:p>
+    <w:p>
+      <w:pPr>
+        <w:tabs>
+          <w:tab w:val="left" w:pos="936"/>
+        </w:tabs>
+        <w:rPr>
+          <w:sz w:val="20"/>
+          <w:szCs w:val="20"/>
+        </w:rPr>
+      </w:pPr>
+    </w:p>
+    <w:p>
+      <w:pPr>
+        <w:tabs>
+          <w:tab w:val="left" w:pos="936"/>
+        </w:tabs>
+        <w:rPr>
+          <w:sz w:val="20"/>
+          <w:szCs w:val="20"/>
+        </w:rPr>
+      </w:pPr>
+    </w:p>
+    <w:p>
+      <w:pPr>
+        <w:tabs>
+          <w:tab w:val="left" w:pos="936"/>
+        </w:tabs>
+        <w:rPr>
+          <w:sz w:val="20"/>
+          <w:szCs w:val="20"/>
+        </w:rPr>
+      </w:pPr>
+    </w:p>
+    <w:p>
+      <w:pPr>
+        <w:tabs>
+          <w:tab w:val="left" w:pos="936"/>
+        </w:tabs>
+        <w:rPr>
+          <w:sz w:val="20"/>
+          <w:szCs w:val="20"/>
+        </w:rPr>
+      </w:pPr>
+    </w:p>
+    <w:p>
+      <w:pPr>
+        <w:tabs>
+          <w:tab w:val="left" w:pos="936"/>
+        </w:tabs>
+        <w:rPr>
+          <w:sz w:val="20"/>
+          <w:szCs w:val="20"/>
+        </w:rPr>
+      </w:pPr>
+    </w:p>
+    <w:p>
+      <w:pPr>
+        <w:tabs>
+          <w:tab w:val="left" w:pos="936"/>
+        </w:tabs>
+        <w:rPr>
+          <w:sz w:val="20"/>
+          <w:szCs w:val="20"/>
+        </w:rPr>
+      </w:pPr>
+    </w:p>
+    <w:p>
+      <w:pPr>
+        <w:tabs>
+          <w:tab w:val="left" w:pos="936"/>
+        </w:tabs>
+        <w:rPr>
+          <w:sz w:val="20"/>
+          <w:szCs w:val="20"/>
+        </w:rPr>
+      </w:pPr>
+    </w:p>
+    <w:p>
+      <w:pPr>
+        <w:tabs>
+          <w:tab w:val="left" w:pos="936"/>
+        </w:tabs>
+        <w:rPr>
+          <w:sz w:val="20"/>
+          <w:szCs w:val="20"/>
+        </w:rPr>
+      </w:pPr>
+    </w:p>
+    <w:p>
+      <w:pPr>
+        <w:tabs>
+          <w:tab w:val="left" w:pos="936"/>
+        </w:tabs>
+        <w:rPr>
+          <w:sz w:val="20"/>
+          <w:szCs w:val="20"/>
+        </w:rPr>
+      </w:pPr>
+    </w:p>
+    <w:p>
+      <w:pPr>
+        <w:tabs>
+          <w:tab w:val="left" w:pos="936"/>
+        </w:tabs>
+        <w:rPr>
+          <w:sz w:val="20"/>
+          <w:szCs w:val="20"/>
+        </w:rPr>
+      </w:pPr>
+    </w:p>
+    <w:p>
+      <w:pPr>
+        <w:tabs>
+          <w:tab w:val="left" w:pos="936"/>
+        </w:tabs>
+        <w:rPr>
+          <w:sz w:val="20"/>
+          <w:szCs w:val="20"/>
+        </w:rPr>
+      </w:pPr>
+    </w:p>
+    <w:p>
+      <w:pPr>
+        <w:tabs>
+          <w:tab w:val="left" w:pos="936"/>
+        </w:tabs>
+        <w:rPr>
+          <w:sz w:val="20"/>
+          <w:szCs w:val="20"/>
+        </w:rPr>
+      </w:pPr>
+    </w:p>
+    <w:p>
+      <w:pPr>
+        <w:tabs>
+          <w:tab w:val="left" w:pos="936"/>
+        </w:tabs>
+        <w:rPr>
+          <w:sz w:val="20"/>
+          <w:szCs w:val="20"/>
+        </w:rPr>
+      </w:pPr>
+    </w:p>
+    <w:p>
+      <w:pPr>
+        <w:tabs>
+          <w:tab w:val="left" w:pos="936"/>
+        </w:tabs>
+        <w:rPr>
+          <w:sz w:val="20"/>
+          <w:szCs w:val="20"/>
+        </w:rPr>
+        <w:sectPr>
+          <w:pgSz w:w="11906" w:h="16838"/>
+          <w:pgMar w:top="1440" w:right="1440" w:bottom="1440" w:left="1440" w:header="708" w:footer="708" w:gutter="0"/>
+          <w:cols w:space="708"/>
+          <w:docGrid w:linePitch="360"/>
+        </w:sectPr>
+      </w:pPr>
+    </w:p>
+    <w:p>
+      <w:pPr>
+        <w:tabs>
+          <w:tab w:val="left" w:pos="936"/>
+        </w:tabs>
+        <w:rPr>
+          <w:b/>
+          <w:bCs/>
+          <w:sz w:val="20"/>
+          <w:szCs w:val="20"/>
+        </w:rPr>
+      </w:pPr>
+      <w:r>
+        <w:rPr>
+          <w:b/>
+          <w:bCs/>
+          <w:sz w:val="20"/>
+          <w:szCs w:val="20"/>
+        </w:rPr>
+        <w:lastRenderedPageBreak/>
+        <w:t xml:space="preserve">Table 5. Descriptive typology of the provinces and clusters within Cambodia, clustered using socioeconomic variables </w:t>
+      </w:r>
+      <w:r>
+        <w:rPr>
+          <w:b/>
+          <w:bCs/>
+          <w:sz w:val="20"/>
+          <w:szCs w:val="20"/>
+        </w:rPr>
+        <w:t xml:space="preserve">and the unweighted pair group using arithmetic </w:t>
+      </w:r>
+      <w:r>
+        <w:rPr>
+          <w:b/>
+          <w:bCs/>
+          <w:sz w:val="20"/>
+          <w:szCs w:val="20"/>
+        </w:rPr>
+        <w:t>mean (UPGMA)</w:t>
+      </w:r>
+    </w:p>
+    <w:tbl>
+      <w:tblPr>
+        <w:tblStyle w:val="TableGrid"/>
+        <w:tblW w:w="0" w:type="auto"/>
+        <w:tblLook w:val="04A0" w:firstRow="1" w:lastRow="0" w:firstColumn="1" w:lastColumn="0" w:noHBand="0" w:noVBand="1"/>
+      </w:tblPr>
+      <w:tblGrid>
+        <w:gridCol w:w="1413"/>
+        <w:gridCol w:w="3402"/>
+        <w:gridCol w:w="7371"/>
+        <w:gridCol w:w="1701"/>
+      </w:tblGrid>
+      <w:tr>
+        <w:tc>
+          <w:tcPr>
+            <w:tcW w:w="1413" w:type="dxa"/>
+          </w:tcPr>
+          <w:p>
+            <w:pPr>
+              <w:rPr>
+                <w:b/>
+                <w:bCs/>
+                <w:sz w:val="18"/>
+                <w:szCs w:val="18"/>
+              </w:rPr>
+            </w:pPr>
+            <w:r>
+              <w:rPr>
+                <w:b/>
+                <w:bCs/>
+                <w:sz w:val="18"/>
+                <w:szCs w:val="18"/>
+              </w:rPr>
+              <w:t>UPGMA cluster</w:t>
+            </w:r>
+          </w:p>
+        </w:tc>
+        <w:tc>
+          <w:tcPr>
+            <w:tcW w:w="3402" w:type="dxa"/>
+          </w:tcPr>
+          <w:p>
+            <w:pPr>
+              <w:rPr>
+                <w:b/>
+                <w:bCs/>
+                <w:sz w:val="18"/>
+                <w:szCs w:val="18"/>
+              </w:rPr>
+            </w:pPr>
+            <w:r>
+              <w:rPr>
+                <w:b/>
+                <w:bCs/>
+                <w:sz w:val="18"/>
+                <w:szCs w:val="18"/>
+              </w:rPr>
+              <w:t>Provinces</w:t>
+            </w:r>
+          </w:p>
+        </w:tc>
+        <w:tc>
+          <w:tcPr>
+            <w:tcW w:w="7371" w:type="dxa"/>
+          </w:tcPr>
+          <w:p>
+            <w:pPr>
+              <w:rPr>
+                <w:b/>
+                <w:bCs/>
+                <w:sz w:val="18"/>
+                <w:szCs w:val="18"/>
+              </w:rPr>
+            </w:pPr>
+            <w:r>
+              <w:rPr>
+                <w:b/>
+                <w:bCs/>
+                <w:sz w:val="18"/>
+                <w:szCs w:val="18"/>
+              </w:rPr>
+              <w:t>Description</w:t>
+            </w:r>
+          </w:p>
+        </w:tc>
+        <w:tc>
+          <w:tcPr>
+            <w:tcW w:w="1701" w:type="dxa"/>
+          </w:tcPr>
+          <w:p>
+            <w:pPr>
+              <w:rPr>
+                <w:b/>
+                <w:bCs/>
+                <w:sz w:val="18"/>
+                <w:szCs w:val="18"/>
+              </w:rPr>
+            </w:pPr>
+            <w:r>
+              <w:rPr>
+                <w:b/>
+                <w:bCs/>
+                <w:sz w:val="18"/>
+                <w:szCs w:val="18"/>
+              </w:rPr>
+              <w:t>Forest cover</w:t>
+            </w:r>
+          </w:p>
+        </w:tc>
+      </w:tr>
+      <w:tr>
+        <w:tc>
+          <w:tcPr>
+            <w:tcW w:w="1413" w:type="dxa"/>
+          </w:tcPr>
+          <w:p>
+            <w:pPr>
+              <w:rPr>
+                <w:sz w:val="28"/>
+                <w:szCs w:val="28"/>
+              </w:rPr>
+            </w:pPr>
+            <w:r>
+              <w:rPr>
+                <w:sz w:val="28"/>
+                <w:szCs w:val="28"/>
+              </w:rPr>
+              <w:t>1</w:t>
+            </w:r>
+          </w:p>
+        </w:tc>
+        <w:tc>
+          <w:tcPr>
+            <w:tcW w:w="3402" w:type="dxa"/>
+          </w:tcPr>
+          <w:p>
+            <w:pPr>
+              <w:rPr>
+                <w:sz w:val="18"/>
+                <w:szCs w:val="18"/>
+              </w:rPr>
+            </w:pPr>
+            <w:proofErr w:type="spellStart"/>
+            <w:r>
+              <w:rPr>
+                <w:sz w:val="18"/>
+                <w:szCs w:val="18"/>
+              </w:rPr>
+              <w:t>Mondulkiri</w:t>
+            </w:r>
+            <w:proofErr w:type="spellEnd"/>
+            <w:r>
+              <w:rPr>
+                <w:sz w:val="18"/>
+                <w:szCs w:val="18"/>
+              </w:rPr>
+              <w:t xml:space="preserve">, </w:t>
+            </w:r>
+            <w:proofErr w:type="spellStart"/>
+            <w:r>
+              <w:rPr>
+                <w:sz w:val="18"/>
+                <w:szCs w:val="18"/>
+              </w:rPr>
+              <w:t>Ratanikiri</w:t>
+            </w:r>
+            <w:proofErr w:type="spellEnd"/>
+          </w:p>
+        </w:tc>
+        <w:tc>
+          <w:tcPr>
+            <w:tcW w:w="7371" w:type="dxa"/>
+          </w:tcPr>
+          <w:p>
+            <w:pPr>
+              <w:rPr>
+                <w:sz w:val="18"/>
+                <w:szCs w:val="18"/>
+              </w:rPr>
+            </w:pPr>
+            <w:r>
+              <w:rPr>
+                <w:sz w:val="18"/>
+                <w:szCs w:val="18"/>
+              </w:rPr>
+              <w:t xml:space="preserve">Very large provinces </w:t>
+            </w:r>
+            <w:r>
+              <w:rPr>
+                <w:sz w:val="18"/>
+                <w:szCs w:val="18"/>
+              </w:rPr>
+              <w:t>with</w:t>
+            </w:r>
+            <w:r>
+              <w:rPr>
+                <w:sz w:val="18"/>
+                <w:szCs w:val="18"/>
+              </w:rPr>
+              <w:t xml:space="preserve"> very high elevations. Very low population density, and very high proportion of indigenous people. Very low education levels, very high proportion of primary sector workers and very low proportion of secondary sector workers. Economic security provided by rural livelihoods - few people have no farmland and livestock ownership is common. Very low access to services, high crime per capita, low land conflict and very low migration levels.</w:t>
+            </w:r>
+          </w:p>
+        </w:tc>
+        <w:tc>
+          <w:tcPr>
+            <w:tcW w:w="1701" w:type="dxa"/>
+          </w:tcPr>
+          <w:p>
+            <w:pPr>
+              <w:rPr>
+                <w:sz w:val="24"/>
+                <w:szCs w:val="24"/>
+              </w:rPr>
+            </w:pPr>
+            <w:r>
+              <w:rPr>
+                <w:sz w:val="24"/>
+                <w:szCs w:val="24"/>
+              </w:rPr>
+              <w:t>VERY HIGH</w:t>
+            </w:r>
+          </w:p>
+        </w:tc>
+      </w:tr>
+      <w:tr>
+        <w:tc>
+          <w:tcPr>
+            <w:tcW w:w="1413" w:type="dxa"/>
+          </w:tcPr>
+          <w:p>
+            <w:pPr>
+              <w:rPr>
+                <w:sz w:val="28"/>
+                <w:szCs w:val="28"/>
+              </w:rPr>
+            </w:pPr>
+            <w:r>
+              <w:rPr>
+                <w:sz w:val="28"/>
+                <w:szCs w:val="28"/>
+              </w:rPr>
+              <w:t>2</w:t>
+            </w:r>
+          </w:p>
+        </w:tc>
+        <w:tc>
+          <w:tcPr>
+            <w:tcW w:w="3402" w:type="dxa"/>
+          </w:tcPr>
+          <w:p>
+            <w:pPr>
+              <w:rPr>
+                <w:sz w:val="18"/>
+                <w:szCs w:val="18"/>
+              </w:rPr>
+            </w:pPr>
+            <w:proofErr w:type="spellStart"/>
+            <w:r>
+              <w:rPr>
+                <w:sz w:val="18"/>
+                <w:szCs w:val="18"/>
+              </w:rPr>
+              <w:t>Pailin</w:t>
+            </w:r>
+            <w:proofErr w:type="spellEnd"/>
+          </w:p>
+        </w:tc>
+        <w:tc>
+          <w:tcPr>
+            <w:tcW w:w="7371" w:type="dxa"/>
+          </w:tcPr>
+          <w:p>
+            <w:pPr>
+              <w:rPr>
+                <w:sz w:val="18"/>
+                <w:szCs w:val="18"/>
+              </w:rPr>
+            </w:pPr>
+            <w:r>
+              <w:rPr>
+                <w:sz w:val="18"/>
+                <w:szCs w:val="18"/>
+              </w:rPr>
+              <w:t xml:space="preserve">Very small provinces </w:t>
+            </w:r>
+            <w:r>
+              <w:rPr>
+                <w:sz w:val="18"/>
+                <w:szCs w:val="18"/>
+              </w:rPr>
+              <w:t>with</w:t>
+            </w:r>
+            <w:r>
+              <w:rPr>
+                <w:sz w:val="18"/>
+                <w:szCs w:val="18"/>
+              </w:rPr>
+              <w:t xml:space="preserve"> very high elevations. Low population density and low proportion of indigenous people. Low levels of education, low proportion of people in the primary sector but higher proportion of people in the secondary sector. Very few people with no farmland, but very little livestock ownership. High access to services and high crime per capita. Low land conflict and low migration.</w:t>
+            </w:r>
+          </w:p>
+        </w:tc>
+        <w:tc>
+          <w:tcPr>
+            <w:tcW w:w="1701" w:type="dxa"/>
+          </w:tcPr>
+          <w:p>
+            <w:pPr>
+              <w:rPr>
+                <w:sz w:val="24"/>
+                <w:szCs w:val="24"/>
+              </w:rPr>
+            </w:pPr>
+            <w:r>
+              <w:rPr>
+                <w:sz w:val="24"/>
+                <w:szCs w:val="24"/>
+              </w:rPr>
+              <w:t>LOW</w:t>
+            </w:r>
+          </w:p>
+        </w:tc>
+      </w:tr>
+      <w:tr>
+        <w:tc>
+          <w:tcPr>
+            <w:tcW w:w="1413" w:type="dxa"/>
+          </w:tcPr>
+          <w:p>
+            <w:pPr>
+              <w:rPr>
+                <w:sz w:val="28"/>
+                <w:szCs w:val="28"/>
+              </w:rPr>
+            </w:pPr>
+            <w:r>
+              <w:rPr>
+                <w:sz w:val="28"/>
+                <w:szCs w:val="28"/>
+              </w:rPr>
+              <w:t>3</w:t>
+            </w:r>
+          </w:p>
+        </w:tc>
+        <w:tc>
+          <w:tcPr>
+            <w:tcW w:w="3402" w:type="dxa"/>
+          </w:tcPr>
+          <w:p>
+            <w:pPr>
+              <w:rPr>
+                <w:sz w:val="18"/>
+                <w:szCs w:val="18"/>
+              </w:rPr>
+            </w:pPr>
+            <w:r>
+              <w:rPr>
+                <w:sz w:val="18"/>
+                <w:szCs w:val="18"/>
+              </w:rPr>
+              <w:t xml:space="preserve">Kampong Cham, </w:t>
+            </w:r>
+            <w:proofErr w:type="spellStart"/>
+            <w:r>
+              <w:rPr>
+                <w:sz w:val="18"/>
+                <w:szCs w:val="18"/>
+              </w:rPr>
+              <w:t>Kandal</w:t>
+            </w:r>
+            <w:proofErr w:type="spellEnd"/>
+            <w:r>
+              <w:rPr>
+                <w:sz w:val="18"/>
+                <w:szCs w:val="18"/>
+              </w:rPr>
+              <w:t>, Prey Veng, Takeo</w:t>
+            </w:r>
+          </w:p>
+        </w:tc>
+        <w:tc>
+          <w:tcPr>
+            <w:tcW w:w="7371" w:type="dxa"/>
+          </w:tcPr>
+          <w:p>
+            <w:pPr>
+              <w:rPr>
+                <w:sz w:val="18"/>
+                <w:szCs w:val="18"/>
+              </w:rPr>
+            </w:pPr>
+            <w:r>
+              <w:rPr>
+                <w:sz w:val="18"/>
+                <w:szCs w:val="18"/>
+              </w:rPr>
+              <w:t xml:space="preserve">Small provinces </w:t>
+            </w:r>
+            <w:r>
+              <w:rPr>
+                <w:sz w:val="18"/>
+                <w:szCs w:val="18"/>
+              </w:rPr>
+              <w:t>with</w:t>
+            </w:r>
+            <w:r>
+              <w:rPr>
+                <w:sz w:val="18"/>
+                <w:szCs w:val="18"/>
+              </w:rPr>
+              <w:t xml:space="preserve"> very low elevations. Very high population density and high proportion of indigenous people. Very high levels of education, high proportion of people in the primary sector, but very high proportion of people in the secondary sector. High proportion of people with no farmland, but high levels of livestock ownership. High access to services and low crime per capita. But very high migration levels and very high rates of land conflict.</w:t>
+            </w:r>
+          </w:p>
+        </w:tc>
+        <w:tc>
+          <w:tcPr>
+            <w:tcW w:w="1701" w:type="dxa"/>
+          </w:tcPr>
+          <w:p>
+            <w:pPr>
+              <w:rPr>
+                <w:sz w:val="24"/>
+                <w:szCs w:val="24"/>
+              </w:rPr>
+            </w:pPr>
+            <w:r>
+              <w:rPr>
+                <w:sz w:val="24"/>
+                <w:szCs w:val="24"/>
+              </w:rPr>
+              <w:t>VERY LOW</w:t>
+            </w:r>
+          </w:p>
+        </w:tc>
+      </w:tr>
+      <w:tr>
+        <w:tc>
+          <w:tcPr>
+            <w:tcW w:w="1413" w:type="dxa"/>
+          </w:tcPr>
+          <w:p>
+            <w:pPr>
+              <w:rPr>
+                <w:sz w:val="28"/>
+                <w:szCs w:val="28"/>
+              </w:rPr>
+            </w:pPr>
+            <w:r>
+              <w:rPr>
+                <w:sz w:val="28"/>
+                <w:szCs w:val="28"/>
+              </w:rPr>
+              <w:t>4</w:t>
+            </w:r>
+          </w:p>
+        </w:tc>
+        <w:tc>
+          <w:tcPr>
+            <w:tcW w:w="3402" w:type="dxa"/>
+          </w:tcPr>
+          <w:p>
+            <w:pPr>
+              <w:rPr>
+                <w:sz w:val="18"/>
+                <w:szCs w:val="18"/>
+              </w:rPr>
+            </w:pPr>
+            <w:r>
+              <w:rPr>
+                <w:sz w:val="18"/>
+                <w:szCs w:val="18"/>
+              </w:rPr>
+              <w:t>Banteay Meanchey, Battambang</w:t>
+            </w:r>
+          </w:p>
+        </w:tc>
+        <w:tc>
+          <w:tcPr>
+            <w:tcW w:w="7371" w:type="dxa"/>
+          </w:tcPr>
+          <w:p>
+            <w:pPr>
+              <w:rPr>
+                <w:sz w:val="18"/>
+                <w:szCs w:val="18"/>
+              </w:rPr>
+            </w:pPr>
+            <w:r>
+              <w:rPr>
+                <w:sz w:val="18"/>
+                <w:szCs w:val="18"/>
+              </w:rPr>
+              <w:t xml:space="preserve">Large provinces </w:t>
+            </w:r>
+            <w:r>
+              <w:rPr>
+                <w:sz w:val="18"/>
+                <w:szCs w:val="18"/>
+              </w:rPr>
+              <w:t>with</w:t>
+            </w:r>
+            <w:r>
+              <w:rPr>
+                <w:sz w:val="18"/>
+                <w:szCs w:val="18"/>
+              </w:rPr>
+              <w:t xml:space="preserve"> low elevations. Very high population density and very low proportion of indigenous people. Very high levels of education, and relatively low proportion of workers in the primary and secondary sectors (suggesting higher proportions in the other sectors e.g. tertiary). High proportion of people with no farmland, and low levels of livestock ownership (suggesting very urban).  Low access to services, but this may be explained by the mean size of the provinces in this cluster (there is high access to garbage collection). Low crime per capita, but very high migration and very high rates of land conflict</w:t>
+            </w:r>
+          </w:p>
+        </w:tc>
+        <w:tc>
+          <w:tcPr>
+            <w:tcW w:w="1701" w:type="dxa"/>
+          </w:tcPr>
+          <w:p>
+            <w:pPr>
+              <w:rPr>
+                <w:sz w:val="24"/>
+                <w:szCs w:val="24"/>
+              </w:rPr>
+            </w:pPr>
+            <w:r>
+              <w:rPr>
+                <w:sz w:val="24"/>
+                <w:szCs w:val="24"/>
+              </w:rPr>
+              <w:t>HIGH</w:t>
+            </w:r>
+          </w:p>
+        </w:tc>
+      </w:tr>
+      <w:tr>
+        <w:tc>
+          <w:tcPr>
+            <w:tcW w:w="1413" w:type="dxa"/>
+          </w:tcPr>
+          <w:p>
+            <w:pPr>
+              <w:rPr>
+                <w:sz w:val="28"/>
+                <w:szCs w:val="28"/>
+              </w:rPr>
+            </w:pPr>
+            <w:r>
+              <w:rPr>
+                <w:sz w:val="28"/>
+                <w:szCs w:val="28"/>
+              </w:rPr>
+              <w:t>5</w:t>
+            </w:r>
+          </w:p>
+        </w:tc>
+        <w:tc>
+          <w:tcPr>
+            <w:tcW w:w="3402" w:type="dxa"/>
+          </w:tcPr>
+          <w:p>
+            <w:pPr>
+              <w:rPr>
+                <w:sz w:val="18"/>
+                <w:szCs w:val="18"/>
+              </w:rPr>
+            </w:pPr>
+            <w:r>
+              <w:rPr>
+                <w:sz w:val="18"/>
+                <w:szCs w:val="18"/>
+              </w:rPr>
+              <w:t xml:space="preserve">Kampong Chhnang, Kampong </w:t>
+            </w:r>
+            <w:proofErr w:type="spellStart"/>
+            <w:r>
+              <w:rPr>
+                <w:sz w:val="18"/>
+                <w:szCs w:val="18"/>
+              </w:rPr>
+              <w:t>Speu</w:t>
+            </w:r>
+            <w:proofErr w:type="spellEnd"/>
+            <w:r>
+              <w:rPr>
+                <w:sz w:val="18"/>
+                <w:szCs w:val="18"/>
+              </w:rPr>
+              <w:t xml:space="preserve">, Kampong Thom, </w:t>
+            </w:r>
+            <w:proofErr w:type="spellStart"/>
+            <w:r>
+              <w:rPr>
+                <w:sz w:val="18"/>
+                <w:szCs w:val="18"/>
+              </w:rPr>
+              <w:t>Kampot</w:t>
+            </w:r>
+            <w:proofErr w:type="spellEnd"/>
+            <w:r>
+              <w:rPr>
+                <w:sz w:val="18"/>
+                <w:szCs w:val="18"/>
+              </w:rPr>
+              <w:t xml:space="preserve">, </w:t>
+            </w:r>
+            <w:proofErr w:type="spellStart"/>
+            <w:r>
+              <w:rPr>
+                <w:sz w:val="18"/>
+                <w:szCs w:val="18"/>
+              </w:rPr>
+              <w:t>Kep</w:t>
+            </w:r>
+            <w:proofErr w:type="spellEnd"/>
+            <w:r>
+              <w:rPr>
+                <w:sz w:val="18"/>
+                <w:szCs w:val="18"/>
+              </w:rPr>
+              <w:t xml:space="preserve">, Koh Kong, </w:t>
+            </w:r>
+            <w:proofErr w:type="spellStart"/>
+            <w:r>
+              <w:rPr>
+                <w:sz w:val="18"/>
+                <w:szCs w:val="18"/>
+              </w:rPr>
+              <w:t>Kracheh</w:t>
+            </w:r>
+            <w:proofErr w:type="spellEnd"/>
+            <w:r>
+              <w:rPr>
+                <w:sz w:val="18"/>
+                <w:szCs w:val="18"/>
+              </w:rPr>
+              <w:t xml:space="preserve">, </w:t>
+            </w:r>
+            <w:proofErr w:type="spellStart"/>
+            <w:r>
+              <w:rPr>
+                <w:sz w:val="18"/>
+                <w:szCs w:val="18"/>
+              </w:rPr>
+              <w:t>Otdar</w:t>
+            </w:r>
+            <w:proofErr w:type="spellEnd"/>
+            <w:r>
+              <w:rPr>
+                <w:sz w:val="18"/>
+                <w:szCs w:val="18"/>
+              </w:rPr>
+              <w:t xml:space="preserve"> Meanchey, Preah Sihanouk, Preah </w:t>
+            </w:r>
+            <w:proofErr w:type="spellStart"/>
+            <w:r>
+              <w:rPr>
+                <w:sz w:val="18"/>
+                <w:szCs w:val="18"/>
+              </w:rPr>
+              <w:t>Vihear</w:t>
+            </w:r>
+            <w:proofErr w:type="spellEnd"/>
+            <w:r>
+              <w:rPr>
+                <w:sz w:val="18"/>
+                <w:szCs w:val="18"/>
+              </w:rPr>
+              <w:t xml:space="preserve">, </w:t>
+            </w:r>
+            <w:proofErr w:type="spellStart"/>
+            <w:r>
+              <w:rPr>
+                <w:sz w:val="18"/>
+                <w:szCs w:val="18"/>
+              </w:rPr>
+              <w:t>Pursat</w:t>
+            </w:r>
+            <w:proofErr w:type="spellEnd"/>
+            <w:r>
+              <w:rPr>
+                <w:sz w:val="18"/>
+                <w:szCs w:val="18"/>
+              </w:rPr>
+              <w:t xml:space="preserve">, </w:t>
+            </w:r>
+            <w:proofErr w:type="spellStart"/>
+            <w:r>
+              <w:rPr>
+                <w:sz w:val="18"/>
+                <w:szCs w:val="18"/>
+              </w:rPr>
+              <w:t>Siem</w:t>
+            </w:r>
+            <w:proofErr w:type="spellEnd"/>
+            <w:r>
+              <w:rPr>
+                <w:sz w:val="18"/>
+                <w:szCs w:val="18"/>
+              </w:rPr>
+              <w:t xml:space="preserve"> Reap, Stung </w:t>
+            </w:r>
+            <w:proofErr w:type="spellStart"/>
+            <w:r>
+              <w:rPr>
+                <w:sz w:val="18"/>
+                <w:szCs w:val="18"/>
+              </w:rPr>
+              <w:t>Treng</w:t>
+            </w:r>
+            <w:proofErr w:type="spellEnd"/>
+            <w:r>
+              <w:rPr>
+                <w:sz w:val="18"/>
+                <w:szCs w:val="18"/>
+              </w:rPr>
+              <w:t xml:space="preserve">, </w:t>
+            </w:r>
+            <w:proofErr w:type="spellStart"/>
+            <w:r>
+              <w:rPr>
+                <w:sz w:val="18"/>
+                <w:szCs w:val="18"/>
+              </w:rPr>
+              <w:t>Svay</w:t>
+            </w:r>
+            <w:proofErr w:type="spellEnd"/>
+            <w:r>
+              <w:rPr>
+                <w:sz w:val="18"/>
+                <w:szCs w:val="18"/>
+              </w:rPr>
+              <w:t xml:space="preserve"> </w:t>
+            </w:r>
+            <w:proofErr w:type="spellStart"/>
+            <w:r>
+              <w:rPr>
+                <w:sz w:val="18"/>
+                <w:szCs w:val="18"/>
+              </w:rPr>
+              <w:t>Rieng</w:t>
+            </w:r>
+            <w:proofErr w:type="spellEnd"/>
+          </w:p>
+        </w:tc>
+        <w:tc>
+          <w:tcPr>
+            <w:tcW w:w="7371" w:type="dxa"/>
+          </w:tcPr>
+          <w:p>
+            <w:pPr>
+              <w:rPr>
+                <w:sz w:val="18"/>
+                <w:szCs w:val="18"/>
+              </w:rPr>
+            </w:pPr>
+            <w:r>
+              <w:rPr>
+                <w:sz w:val="18"/>
+                <w:szCs w:val="18"/>
+              </w:rPr>
+              <w:t>L</w:t>
+            </w:r>
+            <w:r>
+              <w:rPr>
+                <w:sz w:val="18"/>
+                <w:szCs w:val="18"/>
+              </w:rPr>
+              <w:t xml:space="preserve">arge provinces </w:t>
+            </w:r>
+            <w:r>
+              <w:rPr>
+                <w:sz w:val="18"/>
+                <w:szCs w:val="18"/>
+              </w:rPr>
+              <w:t>with</w:t>
+            </w:r>
+            <w:r>
+              <w:rPr>
+                <w:sz w:val="18"/>
+                <w:szCs w:val="18"/>
+              </w:rPr>
+              <w:t xml:space="preserve"> high elevations. High population density and very high proportion of indigenous people. High levels of education, and a high proportion of workers in both primary and secondary sectors. Very high proportion of people with no farmland, but also very high proportion of people with livestock. Low access to services (although very high access to garbage collection) - this may be an artefact of the very large mean area of the provinces in this cluster. Very high crime rates, very high migration, and very high rates of land conflict.</w:t>
+            </w:r>
+          </w:p>
+        </w:tc>
+        <w:tc>
+          <w:tcPr>
+            <w:tcW w:w="1701" w:type="dxa"/>
+          </w:tcPr>
+          <w:p>
+            <w:pPr>
+              <w:rPr>
+                <w:sz w:val="24"/>
+                <w:szCs w:val="24"/>
+              </w:rPr>
+            </w:pPr>
+            <w:r>
+              <w:rPr>
+                <w:sz w:val="24"/>
+                <w:szCs w:val="24"/>
+              </w:rPr>
+              <w:t>VERY HIGH</w:t>
+            </w:r>
+          </w:p>
+        </w:tc>
+      </w:tr>
+    </w:tbl>
+    <w:p>
+      <w:pPr>
+        <w:tabs>
+          <w:tab w:val="left" w:pos="936"/>
+        </w:tabs>
+        <w:rPr>
+          <w:sz w:val="20"/>
+          <w:szCs w:val="20"/>
+        </w:rPr>
+      </w:pPr>
+    </w:p>
+    <w:p>
+      <w:pPr>
+        <w:tabs>
+          <w:tab w:val="left" w:pos="936"/>
+        </w:tabs>
+        <w:rPr>
+          <w:sz w:val="20"/>
+          <w:szCs w:val="20"/>
+        </w:rPr>
+      </w:pPr>
     </w:p>
     <w:sectPr>
-      <w:pgSz w:w="11906" w:h="16838"/>
+      <w:pgSz w:w="16838" w:h="11906" w:orient="landscape"/>
       <w:pgMar w:top="1440" w:right="1440" w:bottom="1440" w:left="1440" w:header="708" w:footer="708" w:gutter="0"/>
       <w:cols w:space="708"/>
       <w:docGrid w:linePitch="360"/>
@@ -18138,15 +20016,7 @@
         <w:annotationRef/>
       </w:r>
       <w:r>
-        <w:t xml:space="preserve">These are the largest effects based on the rate ratios which are the exp(coefficient). These are supposed to be what you would multiply the response by to get the new response after a 1 unit increase in the predictor. But the plots below (Fig 1) make it look like the foreign direct investment at 1 year lag is a steeper slope. </w:t>
-      </w:r>
-      <w:proofErr w:type="gramStart"/>
-      <w:r>
-        <w:t>I’m</w:t>
-      </w:r>
-      <w:proofErr w:type="gramEnd"/>
-      <w:r>
-        <w:t xml:space="preserve"> a bit confused….</w:t>
+        <w:t>These are the largest effects based on the rate ratios which are the exp(coefficient). These are supposed to be what you would multiply the response by to get the new response after a 1 unit increase in the predictor. But the plots below (Fig 1) make it look like the foreign direct investment at 1 year lag is a steeper slope. I’m a bit confused….</w:t>
       </w:r>
     </w:p>
   </w:comment>
@@ -18162,15 +20032,7 @@
         <w:annotationRef/>
       </w:r>
       <w:r>
-        <w:t>Need to check/change y axis labels (</w:t>
-      </w:r>
-      <w:proofErr w:type="gramStart"/>
-      <w:r>
-        <w:t>can’t</w:t>
-      </w:r>
-      <w:proofErr w:type="gramEnd"/>
-      <w:r>
-        <w:t xml:space="preserve"> be both pixels and km2)</w:t>
+        <w:t>Need to check/change y axis labels (can’t be both pixels and km2)</w:t>
       </w:r>
     </w:p>
   </w:comment>
@@ -18728,7 +20590,6 @@
   <w:style w:type="character" w:default="1" w:styleId="DefaultParagraphFont">
     <w:name w:val="Default Paragraph Font"/>
     <w:uiPriority w:val="1"/>
-    <w:semiHidden/>
     <w:unhideWhenUsed/>
   </w:style>
   <w:style w:type="table" w:default="1" w:styleId="TableNormal">
@@ -18830,6 +20691,25 @@
       <w:sz w:val="20"/>
       <w:szCs w:val="20"/>
     </w:rPr>
+  </w:style>
+  <w:style w:type="table" w:styleId="TableGrid">
+    <w:name w:val="Table Grid"/>
+    <w:basedOn w:val="TableNormal"/>
+    <w:uiPriority w:val="39"/>
+    <w:rsid w:val="00D075E0"/>
+    <w:pPr>
+      <w:spacing w:after="0" w:line="240" w:lineRule="auto"/>
+    </w:pPr>
+    <w:tblPr>
+      <w:tblBorders>
+        <w:top w:val="single" w:sz="4" w:space="0" w:color="auto"/>
+        <w:left w:val="single" w:sz="4" w:space="0" w:color="auto"/>
+        <w:bottom w:val="single" w:sz="4" w:space="0" w:color="auto"/>
+        <w:right w:val="single" w:sz="4" w:space="0" w:color="auto"/>
+        <w:insideH w:val="single" w:sz="4" w:space="0" w:color="auto"/>
+        <w:insideV w:val="single" w:sz="4" w:space="0" w:color="auto"/>
+      </w:tblBorders>
+    </w:tblPr>
   </w:style>
 </w:styles>
 </file>

</xml_diff>

<commit_message>
minor edit to figure legend
</commit_message>
<xml_diff>
--- a/Write up/Results.docx
+++ b/Write up/Results.docx
@@ -402,15 +402,7 @@
         <w:t xml:space="preserve"> as the economy grows, the need for new ELCs diminishes. </w:t>
       </w:r>
       <w:r>
-        <w:t xml:space="preserve">For example, when GDP per capita </w:t>
-      </w:r>
-      <w:proofErr w:type="gramStart"/>
-      <w:r>
-        <w:t>in a given year</w:t>
-      </w:r>
-      <w:proofErr w:type="gramEnd"/>
-      <w:r>
-        <w:t xml:space="preserve"> falls by approximately $6 relative to the previous year, the number of new ELCs is predicted to be 8, whereas when the GDP per capita rises in a given year by approximately $60 relative to the previous year, the number of new ELCs predicted is only 3.  </w:t>
+        <w:t xml:space="preserve">For example, when GDP per capita in a given year falls by approximately $6 relative to the previous year, the number of new ELCs is predicted to be 8, whereas when the GDP per capita rises in a given year by approximately $60 relative to the previous year, the number of new ELCs predicted is only 3.  </w:t>
       </w:r>
     </w:p>
     <w:p>
@@ -1239,7 +1231,6 @@
                 <w:lang w:eastAsia="en-GB"/>
               </w:rPr>
             </w:pPr>
-            <w:proofErr w:type="gramStart"/>
             <w:r>
               <w:rPr>
                 <w:rFonts w:ascii="Calibri" w:eastAsia="Times New Roman" w:hAnsi="Calibri" w:cs="Calibri"/>
@@ -1252,22 +1243,7 @@
                 <w:szCs w:val="20"/>
                 <w:lang w:eastAsia="en-GB"/>
               </w:rPr>
-              <w:t>2 year</w:t>
-            </w:r>
-            <w:proofErr w:type="gramEnd"/>
-            <w:r>
-              <w:rPr>
-                <w:rFonts w:ascii="Calibri" w:eastAsia="Times New Roman" w:hAnsi="Calibri" w:cs="Calibri"/>
-                <w:b/>
-                <w:bCs/>
-                <w:i/>
-                <w:iCs/>
-                <w:color w:val="000000"/>
-                <w:sz w:val="20"/>
-                <w:szCs w:val="20"/>
-                <w:lang w:eastAsia="en-GB"/>
-              </w:rPr>
-              <w:t xml:space="preserve"> time lag</w:t>
+              <w:t>2 year time lag</w:t>
             </w:r>
           </w:p>
         </w:tc>
@@ -1421,9 +1397,8 @@
                 <w:szCs w:val="20"/>
                 <w:lang w:eastAsia="en-GB"/>
               </w:rPr>
-              <w:t xml:space="preserve">Rate </w:t>
-            </w:r>
-            <w:proofErr w:type="spellStart"/>
+              <w:t>Rate ratio</w:t>
+            </w:r>
             <w:r>
               <w:rPr>
                 <w:rFonts w:ascii="Calibri" w:eastAsia="Times New Roman" w:hAnsi="Calibri" w:cs="Calibri"/>
@@ -1432,11 +1407,23 @@
                 <w:color w:val="000000"/>
                 <w:sz w:val="20"/>
                 <w:szCs w:val="20"/>
-                <w:lang w:eastAsia="en-GB"/>
-              </w:rPr>
-              <w:t>ratio</w:t>
-            </w:r>
-            <w:r>
+                <w:vertAlign w:val="superscript"/>
+                <w:lang w:eastAsia="en-GB"/>
+              </w:rPr>
+              <w:t>a</w:t>
+            </w:r>
+          </w:p>
+        </w:tc>
+        <w:tc>
+          <w:tcPr>
+            <w:tcW w:w="283" w:type="dxa"/>
+            <w:tcBorders>
+              <w:bottom w:val="single" w:sz="12" w:space="0" w:color="auto"/>
+            </w:tcBorders>
+          </w:tcPr>
+          <w:p>
+            <w:pPr>
+              <w:spacing w:after="0" w:line="240" w:lineRule="auto"/>
               <w:rPr>
                 <w:rFonts w:ascii="Calibri" w:eastAsia="Times New Roman" w:hAnsi="Calibri" w:cs="Calibri"/>
                 <w:b/>
@@ -1444,20 +1431,21 @@
                 <w:color w:val="000000"/>
                 <w:sz w:val="20"/>
                 <w:szCs w:val="20"/>
-                <w:vertAlign w:val="superscript"/>
-                <w:lang w:eastAsia="en-GB"/>
-              </w:rPr>
-              <w:t>a</w:t>
-            </w:r>
-            <w:proofErr w:type="spellEnd"/>
-          </w:p>
-        </w:tc>
-        <w:tc>
-          <w:tcPr>
-            <w:tcW w:w="283" w:type="dxa"/>
-            <w:tcBorders>
+                <w:lang w:eastAsia="en-GB"/>
+              </w:rPr>
+            </w:pPr>
+          </w:p>
+        </w:tc>
+        <w:tc>
+          <w:tcPr>
+            <w:tcW w:w="1134" w:type="dxa"/>
+            <w:tcBorders>
+              <w:top w:val="single" w:sz="6" w:space="0" w:color="auto"/>
               <w:bottom w:val="single" w:sz="12" w:space="0" w:color="auto"/>
             </w:tcBorders>
+            <w:shd w:val="clear" w:color="auto" w:fill="auto"/>
+            <w:noWrap/>
+            <w:hideMark/>
           </w:tcPr>
           <w:p>
             <w:pPr>
@@ -1472,11 +1460,23 @@
                 <w:lang w:eastAsia="en-GB"/>
               </w:rPr>
             </w:pPr>
-          </w:p>
-        </w:tc>
-        <w:tc>
-          <w:tcPr>
-            <w:tcW w:w="1134" w:type="dxa"/>
+            <w:r>
+              <w:rPr>
+                <w:rFonts w:ascii="Calibri" w:eastAsia="Times New Roman" w:hAnsi="Calibri" w:cs="Calibri"/>
+                <w:b/>
+                <w:bCs/>
+                <w:color w:val="000000"/>
+                <w:sz w:val="20"/>
+                <w:szCs w:val="20"/>
+                <w:lang w:eastAsia="en-GB"/>
+              </w:rPr>
+              <w:t>Coefficient</w:t>
+            </w:r>
+          </w:p>
+        </w:tc>
+        <w:tc>
+          <w:tcPr>
+            <w:tcW w:w="993" w:type="dxa"/>
             <w:tcBorders>
               <w:top w:val="single" w:sz="6" w:space="0" w:color="auto"/>
               <w:bottom w:val="single" w:sz="12" w:space="0" w:color="auto"/>
@@ -1488,6 +1488,7 @@
           <w:p>
             <w:pPr>
               <w:spacing w:after="0" w:line="240" w:lineRule="auto"/>
+              <w:jc w:val="center"/>
               <w:rPr>
                 <w:rFonts w:ascii="Calibri" w:eastAsia="Times New Roman" w:hAnsi="Calibri" w:cs="Calibri"/>
                 <w:b/>
@@ -1508,25 +1509,21 @@
                 <w:szCs w:val="20"/>
                 <w:lang w:eastAsia="en-GB"/>
               </w:rPr>
-              <w:t>Coefficient</w:t>
-            </w:r>
-          </w:p>
-        </w:tc>
-        <w:tc>
-          <w:tcPr>
-            <w:tcW w:w="993" w:type="dxa"/>
+              <w:t>SE</w:t>
+            </w:r>
+          </w:p>
+        </w:tc>
+        <w:tc>
+          <w:tcPr>
+            <w:tcW w:w="1134" w:type="dxa"/>
             <w:tcBorders>
               <w:top w:val="single" w:sz="6" w:space="0" w:color="auto"/>
               <w:bottom w:val="single" w:sz="12" w:space="0" w:color="auto"/>
             </w:tcBorders>
-            <w:shd w:val="clear" w:color="auto" w:fill="auto"/>
-            <w:noWrap/>
-            <w:hideMark/>
-          </w:tcPr>
-          <w:p>
-            <w:pPr>
-              <w:spacing w:after="0" w:line="240" w:lineRule="auto"/>
-              <w:jc w:val="center"/>
+          </w:tcPr>
+          <w:p>
+            <w:pPr>
+              <w:spacing w:after="0" w:line="240" w:lineRule="auto"/>
               <w:rPr>
                 <w:rFonts w:ascii="Calibri" w:eastAsia="Times New Roman" w:hAnsi="Calibri" w:cs="Calibri"/>
                 <w:b/>
@@ -1547,17 +1544,55 @@
                 <w:szCs w:val="20"/>
                 <w:lang w:eastAsia="en-GB"/>
               </w:rPr>
-              <w:t>SE</w:t>
-            </w:r>
-          </w:p>
-        </w:tc>
-        <w:tc>
-          <w:tcPr>
-            <w:tcW w:w="1134" w:type="dxa"/>
+              <w:t>Rate ratio</w:t>
+            </w:r>
+            <w:r>
+              <w:rPr>
+                <w:rFonts w:ascii="Calibri" w:eastAsia="Times New Roman" w:hAnsi="Calibri" w:cs="Calibri"/>
+                <w:b/>
+                <w:bCs/>
+                <w:color w:val="000000"/>
+                <w:sz w:val="20"/>
+                <w:szCs w:val="20"/>
+                <w:vertAlign w:val="superscript"/>
+                <w:lang w:eastAsia="en-GB"/>
+              </w:rPr>
+              <w:t>a</w:t>
+            </w:r>
+          </w:p>
+        </w:tc>
+        <w:tc>
+          <w:tcPr>
+            <w:tcW w:w="283" w:type="dxa"/>
+            <w:tcBorders>
+              <w:bottom w:val="single" w:sz="12" w:space="0" w:color="auto"/>
+            </w:tcBorders>
+          </w:tcPr>
+          <w:p>
+            <w:pPr>
+              <w:spacing w:after="0" w:line="240" w:lineRule="auto"/>
+              <w:rPr>
+                <w:rFonts w:ascii="Calibri" w:eastAsia="Times New Roman" w:hAnsi="Calibri" w:cs="Calibri"/>
+                <w:b/>
+                <w:bCs/>
+                <w:color w:val="000000"/>
+                <w:sz w:val="20"/>
+                <w:szCs w:val="20"/>
+                <w:lang w:eastAsia="en-GB"/>
+              </w:rPr>
+            </w:pPr>
+          </w:p>
+        </w:tc>
+        <w:tc>
+          <w:tcPr>
+            <w:tcW w:w="1559" w:type="dxa"/>
             <w:tcBorders>
               <w:top w:val="single" w:sz="6" w:space="0" w:color="auto"/>
               <w:bottom w:val="single" w:sz="12" w:space="0" w:color="auto"/>
             </w:tcBorders>
+            <w:shd w:val="clear" w:color="auto" w:fill="auto"/>
+            <w:noWrap/>
+            <w:hideMark/>
           </w:tcPr>
           <w:p>
             <w:pPr>
@@ -1582,10 +1617,24 @@
                 <w:szCs w:val="20"/>
                 <w:lang w:eastAsia="en-GB"/>
               </w:rPr>
-              <w:t xml:space="preserve">Rate </w:t>
-            </w:r>
-            <w:proofErr w:type="spellStart"/>
-            <w:r>
+              <w:t>Coefficient</w:t>
+            </w:r>
+          </w:p>
+        </w:tc>
+        <w:tc>
+          <w:tcPr>
+            <w:tcW w:w="1134" w:type="dxa"/>
+            <w:tcBorders>
+              <w:top w:val="single" w:sz="6" w:space="0" w:color="auto"/>
+              <w:bottom w:val="single" w:sz="12" w:space="0" w:color="auto"/>
+            </w:tcBorders>
+            <w:shd w:val="clear" w:color="auto" w:fill="auto"/>
+            <w:noWrap/>
+            <w:hideMark/>
+          </w:tcPr>
+          <w:p>
+            <w:pPr>
+              <w:spacing w:after="0" w:line="240" w:lineRule="auto"/>
               <w:rPr>
                 <w:rFonts w:ascii="Calibri" w:eastAsia="Times New Roman" w:hAnsi="Calibri" w:cs="Calibri"/>
                 <w:b/>
@@ -1595,8 +1644,7 @@
                 <w:szCs w:val="20"/>
                 <w:lang w:eastAsia="en-GB"/>
               </w:rPr>
-              <w:t>ratio</w:t>
-            </w:r>
+            </w:pPr>
             <w:r>
               <w:rPr>
                 <w:rFonts w:ascii="Calibri" w:eastAsia="Times New Roman" w:hAnsi="Calibri" w:cs="Calibri"/>
@@ -1605,18 +1653,17 @@
                 <w:color w:val="000000"/>
                 <w:sz w:val="20"/>
                 <w:szCs w:val="20"/>
-                <w:vertAlign w:val="superscript"/>
-                <w:lang w:eastAsia="en-GB"/>
-              </w:rPr>
-              <w:t>a</w:t>
-            </w:r>
-            <w:proofErr w:type="spellEnd"/>
-          </w:p>
-        </w:tc>
-        <w:tc>
-          <w:tcPr>
-            <w:tcW w:w="283" w:type="dxa"/>
-            <w:tcBorders>
+                <w:lang w:eastAsia="en-GB"/>
+              </w:rPr>
+              <w:t>SE</w:t>
+            </w:r>
+          </w:p>
+        </w:tc>
+        <w:tc>
+          <w:tcPr>
+            <w:tcW w:w="1276" w:type="dxa"/>
+            <w:tcBorders>
+              <w:top w:val="single" w:sz="6" w:space="0" w:color="auto"/>
               <w:bottom w:val="single" w:sz="12" w:space="0" w:color="auto"/>
             </w:tcBorders>
           </w:tcPr>
@@ -1633,22 +1680,7 @@
                 <w:lang w:eastAsia="en-GB"/>
               </w:rPr>
             </w:pPr>
-          </w:p>
-        </w:tc>
-        <w:tc>
-          <w:tcPr>
-            <w:tcW w:w="1559" w:type="dxa"/>
-            <w:tcBorders>
-              <w:top w:val="single" w:sz="6" w:space="0" w:color="auto"/>
-              <w:bottom w:val="single" w:sz="12" w:space="0" w:color="auto"/>
-            </w:tcBorders>
-            <w:shd w:val="clear" w:color="auto" w:fill="auto"/>
-            <w:noWrap/>
-            <w:hideMark/>
-          </w:tcPr>
-          <w:p>
-            <w:pPr>
-              <w:spacing w:after="0" w:line="240" w:lineRule="auto"/>
+            <w:r>
               <w:rPr>
                 <w:rFonts w:ascii="Calibri" w:eastAsia="Times New Roman" w:hAnsi="Calibri" w:cs="Calibri"/>
                 <w:b/>
@@ -1658,7 +1690,8 @@
                 <w:szCs w:val="20"/>
                 <w:lang w:eastAsia="en-GB"/>
               </w:rPr>
-            </w:pPr>
+              <w:t>Rate ratio</w:t>
+            </w:r>
             <w:r>
               <w:rPr>
                 <w:rFonts w:ascii="Calibri" w:eastAsia="Times New Roman" w:hAnsi="Calibri" w:cs="Calibri"/>
@@ -1667,110 +1700,11 @@
                 <w:color w:val="000000"/>
                 <w:sz w:val="20"/>
                 <w:szCs w:val="20"/>
-                <w:lang w:eastAsia="en-GB"/>
-              </w:rPr>
-              <w:t>Coefficient</w:t>
-            </w:r>
-          </w:p>
-        </w:tc>
-        <w:tc>
-          <w:tcPr>
-            <w:tcW w:w="1134" w:type="dxa"/>
-            <w:tcBorders>
-              <w:top w:val="single" w:sz="6" w:space="0" w:color="auto"/>
-              <w:bottom w:val="single" w:sz="12" w:space="0" w:color="auto"/>
-            </w:tcBorders>
-            <w:shd w:val="clear" w:color="auto" w:fill="auto"/>
-            <w:noWrap/>
-            <w:hideMark/>
-          </w:tcPr>
-          <w:p>
-            <w:pPr>
-              <w:spacing w:after="0" w:line="240" w:lineRule="auto"/>
-              <w:rPr>
-                <w:rFonts w:ascii="Calibri" w:eastAsia="Times New Roman" w:hAnsi="Calibri" w:cs="Calibri"/>
-                <w:b/>
-                <w:bCs/>
-                <w:color w:val="000000"/>
-                <w:sz w:val="20"/>
-                <w:szCs w:val="20"/>
-                <w:lang w:eastAsia="en-GB"/>
-              </w:rPr>
-            </w:pPr>
-            <w:r>
-              <w:rPr>
-                <w:rFonts w:ascii="Calibri" w:eastAsia="Times New Roman" w:hAnsi="Calibri" w:cs="Calibri"/>
-                <w:b/>
-                <w:bCs/>
-                <w:color w:val="000000"/>
-                <w:sz w:val="20"/>
-                <w:szCs w:val="20"/>
-                <w:lang w:eastAsia="en-GB"/>
-              </w:rPr>
-              <w:t>SE</w:t>
-            </w:r>
-          </w:p>
-        </w:tc>
-        <w:tc>
-          <w:tcPr>
-            <w:tcW w:w="1276" w:type="dxa"/>
-            <w:tcBorders>
-              <w:top w:val="single" w:sz="6" w:space="0" w:color="auto"/>
-              <w:bottom w:val="single" w:sz="12" w:space="0" w:color="auto"/>
-            </w:tcBorders>
-          </w:tcPr>
-          <w:p>
-            <w:pPr>
-              <w:spacing w:after="0" w:line="240" w:lineRule="auto"/>
-              <w:rPr>
-                <w:rFonts w:ascii="Calibri" w:eastAsia="Times New Roman" w:hAnsi="Calibri" w:cs="Calibri"/>
-                <w:b/>
-                <w:bCs/>
-                <w:color w:val="000000"/>
-                <w:sz w:val="20"/>
-                <w:szCs w:val="20"/>
-                <w:lang w:eastAsia="en-GB"/>
-              </w:rPr>
-            </w:pPr>
-            <w:r>
-              <w:rPr>
-                <w:rFonts w:ascii="Calibri" w:eastAsia="Times New Roman" w:hAnsi="Calibri" w:cs="Calibri"/>
-                <w:b/>
-                <w:bCs/>
-                <w:color w:val="000000"/>
-                <w:sz w:val="20"/>
-                <w:szCs w:val="20"/>
-                <w:lang w:eastAsia="en-GB"/>
-              </w:rPr>
-              <w:t xml:space="preserve">Rate </w:t>
-            </w:r>
-            <w:proofErr w:type="spellStart"/>
-            <w:r>
-              <w:rPr>
-                <w:rFonts w:ascii="Calibri" w:eastAsia="Times New Roman" w:hAnsi="Calibri" w:cs="Calibri"/>
-                <w:b/>
-                <w:bCs/>
-                <w:color w:val="000000"/>
-                <w:sz w:val="20"/>
-                <w:szCs w:val="20"/>
-                <w:lang w:eastAsia="en-GB"/>
-              </w:rPr>
-              <w:t>ratio</w:t>
-            </w:r>
-            <w:r>
-              <w:rPr>
-                <w:rFonts w:ascii="Calibri" w:eastAsia="Times New Roman" w:hAnsi="Calibri" w:cs="Calibri"/>
-                <w:b/>
-                <w:bCs/>
-                <w:color w:val="000000"/>
-                <w:sz w:val="20"/>
-                <w:szCs w:val="20"/>
                 <w:vertAlign w:val="superscript"/>
                 <w:lang w:eastAsia="en-GB"/>
               </w:rPr>
               <w:t>a</w:t>
             </w:r>
-            <w:proofErr w:type="spellEnd"/>
           </w:p>
         </w:tc>
       </w:tr>
@@ -9991,23 +9925,7 @@
           <w:sz w:val="18"/>
           <w:szCs w:val="18"/>
         </w:rPr>
-        <w:t xml:space="preserve">* Coefficients derived from full averaging of models within </w:t>
-      </w:r>
-      <w:proofErr w:type="spellStart"/>
-      <w:r>
-        <w:rPr>
-          <w:sz w:val="18"/>
-          <w:szCs w:val="18"/>
-        </w:rPr>
-        <w:t>dAIC</w:t>
-      </w:r>
-      <w:proofErr w:type="spellEnd"/>
-      <w:r>
-        <w:rPr>
-          <w:sz w:val="18"/>
-          <w:szCs w:val="18"/>
-        </w:rPr>
-        <w:t xml:space="preserve"> &lt; 6. </w:t>
+        <w:t xml:space="preserve">* Coefficients derived from full averaging of models within dAIC &lt; 6. </w:t>
       </w:r>
     </w:p>
     <w:p>
@@ -11370,15 +11288,7 @@
         <w:t>5</w:t>
       </w:r>
       <w:r>
-        <w:t xml:space="preserve">). Intercept and slope </w:t>
-      </w:r>
-      <w:proofErr w:type="gramStart"/>
-      <w:r>
-        <w:t>estimates</w:t>
-      </w:r>
-      <w:proofErr w:type="gramEnd"/>
-      <w:r>
-        <w:t xml:space="preserve"> between communes, even within the same province, varied hugely (Figure </w:t>
+        <w:t xml:space="preserve">). Intercept and slope estimates between communes, even within the same province, varied hugely (Figure </w:t>
       </w:r>
       <w:r>
         <w:t>6</w:t>
@@ -11700,7 +11610,6 @@
                 <w:lang w:eastAsia="en-GB"/>
               </w:rPr>
             </w:pPr>
-            <w:proofErr w:type="spellStart"/>
             <w:r>
               <w:rPr>
                 <w:rFonts w:ascii="Calibri" w:eastAsia="Times New Roman" w:hAnsi="Calibri" w:cs="Calibri"/>
@@ -11713,7 +11622,6 @@
               </w:rPr>
               <w:t>Std.Dev</w:t>
             </w:r>
-            <w:proofErr w:type="spellEnd"/>
           </w:p>
         </w:tc>
         <w:tc>
@@ -11832,20 +11740,7 @@
                 <w:szCs w:val="20"/>
                 <w:lang w:eastAsia="en-GB"/>
               </w:rPr>
-              <w:t xml:space="preserve">Rate </w:t>
-            </w:r>
-            <w:proofErr w:type="spellStart"/>
-            <w:r>
-              <w:rPr>
-                <w:rFonts w:ascii="Calibri" w:eastAsia="Times New Roman" w:hAnsi="Calibri" w:cs="Calibri"/>
-                <w:b/>
-                <w:bCs/>
-                <w:color w:val="000000"/>
-                <w:sz w:val="20"/>
-                <w:szCs w:val="20"/>
-                <w:lang w:eastAsia="en-GB"/>
-              </w:rPr>
-              <w:t>ratio</w:t>
+              <w:t>Rate ratio</w:t>
             </w:r>
             <w:r>
               <w:rPr>
@@ -11862,7 +11757,6 @@
               </w:rPr>
               <w:t>a</w:t>
             </w:r>
-            <w:proofErr w:type="spellEnd"/>
           </w:p>
         </w:tc>
       </w:tr>
@@ -13884,29 +13778,7 @@
                 <w:szCs w:val="20"/>
                 <w:lang w:eastAsia="en-GB"/>
               </w:rPr>
-              <w:t xml:space="preserve">Distance to </w:t>
-            </w:r>
-            <w:proofErr w:type="spellStart"/>
-            <w:r>
-              <w:rPr>
-                <w:rFonts w:ascii="Calibri" w:eastAsia="Times New Roman" w:hAnsi="Calibri" w:cs="Calibri"/>
-                <w:color w:val="000000"/>
-                <w:sz w:val="20"/>
-                <w:szCs w:val="20"/>
-                <w:lang w:eastAsia="en-GB"/>
-              </w:rPr>
-              <w:t>In'tl</w:t>
-            </w:r>
-            <w:proofErr w:type="spellEnd"/>
-            <w:r>
-              <w:rPr>
-                <w:rFonts w:ascii="Calibri" w:eastAsia="Times New Roman" w:hAnsi="Calibri" w:cs="Calibri"/>
-                <w:color w:val="000000"/>
-                <w:sz w:val="20"/>
-                <w:szCs w:val="20"/>
-                <w:lang w:eastAsia="en-GB"/>
-              </w:rPr>
-              <w:t xml:space="preserve"> border</w:t>
+              <w:t>Distance to In'tl border</w:t>
             </w:r>
           </w:p>
         </w:tc>
@@ -16800,29 +16672,7 @@
                 <w:szCs w:val="20"/>
                 <w:lang w:eastAsia="en-GB"/>
               </w:rPr>
-              <w:t xml:space="preserve">Distance to </w:t>
-            </w:r>
-            <w:proofErr w:type="spellStart"/>
-            <w:r>
-              <w:rPr>
-                <w:rFonts w:ascii="Calibri" w:eastAsia="Times New Roman" w:hAnsi="Calibri" w:cs="Calibri"/>
-                <w:color w:val="000000"/>
-                <w:sz w:val="20"/>
-                <w:szCs w:val="20"/>
-                <w:lang w:eastAsia="en-GB"/>
-              </w:rPr>
-              <w:t>Prov</w:t>
-            </w:r>
-            <w:proofErr w:type="spellEnd"/>
-            <w:r>
-              <w:rPr>
-                <w:rFonts w:ascii="Calibri" w:eastAsia="Times New Roman" w:hAnsi="Calibri" w:cs="Calibri"/>
-                <w:color w:val="000000"/>
-                <w:sz w:val="20"/>
-                <w:szCs w:val="20"/>
-                <w:lang w:eastAsia="en-GB"/>
-              </w:rPr>
-              <w:t xml:space="preserve"> capital (low)</w:t>
+              <w:t>Distance to Prov capital (low)</w:t>
             </w:r>
           </w:p>
         </w:tc>
@@ -18709,6 +18559,15 @@
         </w:rPr>
         <w:t>. Map of Cambodia showing the clusters resulting from the unweighted pair-group using arithmetic averages (UPGMA) method. Provinces are labelled.</w:t>
       </w:r>
+      <w:r>
+        <w:rPr>
+          <w:b/>
+          <w:bCs/>
+          <w:sz w:val="20"/>
+          <w:szCs w:val="20"/>
+        </w:rPr>
+        <w:t xml:space="preserve"> The upper white polygon is the Tonle Sap lake, and the lower white polygon is the city of Phnom Penh, both of which were excluded from the analysis.</w:t>
+      </w:r>
     </w:p>
     <w:p>
       <w:r>
@@ -18809,9 +18668,8 @@
           <w:sz w:val="20"/>
           <w:szCs w:val="20"/>
         </w:rPr>
-        <w:t>. Heatmap showing the variable values for each cluster. Variables were categorised as “</w:t>
-      </w:r>
-      <w:proofErr w:type="spellStart"/>
+        <w:t>. Heatmap showing the variable values for each cluster. Variables were categorised as “v.low” if the mean</w:t>
+      </w:r>
       <w:r>
         <w:rPr>
           <w:b/>
@@ -18819,9 +18677,8 @@
           <w:sz w:val="20"/>
           <w:szCs w:val="20"/>
         </w:rPr>
-        <w:t>v.low</w:t>
-      </w:r>
-      <w:proofErr w:type="spellEnd"/>
+        <w:t xml:space="preserve"> (across provinces within that cluster) was below the 25% quantile for that variable across the whole country, “low” if the mean was above 25 and below 50%, “high” if the mean was above 50% but below 75%, and “v.high” if the mean was above the 75% quantile. Pax_migt_out = numbers of out-migrants, Pax_migt_in = numbers of in-migrants, land_confl = number of land conflicts, crim_case = criminal cases per capita, KM_Comm = distance to commune office, garbage = proportion of families with access to waste collection, dist_school = distance to nearest school, pig_fam = proportion of families who keep pigs, Les1_R_Land = proportion of families with no rice land, propSecSec = proportion of adults employed in the secondary sector, propPrimSec = proportion of adults employed in the primary sector, M6_24_sch = proportion of males aged 6-24 in education, prop_ind = </w:t>
+      </w:r>
       <w:r>
         <w:rPr>
           <w:b/>
@@ -18829,267 +18686,7 @@
           <w:sz w:val="20"/>
           <w:szCs w:val="20"/>
         </w:rPr>
-        <w:t>” if the mean</w:t>
-      </w:r>
-      <w:r>
-        <w:rPr>
-          <w:b/>
-          <w:bCs/>
-          <w:sz w:val="20"/>
-          <w:szCs w:val="20"/>
-        </w:rPr>
-        <w:t xml:space="preserve"> (across provinces within that cluster) was below the 25% quantile for that variable across the whole country, “low” if the mean was above 25 and below 50%, “high” if the mean was above 50% but below 75%, and “</w:t>
-      </w:r>
-      <w:proofErr w:type="spellStart"/>
-      <w:proofErr w:type="gramStart"/>
-      <w:r>
-        <w:rPr>
-          <w:b/>
-          <w:bCs/>
-          <w:sz w:val="20"/>
-          <w:szCs w:val="20"/>
-        </w:rPr>
-        <w:t>v.high</w:t>
-      </w:r>
-      <w:proofErr w:type="spellEnd"/>
-      <w:proofErr w:type="gramEnd"/>
-      <w:r>
-        <w:rPr>
-          <w:b/>
-          <w:bCs/>
-          <w:sz w:val="20"/>
-          <w:szCs w:val="20"/>
-        </w:rPr>
-        <w:t xml:space="preserve">” if the mean was above the 75% quantile. </w:t>
-      </w:r>
-      <w:proofErr w:type="spellStart"/>
-      <w:r>
-        <w:rPr>
-          <w:b/>
-          <w:bCs/>
-          <w:sz w:val="20"/>
-          <w:szCs w:val="20"/>
-        </w:rPr>
-        <w:t>Pax_migt_out</w:t>
-      </w:r>
-      <w:proofErr w:type="spellEnd"/>
-      <w:r>
-        <w:rPr>
-          <w:b/>
-          <w:bCs/>
-          <w:sz w:val="20"/>
-          <w:szCs w:val="20"/>
-        </w:rPr>
-        <w:t xml:space="preserve"> = numbers of out-migrants, </w:t>
-      </w:r>
-      <w:proofErr w:type="spellStart"/>
-      <w:r>
-        <w:rPr>
-          <w:b/>
-          <w:bCs/>
-          <w:sz w:val="20"/>
-          <w:szCs w:val="20"/>
-        </w:rPr>
-        <w:t>Pax_migt_in</w:t>
-      </w:r>
-      <w:proofErr w:type="spellEnd"/>
-      <w:r>
-        <w:rPr>
-          <w:b/>
-          <w:bCs/>
-          <w:sz w:val="20"/>
-          <w:szCs w:val="20"/>
-        </w:rPr>
-        <w:t xml:space="preserve"> = numbers of in-migrants, </w:t>
-      </w:r>
-      <w:proofErr w:type="spellStart"/>
-      <w:r>
-        <w:rPr>
-          <w:b/>
-          <w:bCs/>
-          <w:sz w:val="20"/>
-          <w:szCs w:val="20"/>
-        </w:rPr>
-        <w:t>land_confl</w:t>
-      </w:r>
-      <w:proofErr w:type="spellEnd"/>
-      <w:r>
-        <w:rPr>
-          <w:b/>
-          <w:bCs/>
-          <w:sz w:val="20"/>
-          <w:szCs w:val="20"/>
-        </w:rPr>
-        <w:t xml:space="preserve"> = number of land conflicts, </w:t>
-      </w:r>
-      <w:proofErr w:type="spellStart"/>
-      <w:r>
-        <w:rPr>
-          <w:b/>
-          <w:bCs/>
-          <w:sz w:val="20"/>
-          <w:szCs w:val="20"/>
-        </w:rPr>
-        <w:t>crim_case</w:t>
-      </w:r>
-      <w:proofErr w:type="spellEnd"/>
-      <w:r>
-        <w:rPr>
-          <w:b/>
-          <w:bCs/>
-          <w:sz w:val="20"/>
-          <w:szCs w:val="20"/>
-        </w:rPr>
-        <w:t xml:space="preserve"> = criminal cases per capita, </w:t>
-      </w:r>
-      <w:proofErr w:type="spellStart"/>
-      <w:r>
-        <w:rPr>
-          <w:b/>
-          <w:bCs/>
-          <w:sz w:val="20"/>
-          <w:szCs w:val="20"/>
-        </w:rPr>
-        <w:t>KM_Comm</w:t>
-      </w:r>
-      <w:proofErr w:type="spellEnd"/>
-      <w:r>
-        <w:rPr>
-          <w:b/>
-          <w:bCs/>
-          <w:sz w:val="20"/>
-          <w:szCs w:val="20"/>
-        </w:rPr>
-        <w:t xml:space="preserve"> = distance to commune office, garbage = proportion of families with access to waste collection, </w:t>
-      </w:r>
-      <w:proofErr w:type="spellStart"/>
-      <w:r>
-        <w:rPr>
-          <w:b/>
-          <w:bCs/>
-          <w:sz w:val="20"/>
-          <w:szCs w:val="20"/>
-        </w:rPr>
-        <w:t>dist_school</w:t>
-      </w:r>
-      <w:proofErr w:type="spellEnd"/>
-      <w:r>
-        <w:rPr>
-          <w:b/>
-          <w:bCs/>
-          <w:sz w:val="20"/>
-          <w:szCs w:val="20"/>
-        </w:rPr>
-        <w:t xml:space="preserve"> = distance to nearest school, </w:t>
-      </w:r>
-      <w:proofErr w:type="spellStart"/>
-      <w:r>
-        <w:rPr>
-          <w:b/>
-          <w:bCs/>
-          <w:sz w:val="20"/>
-          <w:szCs w:val="20"/>
-        </w:rPr>
-        <w:t>pig_fam</w:t>
-      </w:r>
-      <w:proofErr w:type="spellEnd"/>
-      <w:r>
-        <w:rPr>
-          <w:b/>
-          <w:bCs/>
-          <w:sz w:val="20"/>
-          <w:szCs w:val="20"/>
-        </w:rPr>
-        <w:t xml:space="preserve"> = proportion of families who keep pigs, Les1_R_Land = proportion of families with no rice land, </w:t>
-      </w:r>
-      <w:proofErr w:type="spellStart"/>
-      <w:r>
-        <w:rPr>
-          <w:b/>
-          <w:bCs/>
-          <w:sz w:val="20"/>
-          <w:szCs w:val="20"/>
-        </w:rPr>
-        <w:t>propSecSec</w:t>
-      </w:r>
-      <w:proofErr w:type="spellEnd"/>
-      <w:r>
-        <w:rPr>
-          <w:b/>
-          <w:bCs/>
-          <w:sz w:val="20"/>
-          <w:szCs w:val="20"/>
-        </w:rPr>
-        <w:t xml:space="preserve"> = proportion of adults employed in the secondary sector, </w:t>
-      </w:r>
-      <w:proofErr w:type="spellStart"/>
-      <w:r>
-        <w:rPr>
-          <w:b/>
-          <w:bCs/>
-          <w:sz w:val="20"/>
-          <w:szCs w:val="20"/>
-        </w:rPr>
-        <w:t>propPrimSec</w:t>
-      </w:r>
-      <w:proofErr w:type="spellEnd"/>
-      <w:r>
-        <w:rPr>
-          <w:b/>
-          <w:bCs/>
-          <w:sz w:val="20"/>
-          <w:szCs w:val="20"/>
-        </w:rPr>
-        <w:t xml:space="preserve"> = proportion of adults employed in the primary sector, M6_24_sch = proportion of males aged 6-24 in education, </w:t>
-      </w:r>
-      <w:proofErr w:type="spellStart"/>
-      <w:r>
-        <w:rPr>
-          <w:b/>
-          <w:bCs/>
-          <w:sz w:val="20"/>
-          <w:szCs w:val="20"/>
-        </w:rPr>
-        <w:t>prop_ind</w:t>
-      </w:r>
-      <w:proofErr w:type="spellEnd"/>
-      <w:r>
-        <w:rPr>
-          <w:b/>
-          <w:bCs/>
-          <w:sz w:val="20"/>
-          <w:szCs w:val="20"/>
-        </w:rPr>
-        <w:t xml:space="preserve"> = </w:t>
-      </w:r>
-      <w:r>
-        <w:rPr>
-          <w:b/>
-          <w:bCs/>
-          <w:sz w:val="20"/>
-          <w:szCs w:val="20"/>
-        </w:rPr>
-        <w:t xml:space="preserve">proportion of the population that is indigenous, </w:t>
-      </w:r>
-      <w:proofErr w:type="spellStart"/>
-      <w:r>
-        <w:rPr>
-          <w:b/>
-          <w:bCs/>
-          <w:sz w:val="20"/>
-          <w:szCs w:val="20"/>
-        </w:rPr>
-        <w:t>pop_den</w:t>
-      </w:r>
-      <w:proofErr w:type="spellEnd"/>
-      <w:r>
-        <w:rPr>
-          <w:b/>
-          <w:bCs/>
-          <w:sz w:val="20"/>
-          <w:szCs w:val="20"/>
-        </w:rPr>
-        <w:t xml:space="preserve"> = population density. </w:t>
+        <w:t xml:space="preserve">proportion of the population that is indigenous, pop_den = population density. </w:t>
       </w:r>
     </w:p>
     <w:p/>
@@ -19414,27 +19011,7 @@
           <w:sz w:val="20"/>
           <w:szCs w:val="20"/>
         </w:rPr>
-        <w:t xml:space="preserve"> = mean elevation (</w:t>
-      </w:r>
-      <w:proofErr w:type="spellStart"/>
-      <w:r>
-        <w:rPr>
-          <w:b/>
-          <w:bCs/>
-          <w:sz w:val="20"/>
-          <w:szCs w:val="20"/>
-        </w:rPr>
-        <w:t>masl</w:t>
-      </w:r>
-      <w:proofErr w:type="spellEnd"/>
-      <w:r>
-        <w:rPr>
-          <w:b/>
-          <w:bCs/>
-          <w:sz w:val="20"/>
-          <w:szCs w:val="20"/>
-        </w:rPr>
-        <w:t xml:space="preserve">), </w:t>
+        <w:t xml:space="preserve"> = mean elevation (masl), </w:t>
       </w:r>
       <w:r>
         <w:rPr>
@@ -19857,19 +19434,9 @@
             <w:tcW w:w="3402" w:type="dxa"/>
           </w:tcPr>
           <w:p>
-            <w:proofErr w:type="spellStart"/>
-            <w:r>
-              <w:t>Mondulkiri</w:t>
-            </w:r>
-            <w:proofErr w:type="spellEnd"/>
-            <w:r>
-              <w:t xml:space="preserve">, </w:t>
-            </w:r>
-            <w:proofErr w:type="spellStart"/>
-            <w:r>
-              <w:t>Ratanikiri</w:t>
-            </w:r>
-            <w:proofErr w:type="spellEnd"/>
+            <w:r>
+              <w:t>Mondulkiri, Ratanikiri</w:t>
+            </w:r>
           </w:p>
         </w:tc>
         <w:tc>
@@ -19915,11 +19482,9 @@
             <w:tcW w:w="3402" w:type="dxa"/>
           </w:tcPr>
           <w:p>
-            <w:proofErr w:type="spellStart"/>
             <w:r>
               <w:t>Pailin</w:t>
             </w:r>
-            <w:proofErr w:type="spellEnd"/>
           </w:p>
         </w:tc>
         <w:tc>
@@ -19928,7 +19493,7 @@
           </w:tcPr>
           <w:p>
             <w:r>
-              <w:t>Very small provinces with very high elevations. Low population density and low proportion of indigenous people. Low levels of education, low proportion of people in the primary sector but higher proportion of people in the secondary sector. Very few people with no farmland, but very little livestock ownership. High access to services and high crime per capita. Low land conflict and low migration.</w:t>
+              <w:t>Very small province with very high elevations. Low population density and low proportion of indigenous people. Low levels of education, low proportion of people in the primary sector but higher proportion of people in the secondary sector. Very few people with no farmland, but very little livestock ownership. High access to services and high crime per capita. Low land conflict and low migration.</w:t>
             </w:r>
           </w:p>
         </w:tc>
@@ -19960,15 +19525,7 @@
           </w:tcPr>
           <w:p>
             <w:r>
-              <w:t xml:space="preserve">Kampong Cham, </w:t>
-            </w:r>
-            <w:proofErr w:type="spellStart"/>
-            <w:r>
-              <w:t>Kandal</w:t>
-            </w:r>
-            <w:proofErr w:type="spellEnd"/>
-            <w:r>
-              <w:t>, Prey Veng, Takeo</w:t>
+              <w:t>Kampong Cham, Kandal, Prey Veng, Takeo</w:t>
             </w:r>
           </w:p>
         </w:tc>
@@ -20058,93 +19615,8 @@
           </w:tcPr>
           <w:p>
             <w:r>
-              <w:t xml:space="preserve">Kampong Chhnang, Kampong </w:t>
-            </w:r>
-            <w:proofErr w:type="spellStart"/>
-            <w:r>
-              <w:t>Speu</w:t>
-            </w:r>
-            <w:proofErr w:type="spellEnd"/>
-            <w:r>
-              <w:t xml:space="preserve">, Kampong Thom, </w:t>
-            </w:r>
-            <w:proofErr w:type="spellStart"/>
-            <w:r>
-              <w:t>Kampot</w:t>
-            </w:r>
-            <w:proofErr w:type="spellEnd"/>
-            <w:r>
-              <w:t xml:space="preserve">, </w:t>
-            </w:r>
-            <w:proofErr w:type="spellStart"/>
-            <w:r>
-              <w:t>Kep</w:t>
-            </w:r>
-            <w:proofErr w:type="spellEnd"/>
-            <w:r>
-              <w:t xml:space="preserve">, Koh Kong, </w:t>
-            </w:r>
-            <w:proofErr w:type="spellStart"/>
-            <w:r>
-              <w:t>Kracheh</w:t>
-            </w:r>
-            <w:proofErr w:type="spellEnd"/>
-            <w:r>
-              <w:t xml:space="preserve">, </w:t>
-            </w:r>
-            <w:proofErr w:type="spellStart"/>
-            <w:r>
-              <w:t>Otdar</w:t>
-            </w:r>
-            <w:proofErr w:type="spellEnd"/>
-            <w:r>
-              <w:t xml:space="preserve"> Meanchey, Preah Sihanouk, Preah </w:t>
-            </w:r>
-            <w:proofErr w:type="spellStart"/>
-            <w:r>
-              <w:t>Vihear</w:t>
-            </w:r>
-            <w:proofErr w:type="spellEnd"/>
-            <w:r>
-              <w:t xml:space="preserve">, </w:t>
-            </w:r>
-            <w:proofErr w:type="spellStart"/>
-            <w:r>
-              <w:t>Pursat</w:t>
-            </w:r>
-            <w:proofErr w:type="spellEnd"/>
-            <w:r>
-              <w:t xml:space="preserve">, </w:t>
-            </w:r>
-            <w:proofErr w:type="spellStart"/>
-            <w:r>
-              <w:t>Siem</w:t>
-            </w:r>
-            <w:proofErr w:type="spellEnd"/>
-            <w:r>
-              <w:t xml:space="preserve"> Reap, Stung </w:t>
-            </w:r>
-            <w:proofErr w:type="spellStart"/>
-            <w:r>
-              <w:t>Treng</w:t>
-            </w:r>
-            <w:proofErr w:type="spellEnd"/>
-            <w:r>
-              <w:t xml:space="preserve">, </w:t>
-            </w:r>
-            <w:proofErr w:type="spellStart"/>
-            <w:r>
-              <w:t>Svay</w:t>
-            </w:r>
-            <w:proofErr w:type="spellEnd"/>
-            <w:r>
-              <w:t xml:space="preserve"> </w:t>
-            </w:r>
-            <w:proofErr w:type="spellStart"/>
-            <w:r>
-              <w:t>Rieng</w:t>
-            </w:r>
-            <w:proofErr w:type="spellEnd"/>
+              <w:t>Kampong Chhnang, Kampong Speu, Kampong Thom, Kampot, Kep, Koh Kong, Kracheh, Otdar Meanchey, Preah Sihanouk, Preah Vihear, Pursat, Siem Reap, Stung Treng, Svay Rieng</w:t>
+            </w:r>
           </w:p>
         </w:tc>
         <w:tc>

</xml_diff>